<commit_message>
Update & Save Luận Văn
</commit_message>
<xml_diff>
--- a/Luận Văn/Luận Văn.docx
+++ b/Luận Văn/Luận Văn.docx
@@ -979,109 +979,8 @@
         <w:spacing w:after="167"/>
         <w:ind w:left="-5"/>
       </w:pPr>
-      <w:proofErr w:type="spellStart"/>
-      <w:r>
-        <w:t>Hội</w:t>
-      </w:r>
-      <w:proofErr w:type="spellEnd"/>
-      <w:r>
-        <w:t xml:space="preserve"> </w:t>
-      </w:r>
-      <w:proofErr w:type="spellStart"/>
-      <w:r>
-        <w:t>đồng</w:t>
-      </w:r>
-      <w:proofErr w:type="spellEnd"/>
-      <w:r>
-        <w:t xml:space="preserve"> </w:t>
-      </w:r>
-      <w:proofErr w:type="spellStart"/>
-      <w:r>
-        <w:t>chấm</w:t>
-      </w:r>
-      <w:proofErr w:type="spellEnd"/>
-      <w:r>
-        <w:t xml:space="preserve"> </w:t>
-      </w:r>
-      <w:proofErr w:type="spellStart"/>
-      <w:r>
-        <w:t>khóa</w:t>
-      </w:r>
-      <w:proofErr w:type="spellEnd"/>
-      <w:r>
-        <w:t xml:space="preserve"> </w:t>
-      </w:r>
-      <w:proofErr w:type="spellStart"/>
-      <w:r>
-        <w:t>luận</w:t>
-      </w:r>
-      <w:proofErr w:type="spellEnd"/>
-      <w:r>
-        <w:t xml:space="preserve"> </w:t>
-      </w:r>
-      <w:proofErr w:type="spellStart"/>
-      <w:r>
-        <w:t>tốt</w:t>
-      </w:r>
-      <w:proofErr w:type="spellEnd"/>
-      <w:r>
-        <w:t xml:space="preserve"> </w:t>
-      </w:r>
-      <w:proofErr w:type="spellStart"/>
-      <w:r>
-        <w:t>nghiệp</w:t>
-      </w:r>
-      <w:proofErr w:type="spellEnd"/>
-      <w:r>
-        <w:t xml:space="preserve">, </w:t>
-      </w:r>
-      <w:proofErr w:type="spellStart"/>
-      <w:r>
-        <w:t>thành</w:t>
-      </w:r>
-      <w:proofErr w:type="spellEnd"/>
-      <w:r>
-        <w:t xml:space="preserve"> </w:t>
-      </w:r>
-      <w:proofErr w:type="spellStart"/>
-      <w:r>
-        <w:t>lập</w:t>
-      </w:r>
-      <w:proofErr w:type="spellEnd"/>
-      <w:r>
-        <w:t xml:space="preserve"> </w:t>
-      </w:r>
-      <w:proofErr w:type="spellStart"/>
-      <w:r>
-        <w:t>theo</w:t>
-      </w:r>
-      <w:proofErr w:type="spellEnd"/>
-      <w:r>
-        <w:t xml:space="preserve"> </w:t>
-      </w:r>
-      <w:proofErr w:type="spellStart"/>
-      <w:r>
-        <w:t>Quyết</w:t>
-      </w:r>
-      <w:proofErr w:type="spellEnd"/>
-      <w:r>
-        <w:t xml:space="preserve"> </w:t>
-      </w:r>
-      <w:proofErr w:type="spellStart"/>
-      <w:r>
-        <w:t>định</w:t>
-      </w:r>
-      <w:proofErr w:type="spellEnd"/>
-      <w:r>
-        <w:t xml:space="preserve"> </w:t>
-      </w:r>
-      <w:proofErr w:type="spellStart"/>
-      <w:r>
-        <w:t>số</w:t>
-      </w:r>
-      <w:proofErr w:type="spellEnd"/>
-      <w:r>
-        <w:t xml:space="preserve"> </w:t>
+      <w:r>
+        <w:t xml:space="preserve">Hội đồng chấm khóa luận tốt nghiệp, thành lập theo Quyết định số </w:t>
       </w:r>
     </w:p>
     <w:p>
@@ -1090,87 +989,7 @@
         <w:ind w:left="-5"/>
       </w:pPr>
       <w:r>
-        <w:t xml:space="preserve">…………………… </w:t>
-      </w:r>
-      <w:proofErr w:type="spellStart"/>
-      <w:r>
-        <w:t>ngày</w:t>
-      </w:r>
-      <w:proofErr w:type="spellEnd"/>
-      <w:r>
-        <w:t xml:space="preserve"> ………………….. </w:t>
-      </w:r>
-      <w:proofErr w:type="spellStart"/>
-      <w:r>
-        <w:t>của</w:t>
-      </w:r>
-      <w:proofErr w:type="spellEnd"/>
-      <w:r>
-        <w:t xml:space="preserve"> </w:t>
-      </w:r>
-      <w:proofErr w:type="spellStart"/>
-      <w:r>
-        <w:t>Hiệu</w:t>
-      </w:r>
-      <w:proofErr w:type="spellEnd"/>
-      <w:r>
-        <w:t xml:space="preserve"> </w:t>
-      </w:r>
-      <w:proofErr w:type="spellStart"/>
-      <w:r>
-        <w:t>trưởng</w:t>
-      </w:r>
-      <w:proofErr w:type="spellEnd"/>
-      <w:r>
-        <w:t xml:space="preserve"> </w:t>
-      </w:r>
-      <w:proofErr w:type="spellStart"/>
-      <w:r>
-        <w:t>Trường</w:t>
-      </w:r>
-      <w:proofErr w:type="spellEnd"/>
-      <w:r>
-        <w:t xml:space="preserve"> </w:t>
-      </w:r>
-      <w:proofErr w:type="spellStart"/>
-      <w:r>
-        <w:t>Đại</w:t>
-      </w:r>
-      <w:proofErr w:type="spellEnd"/>
-      <w:r>
-        <w:t xml:space="preserve"> </w:t>
-      </w:r>
-      <w:proofErr w:type="spellStart"/>
-      <w:r>
-        <w:t>học</w:t>
-      </w:r>
-      <w:proofErr w:type="spellEnd"/>
-      <w:r>
-        <w:t xml:space="preserve"> </w:t>
-      </w:r>
-      <w:proofErr w:type="spellStart"/>
-      <w:r>
-        <w:t>Công</w:t>
-      </w:r>
-      <w:proofErr w:type="spellEnd"/>
-      <w:r>
-        <w:t xml:space="preserve"> </w:t>
-      </w:r>
-      <w:proofErr w:type="spellStart"/>
-      <w:r>
-        <w:t>nghệ</w:t>
-      </w:r>
-      <w:proofErr w:type="spellEnd"/>
-      <w:r>
-        <w:t xml:space="preserve"> </w:t>
-      </w:r>
-      <w:proofErr w:type="spellStart"/>
-      <w:r>
-        <w:t>Thông</w:t>
-      </w:r>
-      <w:proofErr w:type="spellEnd"/>
-      <w:r>
-        <w:t xml:space="preserve"> tin. </w:t>
+        <w:t xml:space="preserve">…………………… ngày ………………….. của Hiệu trưởng Trường Đại học Công nghệ Thông tin. </w:t>
       </w:r>
     </w:p>
     <w:p>
@@ -1188,21 +1007,8 @@
       </w:r>
       <w:r>
         <w:tab/>
-        <w:t xml:space="preserve">- </w:t>
-      </w:r>
-      <w:proofErr w:type="spellStart"/>
-      <w:r>
-        <w:t>Chủ</w:t>
-      </w:r>
-      <w:proofErr w:type="spellEnd"/>
-      <w:r>
-        <w:t xml:space="preserve"> </w:t>
-      </w:r>
-      <w:proofErr w:type="spellStart"/>
-      <w:r>
-        <w:t>tịch</w:t>
-      </w:r>
-      <w:proofErr w:type="spellEnd"/>
+        <w:t>- Chủ tịch</w:t>
+      </w:r>
     </w:p>
     <w:bookmarkEnd w:id="4"/>
     <w:p>
@@ -1219,21 +1025,8 @@
       </w:r>
       <w:r>
         <w:tab/>
-        <w:t xml:space="preserve">- </w:t>
-      </w:r>
-      <w:proofErr w:type="spellStart"/>
-      <w:r>
-        <w:t>Thư</w:t>
-      </w:r>
-      <w:proofErr w:type="spellEnd"/>
-      <w:r>
-        <w:t xml:space="preserve"> </w:t>
-      </w:r>
-      <w:proofErr w:type="spellStart"/>
-      <w:r>
-        <w:t>ký</w:t>
-      </w:r>
-      <w:proofErr w:type="spellEnd"/>
+        <w:t>- Thư ký</w:t>
+      </w:r>
     </w:p>
     <w:p>
       <w:pPr>
@@ -1249,21 +1042,8 @@
       </w:r>
       <w:r>
         <w:tab/>
-        <w:t xml:space="preserve">- </w:t>
-      </w:r>
-      <w:proofErr w:type="spellStart"/>
-      <w:r>
-        <w:t>Ủy</w:t>
-      </w:r>
-      <w:proofErr w:type="spellEnd"/>
-      <w:r>
-        <w:t xml:space="preserve"> </w:t>
-      </w:r>
-      <w:proofErr w:type="spellStart"/>
-      <w:r>
-        <w:t>viên</w:t>
-      </w:r>
-      <w:proofErr w:type="spellEnd"/>
+        <w:t>- Ủy viên</w:t>
+      </w:r>
     </w:p>
     <w:p>
       <w:pPr>
@@ -1279,21 +1059,8 @@
       </w:r>
       <w:r>
         <w:tab/>
-        <w:t xml:space="preserve">- </w:t>
-      </w:r>
-      <w:proofErr w:type="spellStart"/>
-      <w:r>
-        <w:t>Ủy</w:t>
-      </w:r>
-      <w:proofErr w:type="spellEnd"/>
-      <w:r>
-        <w:t xml:space="preserve"> </w:t>
-      </w:r>
-      <w:proofErr w:type="spellStart"/>
-      <w:r>
-        <w:t>viên</w:t>
-      </w:r>
-      <w:proofErr w:type="spellEnd"/>
+        <w:t>- Ủy viên</w:t>
+      </w:r>
     </w:p>
     <w:p>
       <w:pPr>
@@ -3433,6 +3200,75 @@
                 <w:szCs w:val="26"/>
               </w:rPr>
             </w:pPr>
+            <w:r>
+              <w:rPr>
+                <w:rStyle w:val="Heading1Char"/>
+                <w:rFonts w:ascii="Times New Roman" w:hAnsi="Times New Roman" w:cs="Times New Roman"/>
+                <w:color w:val="auto"/>
+                <w:sz w:val="26"/>
+                <w:szCs w:val="26"/>
+              </w:rPr>
+              <w:t>Local Area Network</w:t>
+            </w:r>
+          </w:p>
+        </w:tc>
+      </w:tr>
+      <w:tr>
+        <w:tc>
+          <w:tcPr>
+            <w:tcW w:w="4390" w:type="dxa"/>
+          </w:tcPr>
+          <w:p>
+            <w:pPr>
+              <w:spacing w:after="0" w:line="360" w:lineRule="auto"/>
+              <w:ind w:left="0" w:firstLine="0"/>
+              <w:rPr>
+                <w:rStyle w:val="Heading1Char"/>
+                <w:rFonts w:ascii="Times New Roman" w:hAnsi="Times New Roman" w:cs="Times New Roman"/>
+                <w:color w:val="auto"/>
+                <w:sz w:val="26"/>
+                <w:szCs w:val="26"/>
+              </w:rPr>
+            </w:pPr>
+            <w:r>
+              <w:rPr>
+                <w:rStyle w:val="Heading1Char"/>
+                <w:rFonts w:ascii="Times New Roman" w:hAnsi="Times New Roman" w:cs="Times New Roman"/>
+                <w:color w:val="auto"/>
+                <w:sz w:val="26"/>
+                <w:szCs w:val="26"/>
+              </w:rPr>
+              <w:t>RPC</w:t>
+            </w:r>
+          </w:p>
+        </w:tc>
+        <w:tc>
+          <w:tcPr>
+            <w:tcW w:w="4390" w:type="dxa"/>
+          </w:tcPr>
+          <w:p>
+            <w:pPr>
+              <w:spacing w:after="0" w:line="360" w:lineRule="auto"/>
+              <w:ind w:left="0" w:firstLine="0"/>
+              <w:jc w:val="left"/>
+              <w:rPr>
+                <w:rStyle w:val="Heading1Char"/>
+                <w:rFonts w:ascii="Times New Roman" w:hAnsi="Times New Roman" w:cs="Times New Roman"/>
+                <w:color w:val="auto"/>
+                <w:sz w:val="26"/>
+                <w:szCs w:val="26"/>
+              </w:rPr>
+            </w:pPr>
+            <w:r>
+              <w:rPr>
+                <w:rStyle w:val="Heading1Char"/>
+                <w:rFonts w:ascii="Times New Roman" w:hAnsi="Times New Roman" w:cs="Times New Roman"/>
+                <w:color w:val="auto"/>
+                <w:sz w:val="26"/>
+                <w:szCs w:val="26"/>
+              </w:rPr>
+              <w:t>Remote Procedure Call</w:t>
+            </w:r>
           </w:p>
         </w:tc>
       </w:tr>
@@ -3673,40 +3509,19 @@
         <w:t>.</w:t>
       </w:r>
       <w:r>
-        <w:t xml:space="preserve"> From the most complicated malwares those can transform themselves to create many variants, to those that encrypt the whole computer and keep our information as hostage. For fighting back those advanced threats that are terrorizing the Internet, many company have developed antivirus </w:t>
-      </w:r>
-      <w:proofErr w:type="spellStart"/>
-      <w:r>
-        <w:t>software</w:t>
+        <w:t xml:space="preserve"> From the most complicated malwares those can transform themselves to create many variants, to those that encrypt the whole computer and keep our information as hostage. For fighting back those advanced threats that are terrorizing the Internet, many company have developed antivirus software</w:t>
       </w:r>
       <w:r>
         <w:t>s</w:t>
       </w:r>
-      <w:proofErr w:type="spellEnd"/>
-      <w:r>
-        <w:t xml:space="preserve">. To protect the innocent Internet civilians from the cyberwar that are taking place, antivirus </w:t>
-      </w:r>
-      <w:proofErr w:type="spellStart"/>
-      <w:r>
-        <w:t>softwares</w:t>
-      </w:r>
-      <w:proofErr w:type="spellEnd"/>
-      <w:r>
-        <w:t xml:space="preserve"> come from a free price for basic protection, to some hundred dollars for full protection against most modern attack vectors. </w:t>
+      <w:r>
+        <w:t xml:space="preserve">. To protect the innocent Internet civilians from the cyberwar that are taking place, antivirus softwares come from a free price for basic protection, to some hundred dollars for full protection against most modern attack vectors. </w:t>
       </w:r>
       <w:r>
         <w:t>Personal Antivirus software is very powerful for protecting a normal user from many security threats. But their shortcoming is that they can only protect a sin</w:t>
       </w:r>
       <w:r>
-        <w:t xml:space="preserve">gle user at one, and if there are more than one user who want to be protected, they have to buy more than one AV software, install them separately and there is no way to monitor and manage logs from all those </w:t>
-      </w:r>
-      <w:proofErr w:type="spellStart"/>
-      <w:r>
-        <w:t>softwares</w:t>
-      </w:r>
-      <w:proofErr w:type="spellEnd"/>
-      <w:r>
-        <w:t xml:space="preserve"> simultaneously. </w:t>
+        <w:t xml:space="preserve">gle user at one, and if there are more than one user who want to be protected, they have to buy more than one AV software, install them separately and there is no way to monitor and manage logs from all those softwares simultaneously. </w:t>
       </w:r>
     </w:p>
     <w:p>
@@ -3788,23 +3603,7 @@
     </w:p>
     <w:p>
       <w:r>
-        <w:t xml:space="preserve">From all those shortcomings of modern Antivirus </w:t>
-      </w:r>
-      <w:proofErr w:type="spellStart"/>
-      <w:r>
-        <w:t>Softwares</w:t>
-      </w:r>
-      <w:proofErr w:type="spellEnd"/>
-      <w:r>
-        <w:t xml:space="preserve"> </w:t>
-      </w:r>
-      <w:proofErr w:type="spellStart"/>
-      <w:r>
-        <w:t>amd</w:t>
-      </w:r>
-      <w:proofErr w:type="spellEnd"/>
-      <w:r>
-        <w:t xml:space="preserve"> Security Protection Systems, we want to develop a solution for helping small companies and households to protect themselves against advance threats.</w:t>
+        <w:t>From all those shortcomings of modern Antivirus Softwares amd Security Protection Systems, we want to develop a solution for helping small companies and households to protect themselves against advance threats.</w:t>
       </w:r>
     </w:p>
     <w:p>
@@ -3819,15 +3618,7 @@
     </w:p>
     <w:p>
       <w:r>
-        <w:t xml:space="preserve">Successfully develop and run APTIDS for monitoring malicious behaviors of software on Windows Operating Systems. APTIDS monitor registry and service for detecting </w:t>
-      </w:r>
-      <w:proofErr w:type="spellStart"/>
-      <w:r>
-        <w:t>softwares</w:t>
-      </w:r>
-      <w:proofErr w:type="spellEnd"/>
-      <w:r>
-        <w:t xml:space="preserve"> that are trying to write the path of their executable files. </w:t>
+        <w:t xml:space="preserve">Successfully develop and run APTIDS for monitoring malicious behaviors of software on Windows Operating Systems. APTIDS monitor registry and service for detecting softwares that are trying to write the path of their executable files. </w:t>
       </w:r>
     </w:p>
     <w:p>
@@ -3847,15 +3638,7 @@
     </w:p>
     <w:p>
       <w:r>
-        <w:t xml:space="preserve">Research on how malwares store themselves on Windows System for running on start up. In addition, research on how </w:t>
-      </w:r>
-      <w:proofErr w:type="spellStart"/>
-      <w:r>
-        <w:t>Graylog</w:t>
-      </w:r>
-      <w:proofErr w:type="spellEnd"/>
-      <w:r>
-        <w:t xml:space="preserve"> work</w:t>
+        <w:t>Research on how malwares store themselves on Windows System for running on start up. In addition, research on how Graylog work</w:t>
       </w:r>
       <w:r>
         <w:t>s</w:t>
@@ -3901,15 +3684,7 @@
         <w:t>s</w:t>
       </w:r>
       <w:r>
-        <w:t xml:space="preserve"> well-known antivirus </w:t>
-      </w:r>
-      <w:proofErr w:type="spellStart"/>
-      <w:r>
-        <w:t>softwares</w:t>
-      </w:r>
-      <w:proofErr w:type="spellEnd"/>
-      <w:r>
-        <w:t>.</w:t>
+        <w:t xml:space="preserve"> well-known antivirus softwares.</w:t>
       </w:r>
       <w:r>
         <w:t xml:space="preserve"> </w:t>
@@ -3971,15 +3746,7 @@
         <w:t xml:space="preserve"> </w:t>
       </w:r>
       <w:r>
-        <w:t xml:space="preserve">in case the system </w:t>
-      </w:r>
-      <w:proofErr w:type="gramStart"/>
-      <w:r>
-        <w:t>has to</w:t>
-      </w:r>
-      <w:proofErr w:type="gramEnd"/>
-      <w:r>
-        <w:t xml:space="preserve"> be restarted, they can run with the start up. Monitoring the Registry allows us to capture any malicious activity and know what is happening in the Registry Hive.</w:t>
+        <w:t>in case the system has to be restarted, they can run with the start up. Monitoring the Registry allows us to capture any malicious activity and know what is happening in the Registry Hive.</w:t>
       </w:r>
     </w:p>
     <w:p>
@@ -4146,15 +3913,7 @@
         <w:t xml:space="preserve"> for hundred</w:t>
       </w:r>
       <w:r>
-        <w:t xml:space="preserve">s of </w:t>
-      </w:r>
-      <w:proofErr w:type="gramStart"/>
-      <w:r>
-        <w:t>log</w:t>
-      </w:r>
-      <w:proofErr w:type="gramEnd"/>
-      <w:r>
-        <w:t xml:space="preserve"> collector hardware. Each hardware is managed by an input stream, and can be monitor using a single dashboard. A centralized cloud log storage a low us to monitor hundreds of thousands machine in a large network.</w:t>
+        <w:t>s of log collector hardware. Each hardware is managed by an input stream, and can be monitor using a single dashboard. A centralized cloud log storage a low us to monitor hundreds of thousands machine in a large network.</w:t>
       </w:r>
     </w:p>
     <w:p/>
@@ -4270,15 +4029,7 @@
         <w:t xml:space="preserve">. </w:t>
       </w:r>
       <w:r>
-        <w:t xml:space="preserve">A HIDS can work as a software that monitors events from inside the system rather than monitor the and inspect the network behaviors. Since from a viewpoint of the network, traffics that travel through network link might be encrypted and hard to be inspect. However, to OSSEC, any network traffics always </w:t>
-      </w:r>
-      <w:proofErr w:type="gramStart"/>
-      <w:r>
-        <w:t>be seen as</w:t>
-      </w:r>
-      <w:proofErr w:type="gramEnd"/>
-      <w:r>
-        <w:t xml:space="preserve"> plaintext in the system viewpoint. Furthermore, OSSEC has a very sophisticated engine that can monitor system activities for recognize and alert upon any file system change, rootkit or malware infection. OSSEC also monitors log file, capture suspicious activities</w:t>
+        <w:t>A HIDS can work as a software that monitors events from inside the system rather than monitor the and inspect the network behaviors. Since from a viewpoint of the network, traffics that travel through network link might be encrypted and hard to be inspect. However, to OSSEC, any network traffics always be seen as plaintext in the system viewpoint. Furthermore, OSSEC has a very sophisticated engine that can monitor system activities for recognize and alert upon any file system change, rootkit or malware infection. OSSEC also monitors log file, capture suspicious activities</w:t>
       </w:r>
       <w:r>
         <w:t xml:space="preserve"> happening</w:t>
@@ -4310,13 +4061,8 @@
         <w:t xml:space="preserve"> The agent communicates with its server at UDP protocol using port 1514. When an event is</w:t>
       </w:r>
       <w:r>
-        <w:t xml:space="preserve"> detected for which an alert to a system or security administrator needs to be sent, OSSEC can use one of several methods, including emails, SMS messages, pagers, </w:t>
-      </w:r>
-      <w:proofErr w:type="spellStart"/>
-      <w:r>
-        <w:t>etc</w:t>
-      </w:r>
-      <w:proofErr w:type="spellEnd"/>
+        <w:t xml:space="preserve"> detected for which an alert to a system or security administrator needs to be sent, OSSEC can use one of several methods, including emails, SMS messages, pagers, etc</w:t>
+      </w:r>
       <w:r>
         <w:t>…</w:t>
       </w:r>
@@ -4368,15 +4114,7 @@
         <w:t>as a distributed log collector</w:t>
       </w:r>
       <w:r>
-        <w:t xml:space="preserve">, it </w:t>
-      </w:r>
-      <w:proofErr w:type="gramStart"/>
-      <w:r>
-        <w:t>store</w:t>
-      </w:r>
-      <w:proofErr w:type="gramEnd"/>
-      <w:r>
-        <w:t xml:space="preserve"> log received from the agents and alert upon those received logs.</w:t>
+        <w:t>, it store log received from the agents and alert upon those received logs.</w:t>
       </w:r>
     </w:p>
     <w:p>
@@ -4772,31 +4510,14 @@
     </w:p>
     <w:p>
       <w:r>
-        <w:t xml:space="preserve">Windows Services are application that run on Windows computers regardless of whether a user is logged in. A windows services is an entity that comprise </w:t>
-      </w:r>
-      <w:proofErr w:type="gramStart"/>
-      <w:r>
-        <w:t>a</w:t>
-      </w:r>
-      <w:proofErr w:type="gramEnd"/>
-      <w:r>
-        <w:t xml:space="preserve"> executable file, a directory for storing application components, and registry settings that define the parameters used for that service. A windows service can be started automatically when the system is boot, or </w:t>
-      </w:r>
-      <w:r>
-        <w:t>manually by a software that control the service</w:t>
+        <w:t>Windows Services</w:t>
       </w:r>
       <w:r>
         <w:t xml:space="preserve"> </w:t>
-      </w:r>
-      <w:r>
-        <w:rPr>
-          <w:color w:val="FF0000"/>
-        </w:rPr>
-        <w:t>(*</w:t>
       </w:r>
       <w:sdt>
         <w:sdtPr>
-          <w:id w:val="905102257"/>
+          <w:id w:val="1739511146"/>
           <w:citation/>
         </w:sdtPr>
         <w:sdtContent>
@@ -4804,7 +4525,7 @@
             <w:fldChar w:fldCharType="begin"/>
           </w:r>
           <w:r>
-            <w:instrText xml:space="preserve"> CITATION Windows_Service \l 1033 </w:instrText>
+            <w:instrText xml:space="preserve"> CITATION Mic \l 1033 </w:instrText>
           </w:r>
           <w:r>
             <w:fldChar w:fldCharType="separate"/>
@@ -4813,7 +4534,7 @@
             <w:rPr>
               <w:noProof/>
             </w:rPr>
-            <w:t xml:space="preserve"> [5]</w:t>
+            <w:t>[5]</w:t>
           </w:r>
           <w:r>
             <w:fldChar w:fldCharType="end"/>
@@ -4821,20 +4542,14 @@
         </w:sdtContent>
       </w:sdt>
       <w:r>
-        <w:t xml:space="preserve">. </w:t>
-      </w:r>
-      <w:r>
-        <w:t xml:space="preserve">Services can be controlled by any program that integrated a service control method, which is a Remote Procedure Call (RPC) </w:t>
-      </w:r>
-      <w:r>
-        <w:rPr>
-          <w:color w:val="FF0000"/>
-        </w:rPr>
-        <w:t>(*</w:t>
+        <w:t xml:space="preserve"> are application that run on Windows computers regardless of whether a user is logged in. A windows services is an entity that comprise a executable file, a directory for storing application components, and registry settings that define the parameters used for that service. A windows service can be started automatically when the system is boot, or </w:t>
+      </w:r>
+      <w:r>
+        <w:t xml:space="preserve">manually by a software that control the service. Services can be controlled by any program that integrated a service control method, which is a Remote Procedure Call (RPC) </w:t>
       </w:r>
       <w:sdt>
         <w:sdtPr>
-          <w:id w:val="-1801454759"/>
+          <w:id w:val="1329481418"/>
           <w:citation/>
         </w:sdtPr>
         <w:sdtContent>
@@ -4842,7 +4557,7 @@
             <w:fldChar w:fldCharType="begin"/>
           </w:r>
           <w:r>
-            <w:instrText xml:space="preserve"> CITATION RPC \l 1033 </w:instrText>
+            <w:instrText xml:space="preserve"> CITATION MSD1 \l 1033 </w:instrText>
           </w:r>
           <w:r>
             <w:fldChar w:fldCharType="separate"/>
@@ -4858,11 +4573,34 @@
           </w:r>
         </w:sdtContent>
       </w:sdt>
-      <w:r>
-        <w:t xml:space="preserve"> to SCM functions</w:t>
-      </w:r>
-      <w:r>
-        <w:t>.</w:t>
+      <w:sdt>
+        <w:sdtPr>
+          <w:id w:val="560368523"/>
+          <w:citation/>
+        </w:sdtPr>
+        <w:sdtContent>
+          <w:r>
+            <w:fldChar w:fldCharType="begin"/>
+          </w:r>
+          <w:r>
+            <w:instrText xml:space="preserve"> CITATION MSD \l 1033 </w:instrText>
+          </w:r>
+          <w:r>
+            <w:fldChar w:fldCharType="separate"/>
+          </w:r>
+          <w:r>
+            <w:rPr>
+              <w:noProof/>
+            </w:rPr>
+            <w:t xml:space="preserve"> [7]</w:t>
+          </w:r>
+          <w:r>
+            <w:fldChar w:fldCharType="end"/>
+          </w:r>
+        </w:sdtContent>
+      </w:sdt>
+      <w:r>
+        <w:t>to SCM functions.</w:t>
       </w:r>
     </w:p>
     <w:p>
@@ -4887,7 +4625,39 @@
         <w:t>ling</w:t>
       </w:r>
       <w:r>
-        <w:t xml:space="preserve"> application services and driver services. SCM maintains a database of installed services and driver services, and provides a unified and s</w:t>
+        <w:t xml:space="preserve"> application services and driver services</w:t>
+      </w:r>
+      <w:r>
+        <w:t xml:space="preserve"> </w:t>
+      </w:r>
+      <w:sdt>
+        <w:sdtPr>
+          <w:id w:val="1443188206"/>
+          <w:citation/>
+        </w:sdtPr>
+        <w:sdtContent>
+          <w:r>
+            <w:fldChar w:fldCharType="begin"/>
+          </w:r>
+          <w:r>
+            <w:instrText xml:space="preserve"> CITATION Tec05 \l 1033 </w:instrText>
+          </w:r>
+          <w:r>
+            <w:fldChar w:fldCharType="separate"/>
+          </w:r>
+          <w:r>
+            <w:rPr>
+              <w:noProof/>
+            </w:rPr>
+            <w:t>[8]</w:t>
+          </w:r>
+          <w:r>
+            <w:fldChar w:fldCharType="end"/>
+          </w:r>
+        </w:sdtContent>
+      </w:sdt>
+      <w:r>
+        <w:t>. SCM maintains a database of installed services and driver services, and provides a unified and s</w:t>
       </w:r>
       <w:r>
         <w:t>ecure</w:t>
@@ -4896,15 +4666,7 @@
         <w:t>d</w:t>
       </w:r>
       <w:r>
-        <w:t xml:space="preserve"> means of controlling them. SCM database comprise information about each service and how it </w:t>
-      </w:r>
-      <w:proofErr w:type="gramStart"/>
-      <w:r>
-        <w:t>has to</w:t>
-      </w:r>
-      <w:proofErr w:type="gramEnd"/>
-      <w:r>
-        <w:t xml:space="preserve"> be handled by the system. </w:t>
+        <w:t xml:space="preserve"> means of controlling them. SCM database comprise information about each service and how it has to be handled by the system. </w:t>
       </w:r>
       <w:r>
         <w:t>The information is mainly about how each service could be started when system boots, which information they could need to run their executable applications and what are the security requirements for each service.</w:t>
@@ -4919,21 +4681,7 @@
         <w:rPr>
           <w:i/>
         </w:rPr>
-        <w:t>HKLM\SYSTEM\</w:t>
-      </w:r>
-      <w:proofErr w:type="spellStart"/>
-      <w:r>
-        <w:rPr>
-          <w:i/>
-        </w:rPr>
-        <w:t>CurrentControlSet</w:t>
-      </w:r>
-      <w:proofErr w:type="spellEnd"/>
-      <w:r>
-        <w:rPr>
-          <w:i/>
-        </w:rPr>
-        <w:t>\Services</w:t>
+        <w:t>HKLM\SYSTEM\CurrentControlSet\Services</w:t>
       </w:r>
       <w:r>
         <w:rPr>
@@ -4960,15 +4708,7 @@
     <w:p>
       <w:r>
         <w:lastRenderedPageBreak/>
-        <w:t xml:space="preserve">In that location, each installed service is stored as an entry key, which name corresponds to the name of the service (see figure </w:t>
-      </w:r>
-      <w:proofErr w:type="gramStart"/>
-      <w:r>
-        <w:t>2.2 )</w:t>
-      </w:r>
-      <w:proofErr w:type="gramEnd"/>
-      <w:r>
-        <w:t>.</w:t>
+        <w:t>In that location, each installed service is stored as an entry key, which name corresponds to the name of the service (see figure 2.2 ).</w:t>
       </w:r>
     </w:p>
     <w:p>
@@ -5071,31 +4811,7 @@
         <w:t xml:space="preserve">The name of an entry in this location is called a service name. However, when we work with a service, the name that display by a service management tool (such as sc.exe) is called a display name. The display name can be different to the service name, and is stored in </w:t>
       </w:r>
       <w:r>
-        <w:t>the service entry key. For example, a service named “</w:t>
-      </w:r>
-      <w:proofErr w:type="spellStart"/>
-      <w:r>
-        <w:t>AxInstSV</w:t>
-      </w:r>
-      <w:proofErr w:type="spellEnd"/>
-      <w:r>
-        <w:t>” which has its entry key stored at “HKLM\SYSTEM\</w:t>
-      </w:r>
-      <w:proofErr w:type="spellStart"/>
-      <w:r>
-        <w:t>CurrentControlSet</w:t>
-      </w:r>
-      <w:proofErr w:type="spellEnd"/>
-      <w:r>
-        <w:t xml:space="preserve"> \Services\</w:t>
-      </w:r>
-      <w:proofErr w:type="spellStart"/>
-      <w:r>
-        <w:t>AxInstSv</w:t>
-      </w:r>
-      <w:proofErr w:type="spellEnd"/>
-      <w:r>
-        <w:t xml:space="preserve">” has a display name called “ActiveX Installer” </w:t>
+        <w:t xml:space="preserve">the service entry key. For example, a service named “AxInstSV” which has its entry key stored at “HKLM\SYSTEM\CurrentControlSet \Services\AxInstSv” has a display name called “ActiveX Installer” </w:t>
       </w:r>
     </w:p>
     <w:p>
@@ -5296,11 +5012,9 @@
             <w:pPr>
               <w:ind w:left="0" w:firstLine="0"/>
             </w:pPr>
-            <w:proofErr w:type="spellStart"/>
             <w:r>
               <w:t>DependOnGroup</w:t>
             </w:r>
-            <w:proofErr w:type="spellEnd"/>
           </w:p>
         </w:tc>
         <w:tc>
@@ -5340,11 +5054,9 @@
             <w:pPr>
               <w:ind w:left="0" w:firstLine="0"/>
             </w:pPr>
-            <w:proofErr w:type="spellStart"/>
             <w:r>
               <w:t>DependOnService</w:t>
             </w:r>
-            <w:proofErr w:type="spellEnd"/>
           </w:p>
         </w:tc>
         <w:tc>
@@ -5427,11 +5139,9 @@
             <w:pPr>
               <w:ind w:left="0" w:firstLine="0"/>
             </w:pPr>
-            <w:proofErr w:type="spellStart"/>
             <w:r>
               <w:t>DiagnosticsMessageFile</w:t>
             </w:r>
-            <w:proofErr w:type="spellEnd"/>
           </w:p>
         </w:tc>
         <w:tc>
@@ -5457,23 +5167,7 @@
               <w:ind w:left="0" w:firstLine="0"/>
             </w:pPr>
             <w:r>
-              <w:t xml:space="preserve">Contains the name of the resource DLL that contains the event description strings for those events that the service writes into the application event log. Resource DLLs </w:t>
-            </w:r>
-            <w:proofErr w:type="gramStart"/>
-            <w:r>
-              <w:t>are located in</w:t>
-            </w:r>
-            <w:proofErr w:type="gramEnd"/>
-            <w:r>
-              <w:t xml:space="preserve"> the \Program Files\</w:t>
-            </w:r>
-            <w:proofErr w:type="spellStart"/>
-            <w:r>
-              <w:t>Exchsrvr</w:t>
-            </w:r>
-            <w:proofErr w:type="spellEnd"/>
-            <w:r>
-              <w:t>\Res directory.</w:t>
+              <w:t>Contains the name of the resource DLL that contains the event description strings for those events that the service writes into the application event log. Resource DLLs are located in the \Program Files\Exchsrvr\Res directory.</w:t>
             </w:r>
           </w:p>
         </w:tc>
@@ -5487,11 +5181,9 @@
             <w:pPr>
               <w:ind w:left="0" w:firstLine="0"/>
             </w:pPr>
-            <w:proofErr w:type="spellStart"/>
             <w:r>
               <w:t>DisplayName</w:t>
             </w:r>
-            <w:proofErr w:type="spellEnd"/>
           </w:p>
         </w:tc>
         <w:tc>
@@ -5531,11 +5223,9 @@
             <w:pPr>
               <w:ind w:left="0" w:firstLine="0"/>
             </w:pPr>
-            <w:proofErr w:type="spellStart"/>
             <w:r>
               <w:t>ErrorControl</w:t>
             </w:r>
-            <w:proofErr w:type="spellEnd"/>
           </w:p>
         </w:tc>
         <w:tc>
@@ -5631,12 +5321,9 @@
             <w:pPr>
               <w:ind w:left="0" w:firstLine="0"/>
             </w:pPr>
-            <w:proofErr w:type="spellStart"/>
-            <w:r>
-              <w:lastRenderedPageBreak/>
+            <w:r>
               <w:t>FailureActions</w:t>
             </w:r>
-            <w:proofErr w:type="spellEnd"/>
           </w:p>
         </w:tc>
         <w:tc>
@@ -5704,15 +5391,7 @@
               <w:ind w:left="0" w:firstLine="0"/>
             </w:pPr>
             <w:r>
-              <w:t xml:space="preserve">Names the load-ordering group of which this service is a member. Note that setting this value can override the setting of the </w:t>
-            </w:r>
-            <w:proofErr w:type="spellStart"/>
-            <w:r>
-              <w:t>DependOnService</w:t>
-            </w:r>
-            <w:proofErr w:type="spellEnd"/>
-            <w:r>
-              <w:t xml:space="preserve"> value.</w:t>
+              <w:t>Names the load-ordering group of which this service is a member. Note that setting this value can override the setting of the DependOnService value.</w:t>
             </w:r>
           </w:p>
         </w:tc>
@@ -5726,11 +5405,9 @@
             <w:pPr>
               <w:ind w:left="0" w:firstLine="0"/>
             </w:pPr>
-            <w:proofErr w:type="spellStart"/>
             <w:r>
               <w:t>ImagePath</w:t>
             </w:r>
-            <w:proofErr w:type="spellEnd"/>
           </w:p>
         </w:tc>
         <w:tc>
@@ -5756,15 +5433,7 @@
               <w:ind w:left="0" w:firstLine="0"/>
             </w:pPr>
             <w:r>
-              <w:t>Contains the fully qualified path to the service binary file. If the path contains a space, it must be quoted, so that it is correctly interpreted. For example, "d:\\Program Files\\</w:t>
-            </w:r>
-            <w:proofErr w:type="spellStart"/>
-            <w:r>
-              <w:t>Exchsvr</w:t>
-            </w:r>
-            <w:proofErr w:type="spellEnd"/>
-            <w:r>
-              <w:t>\\Bin\\mad.exe".</w:t>
+              <w:t>Contains the fully qualified path to the service binary file. If the path contains a space, it must be quoted, so that it is correctly interpreted. For example, "d:\\Program Files\\Exchsvr\\Bin\\mad.exe".</w:t>
             </w:r>
           </w:p>
           <w:p>
@@ -5787,11 +5456,9 @@
             <w:pPr>
               <w:ind w:left="0" w:firstLine="0"/>
             </w:pPr>
-            <w:proofErr w:type="spellStart"/>
             <w:r>
               <w:t>ObjectName</w:t>
             </w:r>
-            <w:proofErr w:type="spellEnd"/>
           </w:p>
         </w:tc>
         <w:tc>
@@ -5817,43 +5484,11 @@
               <w:ind w:left="0" w:firstLine="0"/>
             </w:pPr>
             <w:r>
-              <w:t xml:space="preserve">Specifies the name of the account under which the service should run. If the service uses the </w:t>
-            </w:r>
-            <w:proofErr w:type="spellStart"/>
-            <w:r>
-              <w:t>LocalService</w:t>
-            </w:r>
-            <w:proofErr w:type="spellEnd"/>
-            <w:r>
-              <w:t xml:space="preserve"> account, this parameter is set to NT AUTHORITY\</w:t>
-            </w:r>
-            <w:proofErr w:type="spellStart"/>
-            <w:r>
-              <w:t>LocalService</w:t>
-            </w:r>
-            <w:proofErr w:type="spellEnd"/>
-            <w:r>
-              <w:t xml:space="preserve">. It is also possible to specify an </w:t>
+              <w:t xml:space="preserve">Specifies the name of the account under which the service should run. If the service uses the LocalService account, this parameter is set to NT AUTHORITY\LocalService. It is also possible to specify an </w:t>
             </w:r>
             <w:r>
               <w:lastRenderedPageBreak/>
-              <w:t xml:space="preserve">account name in the form </w:t>
-            </w:r>
-            <w:proofErr w:type="spellStart"/>
-            <w:r>
-              <w:t>DomainName</w:t>
-            </w:r>
-            <w:proofErr w:type="spellEnd"/>
-            <w:r>
-              <w:t>\</w:t>
-            </w:r>
-            <w:proofErr w:type="spellStart"/>
-            <w:r>
-              <w:t>UserName</w:t>
-            </w:r>
-            <w:proofErr w:type="spellEnd"/>
-            <w:r>
-              <w:t>.</w:t>
+              <w:t>account name in the form DomainName\UserName.</w:t>
             </w:r>
           </w:p>
         </w:tc>
@@ -5868,7 +5503,6 @@
               <w:ind w:left="0" w:firstLine="0"/>
             </w:pPr>
             <w:r>
-              <w:lastRenderedPageBreak/>
               <w:t>Start</w:t>
             </w:r>
           </w:p>
@@ -5980,15 +5614,7 @@
               <w:ind w:left="0" w:firstLine="0"/>
             </w:pPr>
             <w:r>
-              <w:t xml:space="preserve">Specifies the service type as file system driver, device driver, a service that runs its own process, or a service that shares a process with one or more other services. </w:t>
-            </w:r>
-            <w:proofErr w:type="spellStart"/>
-            <w:r>
-              <w:t>MSExchangeSA</w:t>
-            </w:r>
-            <w:proofErr w:type="spellEnd"/>
-            <w:r>
-              <w:t xml:space="preserve"> is an example of a service that runs its own process. EXIFS is an example of an Exchange-specific file system driver.</w:t>
+              <w:t>Specifies the service type as file system driver, device driver, a service that runs its own process, or a service that shares a process with one or more other services. MSExchangeSA is an example of a service that runs its own process. EXIFS is an example of an Exchange-specific file system driver.</w:t>
             </w:r>
           </w:p>
         </w:tc>
@@ -6085,6 +5711,398 @@
       <w:r>
         <w:t xml:space="preserve">Enumerating services by reads each registry key at one from the services database, SCM can create a record for each service. A service record is a set of a service name, startup type, the service status (the current state, acceptable control codes, …) and a pointer to the dependency list of that service. </w:t>
       </w:r>
+      <w:r>
+        <w:t>SCM uses these records to determine which actions are valid for the services, according to their current status</w:t>
+      </w:r>
+      <w:r>
+        <w:t>es</w:t>
+      </w:r>
+      <w:r>
+        <w:t xml:space="preserve"> and dependencies. </w:t>
+      </w:r>
+    </w:p>
+    <w:p>
+      <w:r>
+        <w:t xml:space="preserve">To start or stop a service, SCM communicate with the service it controls via a RPC. </w:t>
+      </w:r>
+      <w:r>
+        <w:t xml:space="preserve">SCM can start services automatically at system boot, or the service can be started </w:t>
+      </w:r>
+      <w:r>
+        <w:lastRenderedPageBreak/>
+        <w:t>manually by any service control program. However, if an</w:t>
+      </w:r>
+      <w:r>
+        <w:t xml:space="preserve"> auto-start service demand on a</w:t>
+      </w:r>
+      <w:r>
+        <w:t xml:space="preserve"> demand-start service, that demand-service is also started automatically. </w:t>
+      </w:r>
+      <w:r>
+        <w:t>The startup type can be set to “disable”, which tells SCM not to start the service at startup, the service also cannot be started by any mean as well. The dependencies between services are important that we should take a look at them before enabling or disabling a service. Neither an auto-start service nor a demand-start can be started if the servi</w:t>
+      </w:r>
+      <w:r>
+        <w:t>ce they depend on is disabled. Some services must not be disabled, otherwise, windows will be fail</w:t>
+      </w:r>
+      <w:r>
+        <w:t>ed</w:t>
+      </w:r>
+      <w:r>
+        <w:t xml:space="preserve"> to boot because the disabled service may be an essential service or a service that essential ones depend on. </w:t>
+      </w:r>
+      <w:r>
+        <w:t>When starting a service, SCM performs the following steps:</w:t>
+      </w:r>
+    </w:p>
+    <w:p>
+      <w:pPr>
+        <w:pStyle w:val="ListParagraph"/>
+        <w:numPr>
+          <w:ilvl w:val="0"/>
+          <w:numId w:val="15"/>
+        </w:numPr>
+        <w:rPr>
+          <w:b/>
+        </w:rPr>
+      </w:pPr>
+      <w:r>
+        <w:rPr>
+          <w:b/>
+        </w:rPr>
+        <w:t>Retrieves the account information stored in the services database</w:t>
+      </w:r>
+    </w:p>
+    <w:p>
+      <w:pPr>
+        <w:pStyle w:val="ListParagraph"/>
+        <w:ind w:firstLine="0"/>
+      </w:pPr>
+      <w:r>
+        <w:t>The user</w:t>
+      </w:r>
+      <w:r>
+        <w:t xml:space="preserve">name and password of the service account are specified at the time the service is installed. SCM stores the user name in a REG_SZ registry value named </w:t>
+      </w:r>
+      <w:r>
+        <w:t>“</w:t>
+      </w:r>
+      <w:r>
+        <w:t>ObjectName</w:t>
+      </w:r>
+      <w:r>
+        <w:t>”</w:t>
+      </w:r>
+      <w:r>
+        <w:t xml:space="preserve"> within the Registry key of the individual service (HKEY_LOCAL_MACHINE\SYSTEM\Curr</w:t>
+      </w:r>
+      <w:r>
+        <w:t>entControlSet\Services\&lt;service</w:t>
+      </w:r>
+      <w:r>
+        <w:t>name&gt;). The password is in a secure portion of Local Security Authority (LSA)</w:t>
+      </w:r>
+      <w:r>
+        <w:t>.</w:t>
+      </w:r>
+    </w:p>
+    <w:p>
+      <w:pPr>
+        <w:pStyle w:val="ListParagraph"/>
+        <w:ind w:firstLine="0"/>
+      </w:pPr>
+    </w:p>
+    <w:p>
+      <w:pPr>
+        <w:pStyle w:val="ListParagraph"/>
+        <w:numPr>
+          <w:ilvl w:val="0"/>
+          <w:numId w:val="15"/>
+        </w:numPr>
+        <w:rPr>
+          <w:b/>
+        </w:rPr>
+      </w:pPr>
+      <w:r>
+        <w:rPr>
+          <w:b/>
+        </w:rPr>
+        <w:t>Logs on the service account</w:t>
+      </w:r>
+    </w:p>
+    <w:p>
+      <w:pPr>
+        <w:pStyle w:val="ListParagraph"/>
+        <w:ind w:firstLine="0"/>
+      </w:pPr>
+      <w:r>
+        <w:t>Any process that runs in Windows has to be run under an authorization of a specific account. For starting a service, SCM query the account information of that service from the services databases and logs on to Windows. The account that SCM uses to log on a local computer must have the user right called “Log on as a service”</w:t>
+      </w:r>
+    </w:p>
+    <w:p>
+      <w:pPr>
+        <w:pStyle w:val="ListParagraph"/>
+        <w:ind w:firstLine="0"/>
+        <w:rPr>
+          <w:b/>
+        </w:rPr>
+      </w:pPr>
+    </w:p>
+    <w:p>
+      <w:pPr>
+        <w:pStyle w:val="ListParagraph"/>
+        <w:numPr>
+          <w:ilvl w:val="0"/>
+          <w:numId w:val="15"/>
+        </w:numPr>
+        <w:rPr>
+          <w:b/>
+        </w:rPr>
+      </w:pPr>
+      <w:r>
+        <w:rPr>
+          <w:b/>
+        </w:rPr>
+        <w:t>Creates the service in suspended state</w:t>
+      </w:r>
+    </w:p>
+    <w:p>
+      <w:pPr>
+        <w:pStyle w:val="ListParagraph"/>
+        <w:ind w:firstLine="0"/>
+      </w:pPr>
+      <w:r>
+        <w:t>SCM starts new services in a suspended state, because the service is useful only after SCM adds the required security information to the new process.</w:t>
+      </w:r>
+    </w:p>
+    <w:p>
+      <w:pPr>
+        <w:pStyle w:val="ListParagraph"/>
+        <w:ind w:firstLine="0"/>
+      </w:pPr>
+    </w:p>
+    <w:p>
+      <w:pPr>
+        <w:pStyle w:val="ListParagraph"/>
+        <w:numPr>
+          <w:ilvl w:val="0"/>
+          <w:numId w:val="15"/>
+        </w:numPr>
+        <w:rPr>
+          <w:b/>
+        </w:rPr>
+      </w:pPr>
+      <w:r>
+        <w:rPr>
+          <w:b/>
+        </w:rPr>
+        <w:t>Assigns the access token to the process</w:t>
+      </w:r>
+    </w:p>
+    <w:p>
+      <w:pPr>
+        <w:pStyle w:val="ListParagraph"/>
+        <w:rPr>
+          <w:b/>
+        </w:rPr>
+      </w:pPr>
+      <w:r>
+        <w:t>When an account logs on to Windows, the operation system calls winlogon.exe for getting the username and password of that account. When the log process successful, winlogon.exe calls wininit.exe to generate an access token, and any process which runs under that account need that access token to verify themselves</w:t>
+      </w:r>
+      <w:r>
+        <w:rPr>
+          <w:color w:val="auto"/>
+        </w:rPr>
+        <w:t xml:space="preserve"> </w:t>
+      </w:r>
+      <w:sdt>
+        <w:sdtPr>
+          <w:rPr>
+            <w:color w:val="auto"/>
+          </w:rPr>
+          <w:id w:val="-762759373"/>
+          <w:citation/>
+        </w:sdtPr>
+        <w:sdtContent>
+          <w:r>
+            <w:rPr>
+              <w:color w:val="auto"/>
+            </w:rPr>
+            <w:fldChar w:fldCharType="begin"/>
+          </w:r>
+          <w:r>
+            <w:rPr>
+              <w:color w:val="auto"/>
+            </w:rPr>
+            <w:instrText xml:space="preserve"> CITATION Mic03 \l 1033 </w:instrText>
+          </w:r>
+          <w:r>
+            <w:rPr>
+              <w:color w:val="auto"/>
+            </w:rPr>
+            <w:fldChar w:fldCharType="separate"/>
+          </w:r>
+          <w:r>
+            <w:rPr>
+              <w:noProof/>
+              <w:color w:val="auto"/>
+            </w:rPr>
+            <w:t>[9]</w:t>
+          </w:r>
+          <w:r>
+            <w:rPr>
+              <w:color w:val="auto"/>
+            </w:rPr>
+            <w:fldChar w:fldCharType="end"/>
+          </w:r>
+        </w:sdtContent>
+      </w:sdt>
+      <w:r>
+        <w:t>.</w:t>
+      </w:r>
+    </w:p>
+    <w:p>
+      <w:pPr>
+        <w:pStyle w:val="ListParagraph"/>
+        <w:ind w:firstLine="0"/>
+        <w:rPr>
+          <w:b/>
+        </w:rPr>
+      </w:pPr>
+    </w:p>
+    <w:p>
+      <w:pPr>
+        <w:pStyle w:val="ListParagraph"/>
+        <w:numPr>
+          <w:ilvl w:val="0"/>
+          <w:numId w:val="15"/>
+        </w:numPr>
+        <w:rPr>
+          <w:b/>
+        </w:rPr>
+      </w:pPr>
+      <w:r>
+        <w:rPr>
+          <w:b/>
+        </w:rPr>
+        <w:t>Allow the process to ex</w:t>
+      </w:r>
+      <w:r>
+        <w:rPr>
+          <w:b/>
+        </w:rPr>
+        <w:t>e</w:t>
+      </w:r>
+      <w:r>
+        <w:rPr>
+          <w:b/>
+        </w:rPr>
+        <w:t>cute</w:t>
+      </w:r>
+    </w:p>
+    <w:p>
+      <w:pPr>
+        <w:pStyle w:val="ListParagraph"/>
+        <w:ind w:firstLine="0"/>
+      </w:pPr>
+      <w:r>
+        <w:t>After SCM completes the logon procedure and assigns the access token, SCM can allow the service to run and perform its functions.</w:t>
+      </w:r>
+    </w:p>
+    <w:p>
+      <w:pPr>
+        <w:spacing w:after="0" w:line="360" w:lineRule="auto"/>
+        <w:ind w:left="0" w:firstLine="567"/>
+      </w:pPr>
+      <w:r>
+        <w:br w:type="page"/>
+      </w:r>
+    </w:p>
+    <w:p>
+      <w:r>
+        <w:lastRenderedPageBreak/>
+        <w:t>When stopping a service, SCM performs the following steps:</w:t>
+      </w:r>
+    </w:p>
+    <w:p>
+      <w:pPr>
+        <w:pStyle w:val="ListParagraph"/>
+        <w:numPr>
+          <w:ilvl w:val="0"/>
+          <w:numId w:val="17"/>
+        </w:numPr>
+        <w:rPr>
+          <w:b/>
+        </w:rPr>
+      </w:pPr>
+      <w:r>
+        <w:rPr>
+          <w:b/>
+        </w:rPr>
+        <w:t>SCM receives a stop request for a service</w:t>
+      </w:r>
+    </w:p>
+    <w:p>
+      <w:pPr>
+        <w:pStyle w:val="ListParagraph"/>
+        <w:ind w:firstLine="0"/>
+      </w:pPr>
+      <w:r>
+        <w:t>A service control program which wants to stop a service will send a SERVICE_CONTROL_STOP request to the service through SCM.</w:t>
+      </w:r>
+    </w:p>
+    <w:p>
+      <w:pPr>
+        <w:pStyle w:val="ListParagraph"/>
+        <w:numPr>
+          <w:ilvl w:val="0"/>
+          <w:numId w:val="17"/>
+        </w:numPr>
+        <w:rPr>
+          <w:b/>
+        </w:rPr>
+      </w:pPr>
+      <w:r>
+        <w:rPr>
+          <w:b/>
+        </w:rPr>
+        <w:t>SCM examines the service dependencies</w:t>
+      </w:r>
+    </w:p>
+    <w:p>
+      <w:pPr>
+        <w:pStyle w:val="ListParagraph"/>
+        <w:ind w:firstLine="0"/>
+      </w:pPr>
+      <w:r>
+        <w:t xml:space="preserve">If SCM finds any running service that are dependent on the service requested to be stopped, SCM will return an error code to the service control program. Before triggering the stop procedure, the service control program has to enumerate and stop all services that are dependent on the service requested. </w:t>
+      </w:r>
+    </w:p>
+    <w:p>
+      <w:pPr>
+        <w:pStyle w:val="ListParagraph"/>
+        <w:numPr>
+          <w:ilvl w:val="0"/>
+          <w:numId w:val="17"/>
+        </w:numPr>
+        <w:rPr>
+          <w:b/>
+        </w:rPr>
+      </w:pPr>
+      <w:r>
+        <w:rPr>
+          <w:b/>
+        </w:rPr>
+        <w:t>SCM forwards the stop request to the service</w:t>
+      </w:r>
+    </w:p>
+    <w:p>
+      <w:pPr>
+        <w:pStyle w:val="ListParagraph"/>
+        <w:ind w:firstLine="0"/>
+      </w:pPr>
+      <w:r>
+        <w:t>If SCM detects that no dependent active services, SCM instructs the specified service to stop by forwarding the stop code to the service. The service must now free its allocated resources and shut down.</w:t>
+      </w:r>
       <w:bookmarkStart w:id="22" w:name="_GoBack"/>
       <w:bookmarkEnd w:id="22"/>
     </w:p>
@@ -6107,12 +6125,10 @@
       <w:pPr>
         <w:pStyle w:val="Heading3"/>
       </w:pPr>
-      <w:proofErr w:type="spellStart"/>
       <w:r>
         <w:lastRenderedPageBreak/>
         <w:t>Graylog</w:t>
       </w:r>
-      <w:proofErr w:type="spellEnd"/>
     </w:p>
     <w:p/>
     <w:p>
@@ -6339,7 +6355,7 @@
           <w:rPr>
             <w:noProof/>
           </w:rPr>
-          <w:t>12</w:t>
+          <w:t>13</w:t>
         </w:r>
         <w:r>
           <w:rPr>
@@ -6692,6 +6708,184 @@
     </w:lvl>
   </w:abstractNum>
   <w:abstractNum w:abstractNumId="3" w15:restartNumberingAfterBreak="0">
+    <w:nsid w:val="1F385BA8"/>
+    <w:multiLevelType w:val="hybridMultilevel"/>
+    <w:tmpl w:val="070809C0"/>
+    <w:lvl w:ilvl="0" w:tplc="0409000F">
+      <w:start w:val="1"/>
+      <w:numFmt w:val="decimal"/>
+      <w:lvlText w:val="%1."/>
+      <w:lvlJc w:val="left"/>
+      <w:pPr>
+        <w:ind w:left="720" w:hanging="360"/>
+      </w:pPr>
+      <w:rPr>
+        <w:rFonts w:hint="default"/>
+      </w:rPr>
+    </w:lvl>
+    <w:lvl w:ilvl="1" w:tplc="04090019" w:tentative="1">
+      <w:start w:val="1"/>
+      <w:numFmt w:val="lowerLetter"/>
+      <w:lvlText w:val="%2."/>
+      <w:lvlJc w:val="left"/>
+      <w:pPr>
+        <w:ind w:left="1440" w:hanging="360"/>
+      </w:pPr>
+    </w:lvl>
+    <w:lvl w:ilvl="2" w:tplc="0409001B" w:tentative="1">
+      <w:start w:val="1"/>
+      <w:numFmt w:val="lowerRoman"/>
+      <w:lvlText w:val="%3."/>
+      <w:lvlJc w:val="right"/>
+      <w:pPr>
+        <w:ind w:left="2160" w:hanging="180"/>
+      </w:pPr>
+    </w:lvl>
+    <w:lvl w:ilvl="3" w:tplc="0409000F" w:tentative="1">
+      <w:start w:val="1"/>
+      <w:numFmt w:val="decimal"/>
+      <w:lvlText w:val="%4."/>
+      <w:lvlJc w:val="left"/>
+      <w:pPr>
+        <w:ind w:left="2880" w:hanging="360"/>
+      </w:pPr>
+    </w:lvl>
+    <w:lvl w:ilvl="4" w:tplc="04090019" w:tentative="1">
+      <w:start w:val="1"/>
+      <w:numFmt w:val="lowerLetter"/>
+      <w:lvlText w:val="%5."/>
+      <w:lvlJc w:val="left"/>
+      <w:pPr>
+        <w:ind w:left="3600" w:hanging="360"/>
+      </w:pPr>
+    </w:lvl>
+    <w:lvl w:ilvl="5" w:tplc="0409001B" w:tentative="1">
+      <w:start w:val="1"/>
+      <w:numFmt w:val="lowerRoman"/>
+      <w:lvlText w:val="%6."/>
+      <w:lvlJc w:val="right"/>
+      <w:pPr>
+        <w:ind w:left="4320" w:hanging="180"/>
+      </w:pPr>
+    </w:lvl>
+    <w:lvl w:ilvl="6" w:tplc="0409000F" w:tentative="1">
+      <w:start w:val="1"/>
+      <w:numFmt w:val="decimal"/>
+      <w:lvlText w:val="%7."/>
+      <w:lvlJc w:val="left"/>
+      <w:pPr>
+        <w:ind w:left="5040" w:hanging="360"/>
+      </w:pPr>
+    </w:lvl>
+    <w:lvl w:ilvl="7" w:tplc="04090019" w:tentative="1">
+      <w:start w:val="1"/>
+      <w:numFmt w:val="lowerLetter"/>
+      <w:lvlText w:val="%8."/>
+      <w:lvlJc w:val="left"/>
+      <w:pPr>
+        <w:ind w:left="5760" w:hanging="360"/>
+      </w:pPr>
+    </w:lvl>
+    <w:lvl w:ilvl="8" w:tplc="0409001B" w:tentative="1">
+      <w:start w:val="1"/>
+      <w:numFmt w:val="lowerRoman"/>
+      <w:lvlText w:val="%9."/>
+      <w:lvlJc w:val="right"/>
+      <w:pPr>
+        <w:ind w:left="6480" w:hanging="180"/>
+      </w:pPr>
+    </w:lvl>
+  </w:abstractNum>
+  <w:abstractNum w:abstractNumId="4" w15:restartNumberingAfterBreak="0">
+    <w:nsid w:val="2369297D"/>
+    <w:multiLevelType w:val="hybridMultilevel"/>
+    <w:tmpl w:val="18362560"/>
+    <w:lvl w:ilvl="0" w:tplc="0409000F">
+      <w:start w:val="1"/>
+      <w:numFmt w:val="decimal"/>
+      <w:lvlText w:val="%1."/>
+      <w:lvlJc w:val="left"/>
+      <w:pPr>
+        <w:ind w:left="720" w:hanging="360"/>
+      </w:pPr>
+      <w:rPr>
+        <w:rFonts w:hint="default"/>
+      </w:rPr>
+    </w:lvl>
+    <w:lvl w:ilvl="1" w:tplc="04090019" w:tentative="1">
+      <w:start w:val="1"/>
+      <w:numFmt w:val="lowerLetter"/>
+      <w:lvlText w:val="%2."/>
+      <w:lvlJc w:val="left"/>
+      <w:pPr>
+        <w:ind w:left="1440" w:hanging="360"/>
+      </w:pPr>
+    </w:lvl>
+    <w:lvl w:ilvl="2" w:tplc="0409001B" w:tentative="1">
+      <w:start w:val="1"/>
+      <w:numFmt w:val="lowerRoman"/>
+      <w:lvlText w:val="%3."/>
+      <w:lvlJc w:val="right"/>
+      <w:pPr>
+        <w:ind w:left="2160" w:hanging="180"/>
+      </w:pPr>
+    </w:lvl>
+    <w:lvl w:ilvl="3" w:tplc="0409000F" w:tentative="1">
+      <w:start w:val="1"/>
+      <w:numFmt w:val="decimal"/>
+      <w:lvlText w:val="%4."/>
+      <w:lvlJc w:val="left"/>
+      <w:pPr>
+        <w:ind w:left="2880" w:hanging="360"/>
+      </w:pPr>
+    </w:lvl>
+    <w:lvl w:ilvl="4" w:tplc="04090019" w:tentative="1">
+      <w:start w:val="1"/>
+      <w:numFmt w:val="lowerLetter"/>
+      <w:lvlText w:val="%5."/>
+      <w:lvlJc w:val="left"/>
+      <w:pPr>
+        <w:ind w:left="3600" w:hanging="360"/>
+      </w:pPr>
+    </w:lvl>
+    <w:lvl w:ilvl="5" w:tplc="0409001B" w:tentative="1">
+      <w:start w:val="1"/>
+      <w:numFmt w:val="lowerRoman"/>
+      <w:lvlText w:val="%6."/>
+      <w:lvlJc w:val="right"/>
+      <w:pPr>
+        <w:ind w:left="4320" w:hanging="180"/>
+      </w:pPr>
+    </w:lvl>
+    <w:lvl w:ilvl="6" w:tplc="0409000F" w:tentative="1">
+      <w:start w:val="1"/>
+      <w:numFmt w:val="decimal"/>
+      <w:lvlText w:val="%7."/>
+      <w:lvlJc w:val="left"/>
+      <w:pPr>
+        <w:ind w:left="5040" w:hanging="360"/>
+      </w:pPr>
+    </w:lvl>
+    <w:lvl w:ilvl="7" w:tplc="04090019" w:tentative="1">
+      <w:start w:val="1"/>
+      <w:numFmt w:val="lowerLetter"/>
+      <w:lvlText w:val="%8."/>
+      <w:lvlJc w:val="left"/>
+      <w:pPr>
+        <w:ind w:left="5760" w:hanging="360"/>
+      </w:pPr>
+    </w:lvl>
+    <w:lvl w:ilvl="8" w:tplc="0409001B" w:tentative="1">
+      <w:start w:val="1"/>
+      <w:numFmt w:val="lowerRoman"/>
+      <w:lvlText w:val="%9."/>
+      <w:lvlJc w:val="right"/>
+      <w:pPr>
+        <w:ind w:left="6480" w:hanging="180"/>
+      </w:pPr>
+    </w:lvl>
+  </w:abstractNum>
+  <w:abstractNum w:abstractNumId="5" w15:restartNumberingAfterBreak="0">
     <w:nsid w:val="30573377"/>
     <w:multiLevelType w:val="multilevel"/>
     <w:tmpl w:val="5D0E508E"/>
@@ -6859,17 +7053,17 @@
       </w:rPr>
     </w:lvl>
   </w:abstractNum>
-  <w:abstractNum w:abstractNumId="4" w15:restartNumberingAfterBreak="0">
-    <w:nsid w:val="526B14AA"/>
+  <w:abstractNum w:abstractNumId="6" w15:restartNumberingAfterBreak="0">
+    <w:nsid w:val="514F7DBD"/>
     <w:multiLevelType w:val="hybridMultilevel"/>
-    <w:tmpl w:val="51860532"/>
-    <w:lvl w:ilvl="0" w:tplc="AF944D52">
+    <w:tmpl w:val="8B8886A4"/>
+    <w:lvl w:ilvl="0" w:tplc="0F9C4F0A">
       <w:start w:val="1"/>
       <w:numFmt w:val="decimal"/>
-      <w:lvlText w:val="1.%1   "/>
+      <w:lvlText w:val="%1."/>
       <w:lvlJc w:val="left"/>
       <w:pPr>
-        <w:ind w:left="720" w:hanging="360"/>
+        <w:ind w:left="1080" w:hanging="360"/>
       </w:pPr>
       <w:rPr>
         <w:rFonts w:hint="default"/>
@@ -6881,7 +7075,7 @@
       <w:lvlText w:val="%2."/>
       <w:lvlJc w:val="left"/>
       <w:pPr>
-        <w:ind w:left="1440" w:hanging="360"/>
+        <w:ind w:left="1800" w:hanging="360"/>
       </w:pPr>
     </w:lvl>
     <w:lvl w:ilvl="2" w:tplc="0409001B" w:tentative="1">
@@ -6890,7 +7084,7 @@
       <w:lvlText w:val="%3."/>
       <w:lvlJc w:val="right"/>
       <w:pPr>
-        <w:ind w:left="2160" w:hanging="180"/>
+        <w:ind w:left="2520" w:hanging="180"/>
       </w:pPr>
     </w:lvl>
     <w:lvl w:ilvl="3" w:tplc="0409000F" w:tentative="1">
@@ -6899,7 +7093,7 @@
       <w:lvlText w:val="%4."/>
       <w:lvlJc w:val="left"/>
       <w:pPr>
-        <w:ind w:left="2880" w:hanging="360"/>
+        <w:ind w:left="3240" w:hanging="360"/>
       </w:pPr>
     </w:lvl>
     <w:lvl w:ilvl="4" w:tplc="04090019" w:tentative="1">
@@ -6908,7 +7102,7 @@
       <w:lvlText w:val="%5."/>
       <w:lvlJc w:val="left"/>
       <w:pPr>
-        <w:ind w:left="3600" w:hanging="360"/>
+        <w:ind w:left="3960" w:hanging="360"/>
       </w:pPr>
     </w:lvl>
     <w:lvl w:ilvl="5" w:tplc="0409001B" w:tentative="1">
@@ -6917,7 +7111,7 @@
       <w:lvlText w:val="%6."/>
       <w:lvlJc w:val="right"/>
       <w:pPr>
-        <w:ind w:left="4320" w:hanging="180"/>
+        <w:ind w:left="4680" w:hanging="180"/>
       </w:pPr>
     </w:lvl>
     <w:lvl w:ilvl="6" w:tplc="0409000F" w:tentative="1">
@@ -6926,7 +7120,7 @@
       <w:lvlText w:val="%7."/>
       <w:lvlJc w:val="left"/>
       <w:pPr>
-        <w:ind w:left="5040" w:hanging="360"/>
+        <w:ind w:left="5400" w:hanging="360"/>
       </w:pPr>
     </w:lvl>
     <w:lvl w:ilvl="7" w:tplc="04090019" w:tentative="1">
@@ -6935,7 +7129,7 @@
       <w:lvlText w:val="%8."/>
       <w:lvlJc w:val="left"/>
       <w:pPr>
-        <w:ind w:left="5760" w:hanging="360"/>
+        <w:ind w:left="6120" w:hanging="360"/>
       </w:pPr>
     </w:lvl>
     <w:lvl w:ilvl="8" w:tplc="0409001B" w:tentative="1">
@@ -6944,11 +7138,100 @@
       <w:lvlText w:val="%9."/>
       <w:lvlJc w:val="right"/>
       <w:pPr>
-        <w:ind w:left="6480" w:hanging="180"/>
+        <w:ind w:left="6840" w:hanging="180"/>
       </w:pPr>
     </w:lvl>
   </w:abstractNum>
-  <w:abstractNum w:abstractNumId="5" w15:restartNumberingAfterBreak="0">
+  <w:abstractNum w:abstractNumId="7" w15:restartNumberingAfterBreak="0">
+    <w:nsid w:val="526B14AA"/>
+    <w:multiLevelType w:val="hybridMultilevel"/>
+    <w:tmpl w:val="51860532"/>
+    <w:lvl w:ilvl="0" w:tplc="AF944D52">
+      <w:start w:val="1"/>
+      <w:numFmt w:val="decimal"/>
+      <w:lvlText w:val="1.%1   "/>
+      <w:lvlJc w:val="left"/>
+      <w:pPr>
+        <w:ind w:left="720" w:hanging="360"/>
+      </w:pPr>
+      <w:rPr>
+        <w:rFonts w:hint="default"/>
+      </w:rPr>
+    </w:lvl>
+    <w:lvl w:ilvl="1" w:tplc="04090019" w:tentative="1">
+      <w:start w:val="1"/>
+      <w:numFmt w:val="lowerLetter"/>
+      <w:lvlText w:val="%2."/>
+      <w:lvlJc w:val="left"/>
+      <w:pPr>
+        <w:ind w:left="1440" w:hanging="360"/>
+      </w:pPr>
+    </w:lvl>
+    <w:lvl w:ilvl="2" w:tplc="0409001B" w:tentative="1">
+      <w:start w:val="1"/>
+      <w:numFmt w:val="lowerRoman"/>
+      <w:lvlText w:val="%3."/>
+      <w:lvlJc w:val="right"/>
+      <w:pPr>
+        <w:ind w:left="2160" w:hanging="180"/>
+      </w:pPr>
+    </w:lvl>
+    <w:lvl w:ilvl="3" w:tplc="0409000F" w:tentative="1">
+      <w:start w:val="1"/>
+      <w:numFmt w:val="decimal"/>
+      <w:lvlText w:val="%4."/>
+      <w:lvlJc w:val="left"/>
+      <w:pPr>
+        <w:ind w:left="2880" w:hanging="360"/>
+      </w:pPr>
+    </w:lvl>
+    <w:lvl w:ilvl="4" w:tplc="04090019" w:tentative="1">
+      <w:start w:val="1"/>
+      <w:numFmt w:val="lowerLetter"/>
+      <w:lvlText w:val="%5."/>
+      <w:lvlJc w:val="left"/>
+      <w:pPr>
+        <w:ind w:left="3600" w:hanging="360"/>
+      </w:pPr>
+    </w:lvl>
+    <w:lvl w:ilvl="5" w:tplc="0409001B" w:tentative="1">
+      <w:start w:val="1"/>
+      <w:numFmt w:val="lowerRoman"/>
+      <w:lvlText w:val="%6."/>
+      <w:lvlJc w:val="right"/>
+      <w:pPr>
+        <w:ind w:left="4320" w:hanging="180"/>
+      </w:pPr>
+    </w:lvl>
+    <w:lvl w:ilvl="6" w:tplc="0409000F" w:tentative="1">
+      <w:start w:val="1"/>
+      <w:numFmt w:val="decimal"/>
+      <w:lvlText w:val="%7."/>
+      <w:lvlJc w:val="left"/>
+      <w:pPr>
+        <w:ind w:left="5040" w:hanging="360"/>
+      </w:pPr>
+    </w:lvl>
+    <w:lvl w:ilvl="7" w:tplc="04090019" w:tentative="1">
+      <w:start w:val="1"/>
+      <w:numFmt w:val="lowerLetter"/>
+      <w:lvlText w:val="%8."/>
+      <w:lvlJc w:val="left"/>
+      <w:pPr>
+        <w:ind w:left="5760" w:hanging="360"/>
+      </w:pPr>
+    </w:lvl>
+    <w:lvl w:ilvl="8" w:tplc="0409001B" w:tentative="1">
+      <w:start w:val="1"/>
+      <w:numFmt w:val="lowerRoman"/>
+      <w:lvlText w:val="%9."/>
+      <w:lvlJc w:val="right"/>
+      <w:pPr>
+        <w:ind w:left="6480" w:hanging="180"/>
+      </w:pPr>
+    </w:lvl>
+  </w:abstractNum>
+  <w:abstractNum w:abstractNumId="8" w15:restartNumberingAfterBreak="0">
     <w:nsid w:val="5791239A"/>
     <w:multiLevelType w:val="hybridMultilevel"/>
     <w:tmpl w:val="2E8624E0"/>
@@ -7061,7 +7344,7 @@
       </w:rPr>
     </w:lvl>
   </w:abstractNum>
-  <w:abstractNum w:abstractNumId="6" w15:restartNumberingAfterBreak="0">
+  <w:abstractNum w:abstractNumId="9" w15:restartNumberingAfterBreak="0">
     <w:nsid w:val="64816235"/>
     <w:multiLevelType w:val="hybridMultilevel"/>
     <w:tmpl w:val="2B862078"/>
@@ -7151,34 +7434,34 @@
     </w:lvl>
   </w:abstractNum>
   <w:num w:numId="1">
-    <w:abstractNumId w:val="3"/>
+    <w:abstractNumId w:val="5"/>
   </w:num>
   <w:num w:numId="2">
-    <w:abstractNumId w:val="3"/>
+    <w:abstractNumId w:val="5"/>
   </w:num>
   <w:num w:numId="3">
-    <w:abstractNumId w:val="3"/>
+    <w:abstractNumId w:val="5"/>
   </w:num>
   <w:num w:numId="4">
-    <w:abstractNumId w:val="3"/>
+    <w:abstractNumId w:val="5"/>
   </w:num>
   <w:num w:numId="5">
-    <w:abstractNumId w:val="3"/>
+    <w:abstractNumId w:val="5"/>
   </w:num>
   <w:num w:numId="6">
-    <w:abstractNumId w:val="4"/>
+    <w:abstractNumId w:val="7"/>
   </w:num>
   <w:num w:numId="7">
-    <w:abstractNumId w:val="4"/>
+    <w:abstractNumId w:val="7"/>
   </w:num>
   <w:num w:numId="8">
-    <w:abstractNumId w:val="4"/>
+    <w:abstractNumId w:val="7"/>
   </w:num>
   <w:num w:numId="9">
     <w:abstractNumId w:val="1"/>
   </w:num>
   <w:num w:numId="10">
-    <w:abstractNumId w:val="6"/>
+    <w:abstractNumId w:val="9"/>
   </w:num>
   <w:num w:numId="11">
     <w:abstractNumId w:val="0"/>
@@ -7217,7 +7500,16 @@
     </w:lvlOverride>
   </w:num>
   <w:num w:numId="14">
-    <w:abstractNumId w:val="5"/>
+    <w:abstractNumId w:val="8"/>
+  </w:num>
+  <w:num w:numId="15">
+    <w:abstractNumId w:val="3"/>
+  </w:num>
+  <w:num w:numId="16">
+    <w:abstractNumId w:val="6"/>
+  </w:num>
+  <w:num w:numId="17">
+    <w:abstractNumId w:val="4"/>
   </w:num>
 </w:numbering>
 </file>
@@ -8701,14 +8993,6 @@
     <b:Publisher>SANS Institute</b:Publisher>
     <b:RefOrder>4</b:RefOrder>
   </b:Source>
-  <b:Source xmlns:b="http://schemas.openxmlformats.org/officeDocument/2006/bibliography" xmlns="http://schemas.openxmlformats.org/officeDocument/2006/bibliography">
-    <b:Tag>Windows_Service</b:Tag>
-    <b:RefOrder>5</b:RefOrder>
-  </b:Source>
-  <b:Source xmlns:b="http://schemas.openxmlformats.org/officeDocument/2006/bibliography" xmlns="http://schemas.openxmlformats.org/officeDocument/2006/bibliography">
-    <b:Tag>RPC</b:Tag>
-    <b:RefOrder>6</b:RefOrder>
-  </b:Source>
   <b:Source>
     <b:Tag>Tec05</b:Tag>
     <b:SourceType>InternetSite</b:SourceType>
@@ -8729,13 +9013,92 @@
     <b:Month>May</b:Month>
     <b:Day>23</b:Day>
     <b:URL>https://technet.microsoft.com/en-us/library/881d8b23-d274-4313-a666-88f80c2cfd92.aspx</b:URL>
+    <b:RefOrder>8</b:RefOrder>
+  </b:Source>
+  <b:Source>
+    <b:Tag>MSD</b:Tag>
+    <b:SourceType>InternetSite</b:SourceType>
+    <b:Guid>{6F12D308-8478-4F24-AE7A-88E92F7C28AE}</b:Guid>
+    <b:Author>
+      <b:Author>
+        <b:NameList>
+          <b:Person>
+            <b:Last>MSDN</b:Last>
+          </b:Person>
+        </b:NameList>
+      </b:Author>
+    </b:Author>
+    <b:Title>Windows Dev Center</b:Title>
+    <b:InternetSiteTitle>Remote Procedure Call</b:InternetSiteTitle>
+    <b:ProductionCompany>Microsoft</b:ProductionCompany>
+    <b:URL>https://msdn.microsoft.com/en-us/library/windows/desktop/aa378651(v=vs.85).aspx</b:URL>
     <b:RefOrder>7</b:RefOrder>
+  </b:Source>
+  <b:Source>
+    <b:Tag>MSD1</b:Tag>
+    <b:SourceType>InternetSite</b:SourceType>
+    <b:Guid>{C9E08886-7ACF-45F2-A08E-779F05E0D190}</b:Guid>
+    <b:Author>
+      <b:Author>
+        <b:NameList>
+          <b:Person>
+            <b:Last>MSDN</b:Last>
+          </b:Person>
+        </b:NameList>
+      </b:Author>
+    </b:Author>
+    <b:Title>Windows Dev Center</b:Title>
+    <b:InternetSiteTitle>How RPC Works</b:InternetSiteTitle>
+    <b:ProductionCompany>Microsoft</b:ProductionCompany>
+    <b:URL>https://msdn.microsoft.com/en-us/library/windows/desktop/aa373935(v=vs.85).aspx</b:URL>
+    <b:RefOrder>6</b:RefOrder>
+  </b:Source>
+  <b:Source>
+    <b:Tag>Mic03</b:Tag>
+    <b:SourceType>DocumentFromInternetSite</b:SourceType>
+    <b:Guid>{56D191F2-7AA5-4034-A405-47C8188519C5}</b:Guid>
+    <b:Author>
+      <b:Author>
+        <b:NameList>
+          <b:Person>
+            <b:Last>Microsoft</b:Last>
+          </b:Person>
+        </b:NameList>
+      </b:Author>
+    </b:Author>
+    <b:Title>Technet</b:Title>
+    <b:InternetSiteTitle>How Access Tokens Work</b:InternetSiteTitle>
+    <b:ProductionCompany>Microsoft</b:ProductionCompany>
+    <b:Year>2003</b:Year>
+    <b:Month>March</b:Month>
+    <b:Day>28</b:Day>
+    <b:URL>https://technet.microsoft.com/en-us/library/cc783557(v=ws.10).aspx</b:URL>
+    <b:RefOrder>9</b:RefOrder>
+  </b:Source>
+  <b:Source>
+    <b:Tag>Mic</b:Tag>
+    <b:SourceType>InternetSite</b:SourceType>
+    <b:Guid>{8F484CD5-5514-42A9-BC2E-63113FC634B6}</b:Guid>
+    <b:Title>Microsoft Developer Network </b:Title>
+    <b:Author>
+      <b:Author>
+        <b:NameList>
+          <b:Person>
+            <b:Last>MSDN</b:Last>
+          </b:Person>
+        </b:NameList>
+      </b:Author>
+    </b:Author>
+    <b:InternetSiteTitle>About Services</b:InternetSiteTitle>
+    <b:ProductionCompany>Microsoft</b:ProductionCompany>
+    <b:URL>https://msdn.microsoft.com/en-us/library/windows/desktop/ms681921(v=vs.85).aspx</b:URL>
+    <b:RefOrder>5</b:RefOrder>
   </b:Source>
 </b:Sources>
 </file>
 
 <file path=customXml/itemProps1.xml><?xml version="1.0" encoding="utf-8"?>
-<ds:datastoreItem xmlns:ds="http://schemas.openxmlformats.org/officeDocument/2006/customXml" ds:itemID="{D4768405-D1E3-403D-80EE-1529156BE191}">
+<ds:datastoreItem xmlns:ds="http://schemas.openxmlformats.org/officeDocument/2006/customXml" ds:itemID="{F6FE2F04-CB06-43E6-A397-A46048999397}">
   <ds:schemaRefs>
     <ds:schemaRef ds:uri="http://schemas.openxmlformats.org/officeDocument/2006/bibliography"/>
   </ds:schemaRefs>

</xml_diff>

<commit_message>
Save and Backup Luận Văn
</commit_message>
<xml_diff>
--- a/Luận Văn/Luận Văn.docx
+++ b/Luận Văn/Luận Văn.docx
@@ -4549,15 +4549,7 @@
         <w:t>Windows</w:t>
       </w:r>
       <w:r>
-        <w:t xml:space="preserve"> System for running on start up. In addition, research on how </w:t>
-      </w:r>
-      <w:proofErr w:type="spellStart"/>
-      <w:r>
-        <w:t>Graylog</w:t>
-      </w:r>
-      <w:proofErr w:type="spellEnd"/>
-      <w:r>
-        <w:t xml:space="preserve"> work</w:t>
+        <w:t xml:space="preserve"> System for running on start up. In addition, research on how Graylog work</w:t>
       </w:r>
       <w:r>
         <w:t>s</w:t>
@@ -4723,7 +4715,10 @@
       </w:pPr>
       <w:bookmarkStart w:id="37" w:name="_Toc483676768"/>
       <w:r>
-        <w:t>The needs of service monitoring module</w:t>
+        <w:t>The needs of S</w:t>
+      </w:r>
+      <w:r>
+        <w:t>ervice monitoring module</w:t>
       </w:r>
       <w:bookmarkEnd w:id="37"/>
     </w:p>
@@ -4782,7 +4777,16 @@
       </w:pPr>
       <w:bookmarkStart w:id="38" w:name="_Toc483676769"/>
       <w:r>
-        <w:t>The needs of distributed log collector hardware</w:t>
+        <w:t>The needs of Distributed L</w:t>
+      </w:r>
+      <w:r>
+        <w:t>o</w:t>
+      </w:r>
+      <w:r>
+        <w:t>g Collector H</w:t>
+      </w:r>
+      <w:r>
+        <w:t>ardware</w:t>
       </w:r>
       <w:bookmarkEnd w:id="38"/>
     </w:p>
@@ -4851,7 +4855,13 @@
         <w:t>T</w:t>
       </w:r>
       <w:r>
-        <w:t>he needs of centralized cloud log storage</w:t>
+        <w:t xml:space="preserve">he needs of </w:t>
+      </w:r>
+      <w:r>
+        <w:t>Centralized Cloud Log S</w:t>
+      </w:r>
+      <w:r>
+        <w:t>torage</w:t>
       </w:r>
       <w:bookmarkEnd w:id="39"/>
     </w:p>
@@ -7105,6 +7115,7 @@
               <w:ind w:left="0" w:firstLine="0"/>
             </w:pPr>
             <w:r>
+              <w:lastRenderedPageBreak/>
               <w:t>Value cell</w:t>
             </w:r>
           </w:p>
@@ -7211,7 +7222,15 @@
               <w:ind w:left="0" w:firstLine="0"/>
             </w:pPr>
             <w:r>
-              <w:t>A cell that contains a security descriptor. Security-descriptor cells include a signature (ks) at the head of the cell and a reference count that records the number of key nodes that share the security descriptor. Multiple key cells can share security-descriptor cells.</w:t>
+              <w:t>A cell that contains a security descriptor. Security-descriptor cells include a signature (</w:t>
+            </w:r>
+            <w:proofErr w:type="spellStart"/>
+            <w:r>
+              <w:t>ks</w:t>
+            </w:r>
+            <w:proofErr w:type="spellEnd"/>
+            <w:r>
+              <w:t>) at the head of the cell and a reference count that records the number of key nodes that share the security descriptor. Multiple key cells can share security-descriptor cells.</w:t>
             </w:r>
           </w:p>
         </w:tc>
@@ -8158,23 +8177,7 @@
             <w:sz w:val="26"/>
             <w:szCs w:val="26"/>
           </w:rPr>
-          <w:t>https://technet.microsoft.com/en-us/library/cc750</w:t>
-        </w:r>
-        <w:r>
-          <w:rPr>
-            <w:rStyle w:val="Hyperlink"/>
-            <w:sz w:val="26"/>
-            <w:szCs w:val="26"/>
-          </w:rPr>
-          <w:t>5</w:t>
-        </w:r>
-        <w:r>
-          <w:rPr>
-            <w:rStyle w:val="Hyperlink"/>
-            <w:sz w:val="26"/>
-            <w:szCs w:val="26"/>
-          </w:rPr>
-          <w:t>83.aspx</w:t>
+          <w:t>https://technet.microsoft.com/en-us/library/cc750583.aspx</w:t>
         </w:r>
       </w:hyperlink>
     </w:p>
@@ -9152,18 +9155,93 @@
           </w:tcPr>
           <w:p>
             <w:pPr>
+              <w:keepNext/>
               <w:ind w:left="0" w:firstLine="0"/>
             </w:pPr>
             <w:r>
               <w:t>Data represented by a number that is a 64-bit integer. This data is displayed in Registry Editor as a Binary Value and was introduced in Windows 2000.</w:t>
             </w:r>
-            <w:bookmarkStart w:id="47" w:name="_GoBack"/>
-            <w:bookmarkEnd w:id="47"/>
           </w:p>
         </w:tc>
       </w:tr>
     </w:tbl>
     <w:p>
+      <w:pPr>
+        <w:pStyle w:val="Caption"/>
+        <w:spacing w:before="240" w:after="0"/>
+        <w:jc w:val="center"/>
+      </w:pPr>
+      <w:r>
+        <w:t xml:space="preserve">Table </w:t>
+      </w:r>
+      <w:r>
+        <w:fldChar w:fldCharType="begin"/>
+      </w:r>
+      <w:r>
+        <w:instrText xml:space="preserve"> STYLEREF 1 \s </w:instrText>
+      </w:r>
+      <w:r>
+        <w:fldChar w:fldCharType="separate"/>
+      </w:r>
+      <w:r>
+        <w:rPr>
+          <w:noProof/>
+        </w:rPr>
+        <w:t>2</w:t>
+      </w:r>
+      <w:r>
+        <w:rPr>
+          <w:noProof/>
+        </w:rPr>
+        <w:fldChar w:fldCharType="end"/>
+      </w:r>
+      <w:r>
+        <w:t>.</w:t>
+      </w:r>
+      <w:r>
+        <w:fldChar w:fldCharType="begin"/>
+      </w:r>
+      <w:r>
+        <w:instrText xml:space="preserve"> SEQ Table \* ARABIC \s 1 </w:instrText>
+      </w:r>
+      <w:r>
+        <w:fldChar w:fldCharType="separate"/>
+      </w:r>
+      <w:r>
+        <w:rPr>
+          <w:noProof/>
+        </w:rPr>
+        <w:t>4</w:t>
+      </w:r>
+      <w:r>
+        <w:rPr>
+          <w:noProof/>
+        </w:rPr>
+        <w:fldChar w:fldCharType="end"/>
+      </w:r>
+      <w:r>
+        <w:t xml:space="preserve"> System Registry value types and their descriptions.</w:t>
+      </w:r>
+    </w:p>
+    <w:p>
+      <w:pPr>
+        <w:pStyle w:val="Caption"/>
+        <w:jc w:val="center"/>
+      </w:pPr>
+      <w:r>
+        <w:t xml:space="preserve">From: </w:t>
+      </w:r>
+      <w:hyperlink r:id="rId23" w:history="1">
+        <w:r>
+          <w:rPr>
+            <w:rStyle w:val="Hyperlink"/>
+          </w:rPr>
+          <w:t>https://support.microsoft.com/en-us/help/256986/windows-registry-information-for-advanced-users</w:t>
+        </w:r>
+      </w:hyperlink>
+    </w:p>
+    <w:p/>
+    <w:p>
       <w:r>
         <w:br w:type="page"/>
       </w:r>
@@ -9172,7 +9250,7 @@
       <w:pPr>
         <w:pStyle w:val="Heading3"/>
       </w:pPr>
-      <w:bookmarkStart w:id="48" w:name="_Toc483676777"/>
+      <w:bookmarkStart w:id="47" w:name="_Toc483676777"/>
       <w:r>
         <w:lastRenderedPageBreak/>
         <w:t>Windows</w:t>
@@ -9180,7 +9258,7 @@
       <w:r>
         <w:t xml:space="preserve"> Service</w:t>
       </w:r>
-      <w:bookmarkEnd w:id="48"/>
+      <w:bookmarkEnd w:id="47"/>
     </w:p>
     <w:p>
       <w:pPr>
@@ -9615,7 +9693,7 @@
                     <pic:cNvPicPr/>
                   </pic:nvPicPr>
                   <pic:blipFill>
-                    <a:blip r:embed="rId23"/>
+                    <a:blip r:embed="rId24"/>
                     <a:stretch>
                       <a:fillRect/>
                     </a:stretch>
@@ -9862,7 +9940,7 @@
                     <pic:cNvPicPr/>
                   </pic:nvPicPr>
                   <pic:blipFill>
-                    <a:blip r:embed="rId24"/>
+                    <a:blip r:embed="rId25"/>
                     <a:stretch>
                       <a:fillRect/>
                     </a:stretch>
@@ -10824,7 +10902,7 @@
           <w:szCs w:val="26"/>
         </w:rPr>
       </w:pPr>
-      <w:bookmarkStart w:id="49" w:name="_Toc483646848"/>
+      <w:bookmarkStart w:id="48" w:name="_Toc483646848"/>
       <w:r>
         <w:rPr>
           <w:sz w:val="26"/>
@@ -10902,7 +10980,7 @@
           <w:sz w:val="26"/>
           <w:szCs w:val="26"/>
         </w:rPr>
-        <w:t>4</w:t>
+        <w:t>5</w:t>
       </w:r>
       <w:r>
         <w:rPr>
@@ -10932,7 +11010,7 @@
         </w:rPr>
         <w:t xml:space="preserve"> values and description</w:t>
       </w:r>
-      <w:bookmarkEnd w:id="49"/>
+      <w:bookmarkEnd w:id="48"/>
       <w:r>
         <w:rPr>
           <w:sz w:val="26"/>
@@ -10958,7 +11036,7 @@
         </w:rPr>
         <w:t>From:</w:t>
       </w:r>
-      <w:hyperlink r:id="rId25" w:history="1">
+      <w:hyperlink r:id="rId26" w:history="1">
         <w:r>
           <w:rPr>
             <w:rStyle w:val="Hyperlink"/>
@@ -11584,17 +11662,7 @@
     <w:p>
       <w:pPr>
         <w:spacing w:after="0" w:line="360" w:lineRule="auto"/>
-        <w:ind w:left="0" w:firstLine="567"/>
-      </w:pPr>
-      <w:r>
-        <w:br w:type="page"/>
-      </w:r>
-    </w:p>
-    <w:p>
-      <w:r>
-        <w:lastRenderedPageBreak/>
-        <w:t xml:space="preserve"> </w:t>
-      </w:r>
+      </w:pPr>
       <w:r>
         <w:t>When stopping a service, SCM performs the following steps:</w:t>
       </w:r>
@@ -11634,6 +11702,21 @@
     </w:p>
     <w:p>
       <w:pPr>
+        <w:spacing w:after="0" w:line="360" w:lineRule="auto"/>
+        <w:ind w:left="0" w:firstLine="567"/>
+        <w:rPr>
+          <w:b/>
+        </w:rPr>
+      </w:pPr>
+      <w:r>
+        <w:rPr>
+          <w:b/>
+        </w:rPr>
+        <w:br w:type="page"/>
+      </w:r>
+    </w:p>
+    <w:p>
+      <w:pPr>
         <w:pStyle w:val="ListParagraph"/>
         <w:numPr>
           <w:ilvl w:val="0"/>
@@ -11647,6 +11730,7 @@
         <w:rPr>
           <w:b/>
         </w:rPr>
+        <w:lastRenderedPageBreak/>
         <w:t>SCM examines the service dependencies</w:t>
       </w:r>
     </w:p>
@@ -11726,32 +11810,2442 @@
       <w:pPr>
         <w:pStyle w:val="Heading3"/>
       </w:pPr>
-      <w:bookmarkStart w:id="50" w:name="_Toc483676778"/>
-      <w:proofErr w:type="spellStart"/>
+      <w:bookmarkStart w:id="49" w:name="_Toc483676778"/>
       <w:r>
         <w:lastRenderedPageBreak/>
         <w:t>Graylog</w:t>
       </w:r>
+      <w:bookmarkEnd w:id="49"/>
+    </w:p>
+    <w:p>
+      <w:pPr>
+        <w:pStyle w:val="Heading4"/>
+      </w:pPr>
+      <w:r>
+        <w:t>Introduction</w:t>
+      </w:r>
+    </w:p>
+    <w:p>
+      <w:r>
+        <w:t xml:space="preserve">Graylog is a Security Information and Event Management (SIEM) software. Developed in 2010 by Lennart Koopmann in his free time, nowadays Gray log has become one of the best opensource SIEM and Log Monitor that is used worldwide by enterprises and corporations around the world. </w:t>
+      </w:r>
+      <w:r>
+        <w:t xml:space="preserve">Graylog’s first version was published in Mach, 2015 as an opensouce software that is supported by community and a purchased solution to support large enterprises and campuses. </w:t>
+      </w:r>
+    </w:p>
+    <w:p>
+      <w:pPr>
+        <w:pStyle w:val="Heading4"/>
+      </w:pPr>
+      <w:r>
+        <w:t xml:space="preserve">Graylog </w:t>
+      </w:r>
+      <w:r>
+        <w:t>operations</w:t>
+      </w:r>
+    </w:p>
+    <w:p>
+      <w:r>
+        <w:t xml:space="preserve">Graylog has been developed to become a centralized log distributed system. Coding </w:t>
+      </w:r>
+      <w:r>
+        <w:t>by</w:t>
+      </w:r>
+      <w:r>
+        <w:t xml:space="preserve"> Java for working on linux operation system, </w:t>
+      </w:r>
+      <w:r>
+        <w:t>Graylog inherits from Unix all the best of this famous operation system. Working as a software that has abilities of flexibility, adaptability, high availability and its supporting community, Graylog can support large enterprises and campuses those has</w:t>
+      </w:r>
+      <w:r>
+        <w:t xml:space="preserve"> </w:t>
+      </w:r>
+      <w:proofErr w:type="gramStart"/>
+      <w:r>
+        <w:t xml:space="preserve">a large </w:t>
+      </w:r>
+      <w:r>
+        <w:t>number</w:t>
+      </w:r>
+      <w:r>
+        <w:t xml:space="preserve"> </w:t>
+      </w:r>
+      <w:r>
+        <w:t>of</w:t>
+      </w:r>
+      <w:proofErr w:type="gramEnd"/>
+      <w:r>
+        <w:t xml:space="preserve"> users</w:t>
+      </w:r>
+      <w:r>
+        <w:t xml:space="preserve"> in a</w:t>
+      </w:r>
+      <w:r>
+        <w:t xml:space="preserve"> robust and trust</w:t>
+      </w:r>
+      <w:r>
+        <w:t>ful way</w:t>
+      </w:r>
+      <w:r>
+        <w:t>. Grayl</w:t>
+      </w:r>
+      <w:r>
+        <w:t>og operations can be listed as</w:t>
+      </w:r>
+      <w:r>
+        <w:t xml:space="preserve"> function</w:t>
+      </w:r>
+      <w:r>
+        <w:t>s</w:t>
+      </w:r>
+      <w:r>
+        <w:t xml:space="preserve"> for:</w:t>
+      </w:r>
+    </w:p>
+    <w:p>
+      <w:pPr>
+        <w:rPr>
+          <w:b/>
+        </w:rPr>
+      </w:pPr>
+      <w:r>
+        <w:rPr>
+          <w:b/>
+        </w:rPr>
+        <w:t>Collecting, Preprocessing and Managing log</w:t>
+      </w:r>
+    </w:p>
+    <w:p>
+      <w:r>
+        <w:t>Graylog</w:t>
+      </w:r>
+      <w:r>
+        <w:t xml:space="preserve"> is a log server that</w:t>
+      </w:r>
+      <w:r>
+        <w:t xml:space="preserve"> provides many methods for collecting log information from variety sources, via its collector that has ability to be deployed in many different operation system environments. </w:t>
+      </w:r>
+      <w:r>
+        <w:t xml:space="preserve">Via its collectors, Graylog collects the operating information and event from its clients, then centralized manages that data, process it and manage it as well as alert on malfunction or malicious behaviors happened on its client systems. </w:t>
+      </w:r>
+    </w:p>
+    <w:p>
+      <w:r>
+        <w:rPr>
+          <w:b/>
+          <w:i/>
+        </w:rPr>
+        <w:t>For Processing the log data</w:t>
+      </w:r>
+      <w:r>
+        <w:t xml:space="preserve">, </w:t>
+      </w:r>
+      <w:r>
+        <w:t xml:space="preserve">Graylog provides an ability called “Pipelines”, which is an essential concept in Graylog’s operation </w:t>
+      </w:r>
+      <w:sdt>
+        <w:sdtPr>
+          <w:id w:val="-1948390749"/>
+          <w:citation/>
+        </w:sdtPr>
+        <w:sdtContent>
+          <w:r>
+            <w:fldChar w:fldCharType="begin"/>
+          </w:r>
+          <w:r>
+            <w:instrText xml:space="preserve"> CITATION Gra \l 1033 </w:instrText>
+          </w:r>
+          <w:r>
+            <w:fldChar w:fldCharType="separate"/>
+          </w:r>
+          <w:r>
+            <w:rPr>
+              <w:noProof/>
+            </w:rPr>
+            <w:t>(15)</w:t>
+          </w:r>
+          <w:r>
+            <w:fldChar w:fldCharType="end"/>
+          </w:r>
+        </w:sdtContent>
+      </w:sdt>
+      <w:r>
+        <w:t xml:space="preserve">. Pipelines tie together the processing steps that Graylog applies to our data. </w:t>
+      </w:r>
+      <w:r>
+        <w:t xml:space="preserve">Containing rules and can connect to log streams from clients that send to its server, pipelines decides which process </w:t>
+      </w:r>
+      <w:proofErr w:type="gramStart"/>
+      <w:r>
+        <w:t>has to</w:t>
+      </w:r>
+      <w:proofErr w:type="gramEnd"/>
+      <w:r>
+        <w:t xml:space="preserve"> be done on which kind of message. When working with a complicated message that a </w:t>
+      </w:r>
+      <w:r>
+        <w:t>separately</w:t>
+      </w:r>
+      <w:r>
+        <w:t xml:space="preserve"> standing rule cannot be applied appropriately, </w:t>
+      </w:r>
+      <w:r>
+        <w:t xml:space="preserve">pipelines implement a concept called “stages”. Stages are considered as groups of conditions those are the rules defined for pipelines. Stages that are similar in priority run at the same time across all connected pipelines, they decide </w:t>
+      </w:r>
+      <w:proofErr w:type="gramStart"/>
+      <w:r>
+        <w:t>whether or not</w:t>
+      </w:r>
+      <w:proofErr w:type="gramEnd"/>
+      <w:r>
+        <w:t xml:space="preserve"> taking the next priority state. </w:t>
+      </w:r>
+    </w:p>
+    <w:p>
+      <w:r>
+        <w:t>Structure of pipeline</w:t>
+      </w:r>
+      <w:r>
+        <w:t xml:space="preserve"> is specified as a script that has many lines comprise of which defines the name of pipeline and those define the rules, the stages and their conditions.</w:t>
+      </w:r>
+      <w:r>
+        <w:t xml:space="preserve"> </w:t>
+      </w:r>
+      <w:r>
+        <w:t>The structure can be explain</w:t>
+      </w:r>
+      <w:r>
+        <w:t>ed</w:t>
+      </w:r>
+      <w:r>
+        <w:t xml:space="preserve"> in the following pseudo-script.</w:t>
+      </w:r>
+    </w:p>
+    <w:p>
+      <w:pPr>
+        <w:spacing w:after="0"/>
+        <w:rPr>
+          <w:i/>
+        </w:rPr>
+      </w:pPr>
+      <w:r>
+        <w:tab/>
+      </w:r>
+      <w:r>
+        <w:tab/>
+      </w:r>
+      <w:r>
+        <w:rPr>
+          <w:i/>
+        </w:rPr>
+        <w:t>pipeline “My pipeline”</w:t>
+      </w:r>
+    </w:p>
+    <w:p>
+      <w:pPr>
+        <w:spacing w:after="0"/>
+        <w:rPr>
+          <w:i/>
+        </w:rPr>
+      </w:pPr>
+      <w:r>
+        <w:rPr>
+          <w:i/>
+        </w:rPr>
+        <w:tab/>
+      </w:r>
+      <w:r>
+        <w:rPr>
+          <w:i/>
+        </w:rPr>
+        <w:tab/>
+        <w:t>stage 1 match all</w:t>
+      </w:r>
+      <w:r>
+        <w:rPr>
+          <w:i/>
+        </w:rPr>
+        <w:tab/>
+        <w:t xml:space="preserve"> </w:t>
+      </w:r>
+    </w:p>
+    <w:p>
+      <w:pPr>
+        <w:spacing w:after="0"/>
+        <w:rPr>
+          <w:i/>
+        </w:rPr>
+      </w:pPr>
+      <w:r>
+        <w:rPr>
+          <w:i/>
+        </w:rPr>
+        <w:tab/>
+      </w:r>
+      <w:r>
+        <w:rPr>
+          <w:i/>
+        </w:rPr>
+        <w:tab/>
+      </w:r>
+      <w:r>
+        <w:rPr>
+          <w:i/>
+        </w:rPr>
+        <w:tab/>
+        <w:t>rule “has firewall fields”;</w:t>
+      </w:r>
+    </w:p>
+    <w:p>
+      <w:pPr>
+        <w:spacing w:after="0"/>
+        <w:rPr>
+          <w:i/>
+        </w:rPr>
+      </w:pPr>
+      <w:r>
+        <w:rPr>
+          <w:i/>
+        </w:rPr>
+        <w:tab/>
+      </w:r>
+      <w:r>
+        <w:rPr>
+          <w:i/>
+        </w:rPr>
+        <w:tab/>
+      </w:r>
+      <w:r>
+        <w:rPr>
+          <w:i/>
+        </w:rPr>
+        <w:tab/>
+        <w:t>rule “from firewall subnet”;</w:t>
+      </w:r>
+    </w:p>
+    <w:p>
+      <w:pPr>
+        <w:spacing w:after="0"/>
+        <w:rPr>
+          <w:i/>
+        </w:rPr>
+      </w:pPr>
+      <w:r>
+        <w:rPr>
+          <w:i/>
+        </w:rPr>
+        <w:lastRenderedPageBreak/>
+        <w:tab/>
+      </w:r>
+      <w:r>
+        <w:rPr>
+          <w:i/>
+        </w:rPr>
+        <w:tab/>
+        <w:t>stage 2 match either</w:t>
+      </w:r>
+    </w:p>
+    <w:p>
+      <w:pPr>
+        <w:spacing w:after="0"/>
+        <w:rPr>
+          <w:i/>
+        </w:rPr>
+      </w:pPr>
+      <w:r>
+        <w:rPr>
+          <w:i/>
+        </w:rPr>
+        <w:tab/>
+      </w:r>
+      <w:r>
+        <w:rPr>
+          <w:i/>
+        </w:rPr>
+        <w:tab/>
+      </w:r>
+      <w:r>
+        <w:rPr>
+          <w:i/>
+        </w:rPr>
+        <w:tab/>
+        <w:t>rule “geocode IPs”;</w:t>
+      </w:r>
+    </w:p>
+    <w:p>
+      <w:pPr>
+        <w:spacing w:after="0"/>
+        <w:rPr>
+          <w:i/>
+        </w:rPr>
+      </w:pPr>
+      <w:r>
+        <w:rPr>
+          <w:i/>
+        </w:rPr>
+        <w:tab/>
+      </w:r>
+      <w:r>
+        <w:rPr>
+          <w:i/>
+        </w:rPr>
+        <w:tab/>
+      </w:r>
+      <w:r>
+        <w:rPr>
+          <w:i/>
+        </w:rPr>
+        <w:tab/>
+        <w:t>rule “anonymize source IPs”</w:t>
+      </w:r>
+      <w:r>
+        <w:rPr>
+          <w:i/>
+        </w:rPr>
+        <w:t>;</w:t>
+      </w:r>
+    </w:p>
+    <w:p>
+      <w:pPr>
+        <w:spacing w:after="0"/>
+        <w:rPr>
+          <w:i/>
+        </w:rPr>
+      </w:pPr>
+      <w:r>
+        <w:rPr>
+          <w:i/>
+        </w:rPr>
+        <w:tab/>
+      </w:r>
+      <w:r>
+        <w:rPr>
+          <w:i/>
+        </w:rPr>
+        <w:tab/>
+        <w:t>end</w:t>
+      </w:r>
+    </w:p>
+    <w:p>
+      <w:r>
+        <w:t>The script describes that the pipeline name is “My pipeline”, which has 2 stages those are “stage 1” and “stage 2”.  The stage’s condition for comparison is specified after the word “match”, which tells</w:t>
+      </w:r>
+      <w:r>
+        <w:t xml:space="preserve"> the stage to compare</w:t>
+      </w:r>
+      <w:r>
+        <w:t xml:space="preserve"> the characteristic of the current working log stream with the rule defined after the “rule” word. The condition “match all” defines that the stage only returns true if only all the rules specified in it return true, when compare with the current working log stream. The condition “match either” defines that the stage returns true when one of the rule comparison returns true.</w:t>
+      </w:r>
+    </w:p>
+    <w:p>
+      <w:r>
+        <w:t>Rules are the cornerstones of the processing pipeline, they contain the definitions for pipelines to know whether to change, enrich, route or drop the messages. Graylog supports a simple rule language for us to easily define the processing logic. Let’s consider a pseudo script defining rules, which are specified in the script of stages we have explained above.</w:t>
+      </w:r>
+    </w:p>
+    <w:p>
+      <w:pPr>
+        <w:spacing w:after="0"/>
+        <w:rPr>
+          <w:i/>
+        </w:rPr>
+      </w:pPr>
+      <w:r>
+        <w:tab/>
+      </w:r>
+      <w:r>
+        <w:tab/>
+      </w:r>
+      <w:r>
+        <w:rPr>
+          <w:i/>
+        </w:rPr>
+        <w:t>rule “has firewall fields”</w:t>
+      </w:r>
+    </w:p>
+    <w:p>
+      <w:pPr>
+        <w:spacing w:after="0"/>
+        <w:ind w:firstLine="710"/>
+        <w:rPr>
+          <w:i/>
+        </w:rPr>
+      </w:pPr>
+      <w:r>
+        <w:rPr>
+          <w:i/>
+        </w:rPr>
+        <w:t>when</w:t>
+      </w:r>
+    </w:p>
+    <w:p>
+      <w:pPr>
+        <w:spacing w:after="0"/>
+        <w:rPr>
+          <w:i/>
+        </w:rPr>
+      </w:pPr>
+      <w:r>
+        <w:rPr>
+          <w:i/>
+        </w:rPr>
+        <w:tab/>
+      </w:r>
+      <w:r>
+        <w:rPr>
+          <w:i/>
+        </w:rPr>
+        <w:tab/>
+      </w:r>
+      <w:r>
+        <w:rPr>
+          <w:i/>
+        </w:rPr>
+        <w:tab/>
+      </w:r>
+      <w:proofErr w:type="spellStart"/>
+      <w:r>
+        <w:rPr>
+          <w:i/>
+        </w:rPr>
+        <w:t>has_field</w:t>
+      </w:r>
+      <w:proofErr w:type="spellEnd"/>
+      <w:r>
+        <w:rPr>
+          <w:i/>
+        </w:rPr>
+        <w:t>(“</w:t>
+      </w:r>
+      <w:proofErr w:type="spellStart"/>
+      <w:r>
+        <w:rPr>
+          <w:i/>
+        </w:rPr>
+        <w:t>src_ip</w:t>
+      </w:r>
+      <w:proofErr w:type="spellEnd"/>
+      <w:r>
+        <w:rPr>
+          <w:i/>
+        </w:rPr>
+        <w:t xml:space="preserve">”) &amp;&amp; </w:t>
+      </w:r>
+      <w:proofErr w:type="spellStart"/>
+      <w:r>
+        <w:rPr>
+          <w:i/>
+        </w:rPr>
+        <w:t>has_field</w:t>
+      </w:r>
+      <w:proofErr w:type="spellEnd"/>
+      <w:r>
+        <w:rPr>
+          <w:i/>
+        </w:rPr>
+        <w:t>(“</w:t>
+      </w:r>
+      <w:proofErr w:type="spellStart"/>
+      <w:r>
+        <w:rPr>
+          <w:i/>
+        </w:rPr>
+        <w:t>dst_ip</w:t>
+      </w:r>
+      <w:proofErr w:type="spellEnd"/>
+      <w:r>
+        <w:rPr>
+          <w:i/>
+        </w:rPr>
+        <w:t>”)</w:t>
+      </w:r>
+    </w:p>
+    <w:p>
+      <w:pPr>
+        <w:spacing w:after="0"/>
+        <w:ind w:firstLine="710"/>
+        <w:rPr>
+          <w:i/>
+        </w:rPr>
+      </w:pPr>
+      <w:r>
+        <w:rPr>
+          <w:i/>
+        </w:rPr>
+        <w:t>then</w:t>
+      </w:r>
+    </w:p>
+    <w:p>
+      <w:pPr>
+        <w:spacing w:after="0"/>
+        <w:ind w:firstLine="710"/>
+        <w:rPr>
+          <w:i/>
+        </w:rPr>
+      </w:pPr>
+      <w:r>
+        <w:rPr>
+          <w:i/>
+        </w:rPr>
+        <w:t>end</w:t>
+      </w:r>
+    </w:p>
+    <w:p>
+      <w:r>
+        <w:t>And another rule is</w:t>
+      </w:r>
+    </w:p>
+    <w:p>
+      <w:pPr>
+        <w:spacing w:after="0"/>
+        <w:rPr>
+          <w:i/>
+        </w:rPr>
+      </w:pPr>
+      <w:r>
+        <w:tab/>
+      </w:r>
+      <w:r>
+        <w:tab/>
+      </w:r>
+      <w:r>
+        <w:rPr>
+          <w:i/>
+        </w:rPr>
+        <w:t>rule “from firewall subnet”</w:t>
+      </w:r>
+    </w:p>
+    <w:p>
+      <w:pPr>
+        <w:spacing w:after="0"/>
+        <w:rPr>
+          <w:i/>
+        </w:rPr>
+      </w:pPr>
+      <w:r>
+        <w:rPr>
+          <w:i/>
+        </w:rPr>
+        <w:tab/>
+      </w:r>
+      <w:r>
+        <w:rPr>
+          <w:i/>
+        </w:rPr>
+        <w:tab/>
+        <w:t>when</w:t>
+      </w:r>
+    </w:p>
+    <w:p>
+      <w:pPr>
+        <w:spacing w:after="0"/>
+        <w:rPr>
+          <w:i/>
+        </w:rPr>
+      </w:pPr>
+      <w:r>
+        <w:rPr>
+          <w:i/>
+        </w:rPr>
+        <w:tab/>
+      </w:r>
+      <w:r>
+        <w:rPr>
+          <w:i/>
+        </w:rPr>
+        <w:tab/>
+      </w:r>
+      <w:r>
+        <w:rPr>
+          <w:i/>
+        </w:rPr>
+        <w:tab/>
+      </w:r>
+      <w:proofErr w:type="spellStart"/>
+      <w:r>
+        <w:rPr>
+          <w:i/>
+        </w:rPr>
+        <w:t>cidr_</w:t>
+      </w:r>
+      <w:proofErr w:type="gramStart"/>
+      <w:r>
+        <w:rPr>
+          <w:i/>
+        </w:rPr>
+        <w:t>match</w:t>
+      </w:r>
+      <w:proofErr w:type="spellEnd"/>
+      <w:r>
+        <w:rPr>
+          <w:i/>
+        </w:rPr>
+        <w:t>(</w:t>
+      </w:r>
+      <w:proofErr w:type="gramEnd"/>
+      <w:r>
+        <w:rPr>
+          <w:i/>
+        </w:rPr>
+        <w:t xml:space="preserve">“10.10.10.0/24”, </w:t>
+      </w:r>
+      <w:proofErr w:type="spellStart"/>
+      <w:r>
+        <w:rPr>
+          <w:i/>
+        </w:rPr>
+        <w:t>to_ip</w:t>
+      </w:r>
+      <w:proofErr w:type="spellEnd"/>
+      <w:r>
+        <w:rPr>
+          <w:i/>
+        </w:rPr>
+        <w:t>($message.g12_remote_ip))</w:t>
+      </w:r>
+    </w:p>
+    <w:p>
+      <w:pPr>
+        <w:spacing w:after="0"/>
+        <w:rPr>
+          <w:i/>
+        </w:rPr>
+      </w:pPr>
+      <w:r>
+        <w:rPr>
+          <w:i/>
+        </w:rPr>
+        <w:tab/>
+      </w:r>
+      <w:r>
+        <w:rPr>
+          <w:i/>
+        </w:rPr>
+        <w:tab/>
+        <w:t>then</w:t>
+      </w:r>
+    </w:p>
+    <w:p>
+      <w:pPr>
+        <w:spacing w:after="0"/>
+        <w:rPr>
+          <w:i/>
+        </w:rPr>
+      </w:pPr>
+      <w:r>
+        <w:rPr>
+          <w:i/>
+        </w:rPr>
+        <w:tab/>
+      </w:r>
+      <w:r>
+        <w:rPr>
+          <w:i/>
+        </w:rPr>
+        <w:tab/>
+        <w:t>end</w:t>
+      </w:r>
+    </w:p>
+    <w:p>
+      <w:r>
+        <w:t>Simply written below the name of the rule is a word says “when” that is the opening of a Boolean expression for the condition underneath it. The next line is a phrase that performs the comparison for the rule, which we can consider as the heart of the rule. The first rule calls the function “</w:t>
+      </w:r>
+      <w:proofErr w:type="spellStart"/>
+      <w:r>
+        <w:t>has_field</w:t>
+      </w:r>
+      <w:proofErr w:type="spellEnd"/>
+      <w:r>
+        <w:t>” and getting a string “</w:t>
+      </w:r>
+      <w:proofErr w:type="spellStart"/>
+      <w:r>
+        <w:t>src_ip</w:t>
+      </w:r>
+      <w:proofErr w:type="spellEnd"/>
+      <w:r>
+        <w:t>”. The function will return true if there is a field named “</w:t>
+      </w:r>
+      <w:proofErr w:type="spellStart"/>
+      <w:r>
+        <w:t>src_ip</w:t>
+      </w:r>
+      <w:proofErr w:type="spellEnd"/>
+      <w:r>
+        <w:t>” inside the message. In this comparison, rule “has firewall fields” wants the message</w:t>
+      </w:r>
+      <w:r>
+        <w:t xml:space="preserve"> to</w:t>
+      </w:r>
+      <w:r>
+        <w:t xml:space="preserve"> contain both “</w:t>
+      </w:r>
+      <w:proofErr w:type="spellStart"/>
+      <w:r>
+        <w:t>src_ip</w:t>
+      </w:r>
+      <w:proofErr w:type="spellEnd"/>
+      <w:r>
+        <w:t>” and “</w:t>
+      </w:r>
+      <w:proofErr w:type="spellStart"/>
+      <w:r>
+        <w:t>dst_ip</w:t>
+      </w:r>
+      <w:proofErr w:type="spellEnd"/>
+      <w:r>
+        <w:t xml:space="preserve">” field. </w:t>
+      </w:r>
+    </w:p>
+    <w:p>
+      <w:r>
+        <w:t>The second rule wants to check whether the network address 10.10.10.0 whose subnet mask is /24 matched the IP of the message that are process. The function “</w:t>
+      </w:r>
+      <w:proofErr w:type="spellStart"/>
+      <w:r>
+        <w:t>to_ip</w:t>
+      </w:r>
+      <w:proofErr w:type="spellEnd"/>
+      <w:r>
+        <w:t xml:space="preserve">” convert the string that is the IP address which has been capture in the message. The phrase “$message” indicates the message that rule is working on, and the field “g12_remote_ip” is always included in the message by Graylog. The word “then” </w:t>
+      </w:r>
+      <w:r>
+        <w:lastRenderedPageBreak/>
+        <w:t>defines the actions to be taken by rules. In this case, we do not specify any action since we just explain an example about the structure of rules.</w:t>
+      </w:r>
+    </w:p>
+    <w:p>
+      <w:r>
+        <w:rPr>
+          <w:b/>
+          <w:i/>
+        </w:rPr>
+        <w:tab/>
+      </w:r>
+      <w:r>
+        <w:rPr>
+          <w:b/>
+          <w:i/>
+        </w:rPr>
+        <w:t>For managing the log data</w:t>
+      </w:r>
+      <w:r>
+        <w:t>, Graylog applies a working model as demonstrated in the figure below.</w:t>
+      </w:r>
+    </w:p>
+    <w:p>
+      <w:pPr>
+        <w:keepNext/>
+        <w:jc w:val="center"/>
+      </w:pPr>
+      <w:r>
+        <w:rPr>
+          <w:noProof/>
+        </w:rPr>
+        <w:drawing>
+          <wp:inline distT="0" distB="0" distL="0" distR="0" wp14:anchorId="52FF8F19" wp14:editId="31219969">
+            <wp:extent cx="3410186" cy="3402418"/>
+            <wp:effectExtent l="57150" t="57150" r="57150" b="64770"/>
+            <wp:docPr id="3074" name="Picture 2" descr="../_images/architec_small_setup.png"/>
+            <wp:cNvGraphicFramePr>
+              <a:graphicFrameLocks xmlns:a="http://schemas.openxmlformats.org/drawingml/2006/main" noGrp="1" noChangeAspect="1"/>
+            </wp:cNvGraphicFramePr>
+            <a:graphic xmlns:a="http://schemas.openxmlformats.org/drawingml/2006/main">
+              <a:graphicData uri="http://schemas.openxmlformats.org/drawingml/2006/picture">
+                <pic:pic xmlns:pic="http://schemas.openxmlformats.org/drawingml/2006/picture">
+                  <pic:nvPicPr>
+                    <pic:cNvPr id="3074" name="Picture 2" descr="../_images/architec_small_setup.png"/>
+                    <pic:cNvPicPr>
+                      <a:picLocks noGrp="1" noChangeAspect="1" noChangeArrowheads="1"/>
+                    </pic:cNvPicPr>
+                  </pic:nvPicPr>
+                  <pic:blipFill>
+                    <a:blip r:embed="rId27">
+                      <a:extLst>
+                        <a:ext uri="{28A0092B-C50C-407E-A947-70E740481C1C}">
+                          <a14:useLocalDpi xmlns:a14="http://schemas.microsoft.com/office/drawing/2010/main" val="0"/>
+                        </a:ext>
+                      </a:extLst>
+                    </a:blip>
+                    <a:srcRect/>
+                    <a:stretch>
+                      <a:fillRect/>
+                    </a:stretch>
+                  </pic:blipFill>
+                  <pic:spPr bwMode="auto">
+                    <a:xfrm>
+                      <a:off x="0" y="0"/>
+                      <a:ext cx="3421188" cy="3413395"/>
+                    </a:xfrm>
+                    <a:prstGeom prst="rect">
+                      <a:avLst/>
+                    </a:prstGeom>
+                    <a:noFill/>
+                    <a:effectLst>
+                      <a:outerShdw blurRad="50800" dir="14400000">
+                        <a:srgbClr val="000000">
+                          <a:alpha val="40000"/>
+                        </a:srgbClr>
+                      </a:outerShdw>
+                    </a:effectLst>
+                    <a:extLst/>
+                  </pic:spPr>
+                </pic:pic>
+              </a:graphicData>
+            </a:graphic>
+          </wp:inline>
+        </w:drawing>
+      </w:r>
+    </w:p>
+    <w:p>
+      <w:pPr>
+        <w:pStyle w:val="Caption"/>
+        <w:spacing w:before="240" w:after="0"/>
+        <w:jc w:val="center"/>
+        <w:rPr>
+          <w:sz w:val="26"/>
+          <w:szCs w:val="26"/>
+        </w:rPr>
+      </w:pPr>
+      <w:r>
+        <w:rPr>
+          <w:sz w:val="26"/>
+          <w:szCs w:val="26"/>
+        </w:rPr>
+        <w:t xml:space="preserve">Figure </w:t>
+      </w:r>
+      <w:r>
+        <w:rPr>
+          <w:sz w:val="26"/>
+          <w:szCs w:val="26"/>
+        </w:rPr>
+        <w:fldChar w:fldCharType="begin"/>
+      </w:r>
+      <w:r>
+        <w:rPr>
+          <w:sz w:val="26"/>
+          <w:szCs w:val="26"/>
+        </w:rPr>
+        <w:instrText xml:space="preserve"> STYLEREF 1 \s </w:instrText>
+      </w:r>
+      <w:r>
+        <w:rPr>
+          <w:sz w:val="26"/>
+          <w:szCs w:val="26"/>
+        </w:rPr>
+        <w:fldChar w:fldCharType="separate"/>
+      </w:r>
+      <w:r>
+        <w:rPr>
+          <w:noProof/>
+          <w:sz w:val="26"/>
+          <w:szCs w:val="26"/>
+        </w:rPr>
+        <w:t>2</w:t>
+      </w:r>
+      <w:r>
+        <w:rPr>
+          <w:sz w:val="26"/>
+          <w:szCs w:val="26"/>
+        </w:rPr>
+        <w:fldChar w:fldCharType="end"/>
+      </w:r>
+      <w:r>
+        <w:rPr>
+          <w:sz w:val="26"/>
+          <w:szCs w:val="26"/>
+        </w:rPr>
+        <w:t>.</w:t>
+      </w:r>
+      <w:r>
+        <w:rPr>
+          <w:sz w:val="26"/>
+          <w:szCs w:val="26"/>
+        </w:rPr>
+        <w:fldChar w:fldCharType="begin"/>
+      </w:r>
+      <w:r>
+        <w:rPr>
+          <w:sz w:val="26"/>
+          <w:szCs w:val="26"/>
+        </w:rPr>
+        <w:instrText xml:space="preserve"> SEQ Figure \* ARABIC \s 1 </w:instrText>
+      </w:r>
+      <w:r>
+        <w:rPr>
+          <w:sz w:val="26"/>
+          <w:szCs w:val="26"/>
+        </w:rPr>
+        <w:fldChar w:fldCharType="separate"/>
+      </w:r>
+      <w:r>
+        <w:rPr>
+          <w:noProof/>
+          <w:sz w:val="26"/>
+          <w:szCs w:val="26"/>
+        </w:rPr>
+        <w:t>7</w:t>
+      </w:r>
+      <w:r>
+        <w:rPr>
+          <w:sz w:val="26"/>
+          <w:szCs w:val="26"/>
+        </w:rPr>
+        <w:fldChar w:fldCharType="end"/>
+      </w:r>
+      <w:r>
+        <w:rPr>
+          <w:sz w:val="26"/>
+          <w:szCs w:val="26"/>
+        </w:rPr>
+        <w:t xml:space="preserve"> Graylog working model.</w:t>
+      </w:r>
+    </w:p>
+    <w:p>
+      <w:pPr>
+        <w:pStyle w:val="Caption"/>
+        <w:jc w:val="center"/>
+        <w:rPr>
+          <w:sz w:val="26"/>
+          <w:szCs w:val="26"/>
+        </w:rPr>
+      </w:pPr>
+      <w:r>
+        <w:rPr>
+          <w:sz w:val="26"/>
+          <w:szCs w:val="26"/>
+        </w:rPr>
+        <w:t xml:space="preserve"> From: </w:t>
+      </w:r>
+      <w:hyperlink r:id="rId28" w:history="1">
+        <w:r>
+          <w:rPr>
+            <w:rStyle w:val="Hyperlink"/>
+            <w:sz w:val="26"/>
+            <w:szCs w:val="26"/>
+          </w:rPr>
+          <w:t>http://docs.graylog.org/en/2.2/pages/architecture.html</w:t>
+        </w:r>
+      </w:hyperlink>
+    </w:p>
+    <w:p>
+      <w:r>
+        <w:t xml:space="preserve">A Graylog server is a </w:t>
+      </w:r>
+      <w:r>
+        <w:t xml:space="preserve">system that runs separately. It has a server for collecting log, a MongoDB database for storing log data and Elasticsearch Server for processing and searching for log contents. Graylog’s clients install an agent for interacting and sending log to the server, and an administrator of the system can config and setup the server via a Web GUI that was built into the Graylog server. </w:t>
+      </w:r>
+    </w:p>
+    <w:p>
+      <w:r>
+        <w:t>First, we will get into the Graylog collector that is installed on the clients for collecting log. There are two collector program that Graylog supports for collecting and sending log, these are Graylog Collector Sidecar and Graylog Collector. Graylog Collector is the older version which has been developed since the beginning of Graylog. Now Graylog Collector</w:t>
+      </w:r>
+      <w:r>
+        <w:t xml:space="preserve"> is deprecated and</w:t>
+      </w:r>
+      <w:r>
+        <w:t xml:space="preserve"> has been replaced by Graylog Collector Sidecar, which is smaller, runs smoother and more stable. In this thesis concept, we use Graylog Collector Sidecar for collecting log from distributed log collector hardware. </w:t>
+      </w:r>
+      <w:r>
+        <w:t>We would like not to present Graylog Collector since it is not supported anymore, otherwise, we will analyze a little about Graylog Collector Sidecar for knowing its operation.</w:t>
+      </w:r>
+    </w:p>
+    <w:p>
+      <w:r>
+        <w:rPr>
+          <w:b/>
+          <w:i/>
+        </w:rPr>
+        <w:lastRenderedPageBreak/>
+        <w:t>Graylog Collector Sidecar</w:t>
+      </w:r>
+      <w:r>
+        <w:t xml:space="preserve"> is a lightweight configuration management system for different log collectors, also called Backend </w:t>
+      </w:r>
+      <w:sdt>
+        <w:sdtPr>
+          <w:id w:val="741301367"/>
+          <w:citation/>
+        </w:sdtPr>
+        <w:sdtContent>
+          <w:r>
+            <w:fldChar w:fldCharType="begin"/>
+          </w:r>
+          <w:r>
+            <w:instrText xml:space="preserve"> CITATION Gra1 \l 1033 </w:instrText>
+          </w:r>
+          <w:r>
+            <w:fldChar w:fldCharType="separate"/>
+          </w:r>
+          <w:r>
+            <w:rPr>
+              <w:noProof/>
+            </w:rPr>
+            <w:t>(16)</w:t>
+          </w:r>
+          <w:r>
+            <w:fldChar w:fldCharType="end"/>
+          </w:r>
+        </w:sdtContent>
+      </w:sdt>
+      <w:r>
+        <w:t xml:space="preserve">. While the Graylog server acts as a centralized log collector system, the Graylog Collector Sidecar runs on the client machine for collecting log. </w:t>
+      </w:r>
+      <w:r>
+        <w:t xml:space="preserve">Graylog Collector Sidecar can be configured to run as an OS service (on Windows) or a daemon (on Linux). In a graphical way, the figure below draws a correlation between Graylog server and Graylog Collector Sidecar. </w:t>
+      </w:r>
+    </w:p>
+    <w:p>
+      <w:pPr>
+        <w:keepNext/>
+      </w:pPr>
+      <w:r>
+        <w:rPr>
+          <w:noProof/>
+        </w:rPr>
+        <w:drawing>
+          <wp:inline distT="0" distB="0" distL="0" distR="0" wp14:anchorId="408513B6" wp14:editId="77B15C3A">
+            <wp:extent cx="5581650" cy="3669665"/>
+            <wp:effectExtent l="0" t="0" r="0" b="6985"/>
+            <wp:docPr id="8" name="Picture 8"/>
+            <wp:cNvGraphicFramePr>
+              <a:graphicFrameLocks xmlns:a="http://schemas.openxmlformats.org/drawingml/2006/main" noChangeAspect="1"/>
+            </wp:cNvGraphicFramePr>
+            <a:graphic xmlns:a="http://schemas.openxmlformats.org/drawingml/2006/main">
+              <a:graphicData uri="http://schemas.openxmlformats.org/drawingml/2006/picture">
+                <pic:pic xmlns:pic="http://schemas.openxmlformats.org/drawingml/2006/picture">
+                  <pic:nvPicPr>
+                    <pic:cNvPr id="1" name=""/>
+                    <pic:cNvPicPr/>
+                  </pic:nvPicPr>
+                  <pic:blipFill>
+                    <a:blip r:embed="rId29"/>
+                    <a:stretch>
+                      <a:fillRect/>
+                    </a:stretch>
+                  </pic:blipFill>
+                  <pic:spPr>
+                    <a:xfrm>
+                      <a:off x="0" y="0"/>
+                      <a:ext cx="5581650" cy="3669665"/>
+                    </a:xfrm>
+                    <a:prstGeom prst="rect">
+                      <a:avLst/>
+                    </a:prstGeom>
+                  </pic:spPr>
+                </pic:pic>
+              </a:graphicData>
+            </a:graphic>
+          </wp:inline>
+        </w:drawing>
+      </w:r>
+    </w:p>
+    <w:p>
+      <w:pPr>
+        <w:pStyle w:val="Caption"/>
+        <w:spacing w:before="240" w:after="0"/>
+        <w:jc w:val="center"/>
+        <w:rPr>
+          <w:sz w:val="26"/>
+          <w:szCs w:val="26"/>
+        </w:rPr>
+      </w:pPr>
+      <w:r>
+        <w:rPr>
+          <w:sz w:val="26"/>
+          <w:szCs w:val="26"/>
+        </w:rPr>
+        <w:t xml:space="preserve">Figure </w:t>
+      </w:r>
+      <w:r>
+        <w:rPr>
+          <w:sz w:val="26"/>
+          <w:szCs w:val="26"/>
+        </w:rPr>
+        <w:fldChar w:fldCharType="begin"/>
+      </w:r>
+      <w:r>
+        <w:rPr>
+          <w:sz w:val="26"/>
+          <w:szCs w:val="26"/>
+        </w:rPr>
+        <w:instrText xml:space="preserve"> STYLEREF 1 \s </w:instrText>
+      </w:r>
+      <w:r>
+        <w:rPr>
+          <w:sz w:val="26"/>
+          <w:szCs w:val="26"/>
+        </w:rPr>
+        <w:fldChar w:fldCharType="separate"/>
+      </w:r>
+      <w:r>
+        <w:rPr>
+          <w:noProof/>
+          <w:sz w:val="26"/>
+          <w:szCs w:val="26"/>
+        </w:rPr>
+        <w:t>2</w:t>
+      </w:r>
+      <w:r>
+        <w:rPr>
+          <w:sz w:val="26"/>
+          <w:szCs w:val="26"/>
+        </w:rPr>
+        <w:fldChar w:fldCharType="end"/>
+      </w:r>
+      <w:r>
+        <w:rPr>
+          <w:sz w:val="26"/>
+          <w:szCs w:val="26"/>
+        </w:rPr>
+        <w:t>.</w:t>
+      </w:r>
+      <w:r>
+        <w:rPr>
+          <w:sz w:val="26"/>
+          <w:szCs w:val="26"/>
+        </w:rPr>
+        <w:fldChar w:fldCharType="begin"/>
+      </w:r>
+      <w:r>
+        <w:rPr>
+          <w:sz w:val="26"/>
+          <w:szCs w:val="26"/>
+        </w:rPr>
+        <w:instrText xml:space="preserve"> SEQ Figure \* ARABIC \s 1 </w:instrText>
+      </w:r>
+      <w:r>
+        <w:rPr>
+          <w:sz w:val="26"/>
+          <w:szCs w:val="26"/>
+        </w:rPr>
+        <w:fldChar w:fldCharType="separate"/>
+      </w:r>
+      <w:r>
+        <w:rPr>
+          <w:noProof/>
+          <w:sz w:val="26"/>
+          <w:szCs w:val="26"/>
+        </w:rPr>
+        <w:t>8</w:t>
+      </w:r>
+      <w:r>
+        <w:rPr>
+          <w:sz w:val="26"/>
+          <w:szCs w:val="26"/>
+        </w:rPr>
+        <w:fldChar w:fldCharType="end"/>
+      </w:r>
+      <w:r>
+        <w:rPr>
+          <w:sz w:val="26"/>
+          <w:szCs w:val="26"/>
+        </w:rPr>
+        <w:t xml:space="preserve"> The correlation between Graylog server and Graylog Collector Sidecar.</w:t>
+      </w:r>
+    </w:p>
+    <w:p>
+      <w:pPr>
+        <w:pStyle w:val="Caption"/>
+        <w:jc w:val="center"/>
+        <w:rPr>
+          <w:sz w:val="26"/>
+          <w:szCs w:val="26"/>
+        </w:rPr>
+      </w:pPr>
+      <w:r>
+        <w:rPr>
+          <w:sz w:val="26"/>
+          <w:szCs w:val="26"/>
+        </w:rPr>
+        <w:t xml:space="preserve">From: </w:t>
+      </w:r>
+      <w:hyperlink r:id="rId30" w:history="1">
+        <w:r>
+          <w:rPr>
+            <w:rStyle w:val="Hyperlink"/>
+            <w:sz w:val="26"/>
+            <w:szCs w:val="26"/>
+          </w:rPr>
+          <w:t>http://docs.graylog.org/en/2.2/pages/collector_sidecar.html</w:t>
+        </w:r>
+      </w:hyperlink>
+    </w:p>
+    <w:p>
+      <w:r>
+        <w:t xml:space="preserve">Graylog Collector Sidecar receives the configuration from Graylog server through a “Rest API”. </w:t>
+      </w:r>
+      <w:r>
+        <w:t xml:space="preserve">Graylog Rest API is a set of API that is used for a Graylog server to manage its client. A Graylog client managed by Rest API could be a collector or another Graylog server which is work in cluster mode with this current Graylog server. We will talk about Graylog cluster later in a small section. After Graylog Collector Side connect to Rest API, it and Graylog server will exchange configuration, if the configuration is correct, Graylog server will accept and connect with the agent via this API through the open port 9000, with the specific URL is: </w:t>
+      </w:r>
+      <w:hyperlink w:history="1">
+        <w:r>
+          <w:rPr>
+            <w:rStyle w:val="Hyperlink"/>
+          </w:rPr>
+          <w:t>http://&lt;Graylog_server_IP&gt;:9000/api/</w:t>
+        </w:r>
+      </w:hyperlink>
+      <w:r>
+        <w:t xml:space="preserve">. On the client side, Graylog Collector Sidecar is configured a method for sending log to the server, which we call a backend. The log backend can be </w:t>
+      </w:r>
+      <w:proofErr w:type="spellStart"/>
+      <w:r>
+        <w:t>NXLog</w:t>
+      </w:r>
+      <w:proofErr w:type="spellEnd"/>
+      <w:r>
+        <w:t xml:space="preserve"> or </w:t>
+      </w:r>
+      <w:proofErr w:type="spellStart"/>
+      <w:r>
+        <w:t>Winlogbeat</w:t>
+      </w:r>
+      <w:proofErr w:type="spellEnd"/>
+      <w:r>
+        <w:t xml:space="preserve"> (for Windows) and </w:t>
+      </w:r>
+      <w:proofErr w:type="spellStart"/>
+      <w:r>
+        <w:t>Filebeat</w:t>
+      </w:r>
+      <w:proofErr w:type="spellEnd"/>
+      <w:r>
+        <w:t xml:space="preserve"> (for Linux). </w:t>
+      </w:r>
+      <w:r>
+        <w:t xml:space="preserve">On the other side, Graylog server should be configure for supporting the appropriate backend that can work with the agent. In the concept of this thesis, we use </w:t>
+      </w:r>
+      <w:proofErr w:type="spellStart"/>
+      <w:r>
+        <w:t>Filebeat</w:t>
+      </w:r>
+      <w:proofErr w:type="spellEnd"/>
+      <w:r>
+        <w:t xml:space="preserve"> </w:t>
+      </w:r>
+      <w:r>
+        <w:lastRenderedPageBreak/>
+        <w:t xml:space="preserve">for connecting the agent on our log hardware, since we configured it to run on Debian core Unix system, to the Graylog server. Therefore, to make this be straightforward, we would like to only explain the working concept of </w:t>
+      </w:r>
+      <w:proofErr w:type="spellStart"/>
+      <w:r>
+        <w:t>Filebeat</w:t>
+      </w:r>
+      <w:proofErr w:type="spellEnd"/>
+      <w:r>
+        <w:t xml:space="preserve"> comparing to </w:t>
+      </w:r>
+      <w:proofErr w:type="spellStart"/>
+      <w:r>
+        <w:t>NXLog</w:t>
+      </w:r>
+      <w:proofErr w:type="spellEnd"/>
+      <w:r>
+        <w:t xml:space="preserve">, without discussing about </w:t>
+      </w:r>
+      <w:proofErr w:type="spellStart"/>
+      <w:r>
+        <w:t>Winlogbeat</w:t>
+      </w:r>
+      <w:proofErr w:type="spellEnd"/>
+      <w:r>
+        <w:t xml:space="preserve"> in any detail.</w:t>
+      </w:r>
+    </w:p>
+    <w:p>
+      <w:proofErr w:type="spellStart"/>
+      <w:r>
+        <w:t>NXLog</w:t>
+      </w:r>
+      <w:proofErr w:type="spellEnd"/>
+      <w:r>
+        <w:t xml:space="preserve"> and </w:t>
+      </w:r>
+      <w:proofErr w:type="spellStart"/>
+      <w:r>
+        <w:t>Filebeat</w:t>
+      </w:r>
+      <w:proofErr w:type="spellEnd"/>
+      <w:r>
+        <w:t xml:space="preserve"> are two programs that are together working to create the opensource log management solutions. </w:t>
+      </w:r>
+      <w:r>
+        <w:t>They both aim to support for opensource, m</w:t>
+      </w:r>
+      <w:r>
+        <w:t>ulti</w:t>
+      </w:r>
+      <w:r>
+        <w:t>platform, lightweight, speed</w:t>
+      </w:r>
+      <w:r>
+        <w:t>, reliability</w:t>
+      </w:r>
+      <w:r>
+        <w:t xml:space="preserve"> and high availability, those are features that all administrators who want to implement a log distributed system </w:t>
+      </w:r>
+      <w:r>
+        <w:t>must</w:t>
+      </w:r>
+      <w:r>
+        <w:t xml:space="preserve"> consider.</w:t>
+      </w:r>
+      <w:r>
+        <w:t xml:space="preserve"> They also support many platforms presenting in any data center and information system. They both consider about the way they are deployed on the client’s machines, how message travels from the clients to any kind of log collector server that are commonly used. </w:t>
+      </w:r>
+      <w:r>
+        <w:t>But the</w:t>
+      </w:r>
+      <w:r>
+        <w:t>re are two</w:t>
+      </w:r>
+      <w:r>
+        <w:t xml:space="preserve"> important difference</w:t>
+      </w:r>
+      <w:r>
+        <w:t>s</w:t>
+      </w:r>
+      <w:r>
+        <w:t xml:space="preserve"> between them</w:t>
+      </w:r>
+      <w:r>
+        <w:t xml:space="preserve"> that make us choose </w:t>
+      </w:r>
+      <w:proofErr w:type="spellStart"/>
+      <w:r>
+        <w:t>Filebeat</w:t>
+      </w:r>
+      <w:proofErr w:type="spellEnd"/>
+      <w:r>
+        <w:t xml:space="preserve"> instead of </w:t>
+      </w:r>
+      <w:proofErr w:type="spellStart"/>
+      <w:r>
+        <w:t>NXLog</w:t>
+      </w:r>
+      <w:proofErr w:type="spellEnd"/>
+      <w:r>
+        <w:t xml:space="preserve"> are the programing language they use to code and deploy their agent, and </w:t>
+      </w:r>
+      <w:proofErr w:type="spellStart"/>
+      <w:r>
+        <w:t>Filebeat</w:t>
+      </w:r>
+      <w:proofErr w:type="spellEnd"/>
+      <w:r>
+        <w:t xml:space="preserve"> is developed by Elastic.</w:t>
+      </w:r>
+    </w:p>
+    <w:p>
+      <w:pPr>
+        <w:ind w:left="0" w:firstLine="0"/>
+      </w:pPr>
+      <w:r>
+        <w:t xml:space="preserve">First, about the programming language, since we want to deploy a little server that handle hundreds of threat monitor agents in the network, we would like to choose a log agent which run as smooth as possible to deploy in that server. In this case, </w:t>
+      </w:r>
+      <w:proofErr w:type="spellStart"/>
+      <w:r>
+        <w:t>Filebeat</w:t>
+      </w:r>
+      <w:proofErr w:type="spellEnd"/>
+      <w:r>
+        <w:t xml:space="preserve"> is written in </w:t>
+      </w:r>
+      <w:r>
+        <w:t xml:space="preserve">Beats platform which uses </w:t>
+      </w:r>
+      <w:proofErr w:type="spellStart"/>
+      <w:r>
+        <w:t>Golang</w:t>
+      </w:r>
+      <w:proofErr w:type="spellEnd"/>
+      <w:r>
+        <w:t xml:space="preserve"> as its mainly developing language while </w:t>
+      </w:r>
+      <w:proofErr w:type="spellStart"/>
+      <w:r>
+        <w:t>NXLog</w:t>
+      </w:r>
+      <w:proofErr w:type="spellEnd"/>
+      <w:r>
+        <w:t xml:space="preserve"> use C for developing its agent. </w:t>
+      </w:r>
+      <w:proofErr w:type="spellStart"/>
+      <w:r>
+        <w:t>Golang</w:t>
+      </w:r>
+      <w:proofErr w:type="spellEnd"/>
+      <w:r>
+        <w:t xml:space="preserve"> is a flexible, lightweight and powerful when handling multiple threads, which helps us greatly in managing hundreds of agents deployed in the network. We believe, from the practice that </w:t>
+      </w:r>
+      <w:proofErr w:type="spellStart"/>
+      <w:r>
+        <w:t>Golang</w:t>
+      </w:r>
+      <w:proofErr w:type="spellEnd"/>
+      <w:r>
+        <w:t xml:space="preserve"> run smoother and handling threads better than C without using too much system resources, </w:t>
+      </w:r>
+      <w:proofErr w:type="spellStart"/>
+      <w:r>
+        <w:t>Filebeat</w:t>
+      </w:r>
+      <w:proofErr w:type="spellEnd"/>
+      <w:r>
+        <w:t xml:space="preserve"> could be deployed and it can handle multiple concurrent tasks without consuming too much resource on our system. </w:t>
+      </w:r>
+    </w:p>
+    <w:p>
+      <w:pPr>
+        <w:ind w:left="0" w:firstLine="0"/>
+      </w:pPr>
+      <w:r>
+        <w:t xml:space="preserve">The second reason for choosing </w:t>
+      </w:r>
+      <w:proofErr w:type="spellStart"/>
+      <w:r>
+        <w:t>Filebeat</w:t>
+      </w:r>
+      <w:proofErr w:type="spellEnd"/>
+      <w:r>
+        <w:t xml:space="preserve"> is that </w:t>
+      </w:r>
+      <w:proofErr w:type="spellStart"/>
+      <w:r>
+        <w:t>Filebeat</w:t>
+      </w:r>
+      <w:proofErr w:type="spellEnd"/>
+      <w:r>
+        <w:t xml:space="preserve"> are developed by Elastic, which is the company develops the Elasticsearch Graylog server is using for its operations in managing and searching log data. Therefore, </w:t>
+      </w:r>
+      <w:proofErr w:type="spellStart"/>
+      <w:r>
+        <w:t>Filebeat</w:t>
+      </w:r>
+      <w:proofErr w:type="spellEnd"/>
+      <w:r>
+        <w:t xml:space="preserve"> is built in to Graylog Collector </w:t>
+      </w:r>
+      <w:proofErr w:type="spellStart"/>
+      <w:r>
+        <w:t>Sidecare</w:t>
+      </w:r>
+      <w:proofErr w:type="spellEnd"/>
+      <w:r>
+        <w:t xml:space="preserve"> and our client d</w:t>
+      </w:r>
+      <w:r>
+        <w:t xml:space="preserve">o not need to install </w:t>
+      </w:r>
+      <w:r>
+        <w:t>m</w:t>
+      </w:r>
+      <w:r>
+        <w:t xml:space="preserve">any third </w:t>
+      </w:r>
+      <w:r>
+        <w:t xml:space="preserve">party </w:t>
+      </w:r>
+      <w:proofErr w:type="spellStart"/>
+      <w:r>
+        <w:t>software</w:t>
+      </w:r>
+      <w:r>
+        <w:t>s</w:t>
+      </w:r>
+      <w:proofErr w:type="spellEnd"/>
+      <w:r>
+        <w:t xml:space="preserve"> while they want to protect their system. And for other</w:t>
+      </w:r>
+      <w:r>
+        <w:t xml:space="preserve"> small</w:t>
+      </w:r>
+      <w:r>
+        <w:t xml:space="preserve"> reason, we believe that just like Microsoft Office works perfectly in Microsoft Windows, </w:t>
+      </w:r>
+      <w:proofErr w:type="spellStart"/>
+      <w:r>
+        <w:t>Filebeat</w:t>
+      </w:r>
+      <w:proofErr w:type="spellEnd"/>
+      <w:r>
+        <w:t xml:space="preserve"> might works perfectly with Graylog system.</w:t>
+      </w:r>
+    </w:p>
+    <w:p>
+      <w:pPr>
+        <w:ind w:left="0" w:firstLine="0"/>
+      </w:pPr>
+      <w:r>
+        <w:t>Graylog Collector Sidecar does not receive any configuration for which log files or directories for log collecting, but that configuration, and following by other configs that help, will be sent</w:t>
+      </w:r>
+      <w:r>
+        <w:t xml:space="preserve"> to the agent by Graylog server through Rest API. When recognizes there is any change to the log files specified, Graylog Collector Sidecar read the addon information by reading line to line, then sends that data to the Graylog server. Server process that data, then stores to its database for managing in the future.</w:t>
+      </w:r>
+      <w:r>
+        <w:t xml:space="preserve"> </w:t>
+      </w:r>
+      <w:proofErr w:type="spellStart"/>
+      <w:r>
+        <w:t>Filebeat</w:t>
+      </w:r>
+      <w:proofErr w:type="spellEnd"/>
+      <w:r>
+        <w:t xml:space="preserve"> has a configuration file that store configures for connecting to the Graylog server.</w:t>
+      </w:r>
+      <w:r>
+        <w:t xml:space="preserve"> </w:t>
+      </w:r>
+    </w:p>
+    <w:p>
+      <w:pPr>
+        <w:spacing w:after="0" w:line="360" w:lineRule="auto"/>
+        <w:ind w:left="0" w:firstLine="567"/>
+      </w:pPr>
+      <w:r>
+        <w:br w:type="page"/>
+      </w:r>
+      <w:r>
+        <w:lastRenderedPageBreak/>
+        <w:t xml:space="preserve">A Graylog Collector </w:t>
+      </w:r>
+      <w:proofErr w:type="spellStart"/>
+      <w:r>
+        <w:t>Sidecard</w:t>
+      </w:r>
+      <w:proofErr w:type="spellEnd"/>
+      <w:r>
+        <w:t xml:space="preserve"> configuration file might have the c</w:t>
+      </w:r>
+      <w:r>
+        <w:t xml:space="preserve">ontent show in </w:t>
+      </w:r>
+      <w:r>
+        <w:t>the figure below.</w:t>
+      </w:r>
+    </w:p>
+    <w:p>
+      <w:pPr>
+        <w:keepNext/>
+        <w:ind w:left="0" w:firstLine="0"/>
+      </w:pPr>
+      <w:r>
+        <w:rPr>
+          <w:noProof/>
+        </w:rPr>
+        <w:drawing>
+          <wp:inline distT="0" distB="0" distL="0" distR="0" wp14:anchorId="09032B18" wp14:editId="3E421DAD">
+            <wp:extent cx="5581650" cy="3032125"/>
+            <wp:effectExtent l="0" t="0" r="0" b="0"/>
+            <wp:docPr id="13" name="Picture 13"/>
+            <wp:cNvGraphicFramePr>
+              <a:graphicFrameLocks xmlns:a="http://schemas.openxmlformats.org/drawingml/2006/main" noChangeAspect="1"/>
+            </wp:cNvGraphicFramePr>
+            <a:graphic xmlns:a="http://schemas.openxmlformats.org/drawingml/2006/main">
+              <a:graphicData uri="http://schemas.openxmlformats.org/drawingml/2006/picture">
+                <pic:pic xmlns:pic="http://schemas.openxmlformats.org/drawingml/2006/picture">
+                  <pic:nvPicPr>
+                    <pic:cNvPr id="1" name=""/>
+                    <pic:cNvPicPr/>
+                  </pic:nvPicPr>
+                  <pic:blipFill>
+                    <a:blip r:embed="rId31"/>
+                    <a:stretch>
+                      <a:fillRect/>
+                    </a:stretch>
+                  </pic:blipFill>
+                  <pic:spPr>
+                    <a:xfrm>
+                      <a:off x="0" y="0"/>
+                      <a:ext cx="5581650" cy="3032125"/>
+                    </a:xfrm>
+                    <a:prstGeom prst="rect">
+                      <a:avLst/>
+                    </a:prstGeom>
+                  </pic:spPr>
+                </pic:pic>
+              </a:graphicData>
+            </a:graphic>
+          </wp:inline>
+        </w:drawing>
+      </w:r>
+    </w:p>
+    <w:p>
+      <w:pPr>
+        <w:pStyle w:val="Caption"/>
+        <w:spacing w:before="240" w:after="0"/>
+        <w:jc w:val="center"/>
+      </w:pPr>
+      <w:r>
+        <w:t xml:space="preserve">Figure </w:t>
+      </w:r>
+      <w:r>
+        <w:fldChar w:fldCharType="begin"/>
+      </w:r>
+      <w:r>
+        <w:instrText xml:space="preserve"> STYLEREF 1 \s </w:instrText>
+      </w:r>
+      <w:r>
+        <w:fldChar w:fldCharType="separate"/>
+      </w:r>
+      <w:r>
+        <w:rPr>
+          <w:noProof/>
+        </w:rPr>
+        <w:t>2</w:t>
+      </w:r>
+      <w:r>
+        <w:fldChar w:fldCharType="end"/>
+      </w:r>
+      <w:r>
+        <w:t>.</w:t>
+      </w:r>
+      <w:r>
+        <w:fldChar w:fldCharType="begin"/>
+      </w:r>
+      <w:r>
+        <w:instrText xml:space="preserve"> SEQ Figure \* ARABIC \s 1 </w:instrText>
+      </w:r>
+      <w:r>
+        <w:fldChar w:fldCharType="separate"/>
+      </w:r>
+      <w:r>
+        <w:rPr>
+          <w:noProof/>
+        </w:rPr>
+        <w:t>9</w:t>
+      </w:r>
+      <w:r>
+        <w:fldChar w:fldCharType="end"/>
+      </w:r>
+      <w:r>
+        <w:t xml:space="preserve"> </w:t>
+      </w:r>
+      <w:r>
+        <w:t>Example configuration of Graylog Collector Sidecar.</w:t>
+      </w:r>
+    </w:p>
+    <w:p>
+      <w:pPr>
+        <w:pStyle w:val="Caption"/>
+        <w:ind w:left="0" w:firstLine="0"/>
+        <w:jc w:val="center"/>
+      </w:pPr>
+      <w:r>
+        <w:t xml:space="preserve">From: </w:t>
+      </w:r>
+      <w:hyperlink r:id="rId32" w:history="1">
+        <w:r>
+          <w:rPr>
+            <w:rStyle w:val="Hyperlink"/>
+          </w:rPr>
+          <w:t>http://docs.graylog.org/en/2.2/pages/collector_sidecar.html</w:t>
+        </w:r>
+      </w:hyperlink>
+    </w:p>
+    <w:p>
+      <w:pPr>
+        <w:ind w:left="0" w:firstLine="0"/>
+      </w:pPr>
+      <w:r>
+        <w:t>The format of configuration file is so simple. A config contains of 2 part</w:t>
+      </w:r>
+      <w:r>
+        <w:t>s</w:t>
+      </w:r>
+      <w:r>
+        <w:t xml:space="preserve">: a parameter and its argument, they are separated by a </w:t>
+      </w:r>
+      <w:r>
+        <w:t>colon (“:”). The parameters those define the configurations can be explained in the table below.</w:t>
+      </w:r>
+    </w:p>
+    <w:tbl>
+      <w:tblPr>
+        <w:tblStyle w:val="TableGrid"/>
+        <w:tblW w:w="0" w:type="auto"/>
+        <w:tblLook w:val="04A0" w:firstRow="1" w:lastRow="0" w:firstColumn="1" w:lastColumn="0" w:noHBand="0" w:noVBand="1"/>
+      </w:tblPr>
+      <w:tblGrid>
+        <w:gridCol w:w="2263"/>
+        <w:gridCol w:w="6517"/>
+      </w:tblGrid>
+      <w:tr>
+        <w:tc>
+          <w:tcPr>
+            <w:tcW w:w="2263" w:type="dxa"/>
+            <w:shd w:val="clear" w:color="auto" w:fill="D0CECE" w:themeFill="background2" w:themeFillShade="E6"/>
+          </w:tcPr>
+          <w:p>
+            <w:pPr>
+              <w:ind w:left="0" w:firstLine="0"/>
+              <w:rPr>
+                <w:b/>
+              </w:rPr>
+            </w:pPr>
+            <w:r>
+              <w:rPr>
+                <w:b/>
+              </w:rPr>
+              <w:t>Parameter</w:t>
+            </w:r>
+          </w:p>
+        </w:tc>
+        <w:tc>
+          <w:tcPr>
+            <w:tcW w:w="6517" w:type="dxa"/>
+            <w:shd w:val="clear" w:color="auto" w:fill="D0CECE" w:themeFill="background2" w:themeFillShade="E6"/>
+          </w:tcPr>
+          <w:p>
+            <w:pPr>
+              <w:ind w:left="0" w:firstLine="0"/>
+              <w:rPr>
+                <w:b/>
+              </w:rPr>
+            </w:pPr>
+            <w:r>
+              <w:rPr>
+                <w:b/>
+              </w:rPr>
+              <w:t>Description</w:t>
+            </w:r>
+          </w:p>
+        </w:tc>
+      </w:tr>
+      <w:tr>
+        <w:tc>
+          <w:tcPr>
+            <w:tcW w:w="2263" w:type="dxa"/>
+          </w:tcPr>
+          <w:p>
+            <w:pPr>
+              <w:ind w:left="0" w:firstLine="0"/>
+            </w:pPr>
+            <w:proofErr w:type="spellStart"/>
+            <w:r>
+              <w:t>server_url</w:t>
+            </w:r>
+            <w:proofErr w:type="spellEnd"/>
+          </w:p>
+        </w:tc>
+        <w:tc>
+          <w:tcPr>
+            <w:tcW w:w="6517" w:type="dxa"/>
+          </w:tcPr>
+          <w:p>
+            <w:pPr>
+              <w:ind w:left="0" w:firstLine="0"/>
+            </w:pPr>
+            <w:r>
+              <w:t>URL to the Graylog API, e.g. http://127.0.0.1:9000/api/</w:t>
+            </w:r>
+          </w:p>
+        </w:tc>
+      </w:tr>
+      <w:tr>
+        <w:tc>
+          <w:tcPr>
+            <w:tcW w:w="2263" w:type="dxa"/>
+          </w:tcPr>
+          <w:p>
+            <w:pPr>
+              <w:ind w:left="0" w:firstLine="0"/>
+            </w:pPr>
+            <w:proofErr w:type="spellStart"/>
+            <w:r>
+              <w:t>update_interval</w:t>
+            </w:r>
+            <w:proofErr w:type="spellEnd"/>
+          </w:p>
+        </w:tc>
+        <w:tc>
+          <w:tcPr>
+            <w:tcW w:w="6517" w:type="dxa"/>
+          </w:tcPr>
+          <w:p>
+            <w:pPr>
+              <w:ind w:left="0" w:firstLine="0"/>
+            </w:pPr>
+            <w:r>
+              <w:t>The interval in seconds the sidecar will fetch new configurations from the Graylog server</w:t>
+            </w:r>
+          </w:p>
+        </w:tc>
+      </w:tr>
+      <w:tr>
+        <w:tc>
+          <w:tcPr>
+            <w:tcW w:w="2263" w:type="dxa"/>
+          </w:tcPr>
+          <w:p>
+            <w:pPr>
+              <w:ind w:left="0" w:firstLine="0"/>
+            </w:pPr>
+            <w:proofErr w:type="spellStart"/>
+            <w:r>
+              <w:t>tls_skip_verify</w:t>
+            </w:r>
+            <w:proofErr w:type="spellEnd"/>
+          </w:p>
+        </w:tc>
+        <w:tc>
+          <w:tcPr>
+            <w:tcW w:w="6517" w:type="dxa"/>
+          </w:tcPr>
+          <w:p>
+            <w:pPr>
+              <w:ind w:left="0" w:firstLine="0"/>
+            </w:pPr>
+            <w:r>
+              <w:t>Ignore errors when the REST API was started with a self-signed certificate</w:t>
+            </w:r>
+          </w:p>
+        </w:tc>
+      </w:tr>
+      <w:tr>
+        <w:tc>
+          <w:tcPr>
+            <w:tcW w:w="2263" w:type="dxa"/>
+          </w:tcPr>
+          <w:p>
+            <w:pPr>
+              <w:ind w:left="0" w:firstLine="0"/>
+            </w:pPr>
+            <w:proofErr w:type="spellStart"/>
+            <w:r>
+              <w:t>send_status</w:t>
+            </w:r>
+            <w:proofErr w:type="spellEnd"/>
+          </w:p>
+        </w:tc>
+        <w:tc>
+          <w:tcPr>
+            <w:tcW w:w="6517" w:type="dxa"/>
+          </w:tcPr>
+          <w:p>
+            <w:pPr>
+              <w:ind w:left="0" w:firstLine="0"/>
+            </w:pPr>
+            <w:r>
+              <w:t>Send the status of each backend back to Graylog and display it on the status page for the host</w:t>
+            </w:r>
+          </w:p>
+        </w:tc>
+      </w:tr>
+      <w:tr>
+        <w:tc>
+          <w:tcPr>
+            <w:tcW w:w="2263" w:type="dxa"/>
+          </w:tcPr>
+          <w:p>
+            <w:pPr>
+              <w:ind w:left="0" w:firstLine="0"/>
+            </w:pPr>
+            <w:proofErr w:type="spellStart"/>
+            <w:r>
+              <w:t>list_log_files</w:t>
+            </w:r>
+            <w:proofErr w:type="spellEnd"/>
+          </w:p>
+        </w:tc>
+        <w:tc>
+          <w:tcPr>
+            <w:tcW w:w="6517" w:type="dxa"/>
+          </w:tcPr>
+          <w:p>
+            <w:pPr>
+              <w:ind w:left="0" w:firstLine="0"/>
+            </w:pPr>
+            <w:r>
+              <w:t>Send a directory listing to Graylog and display it on the host status page, e.g. /</w:t>
+            </w:r>
+            <w:proofErr w:type="spellStart"/>
+            <w:r>
+              <w:t>var</w:t>
+            </w:r>
+            <w:proofErr w:type="spellEnd"/>
+            <w:r>
+              <w:t>/log. This can also be a list of directories</w:t>
+            </w:r>
+          </w:p>
+        </w:tc>
+      </w:tr>
+      <w:tr>
+        <w:tc>
+          <w:tcPr>
+            <w:tcW w:w="2263" w:type="dxa"/>
+          </w:tcPr>
+          <w:p>
+            <w:pPr>
+              <w:ind w:left="0" w:firstLine="0"/>
+            </w:pPr>
+            <w:proofErr w:type="spellStart"/>
+            <w:r>
+              <w:t>node_id</w:t>
+            </w:r>
+            <w:proofErr w:type="spellEnd"/>
+          </w:p>
+        </w:tc>
+        <w:tc>
+          <w:tcPr>
+            <w:tcW w:w="6517" w:type="dxa"/>
+          </w:tcPr>
+          <w:p>
+            <w:pPr>
+              <w:ind w:left="0" w:firstLine="0"/>
+            </w:pPr>
+            <w:r>
+              <w:t>Name of the Sidecar instance, will also show up in the web interface. Hostname will be used if not set.</w:t>
+            </w:r>
+          </w:p>
+        </w:tc>
+      </w:tr>
+      <w:tr>
+        <w:tc>
+          <w:tcPr>
+            <w:tcW w:w="2263" w:type="dxa"/>
+          </w:tcPr>
+          <w:p>
+            <w:pPr>
+              <w:ind w:left="0" w:firstLine="0"/>
+            </w:pPr>
+            <w:proofErr w:type="spellStart"/>
+            <w:r>
+              <w:t>collector_id</w:t>
+            </w:r>
+            <w:proofErr w:type="spellEnd"/>
+          </w:p>
+        </w:tc>
+        <w:tc>
+          <w:tcPr>
+            <w:tcW w:w="6517" w:type="dxa"/>
+          </w:tcPr>
+          <w:p>
+            <w:pPr>
+              <w:ind w:left="0" w:firstLine="0"/>
+            </w:pPr>
+            <w:r>
+              <w:t>Unique ID (UUID) of the instance. This can be a string or a path to an ID file</w:t>
+            </w:r>
+          </w:p>
+        </w:tc>
+      </w:tr>
+      <w:tr>
+        <w:tc>
+          <w:tcPr>
+            <w:tcW w:w="2263" w:type="dxa"/>
+          </w:tcPr>
+          <w:p>
+            <w:pPr>
+              <w:ind w:left="0" w:firstLine="0"/>
+            </w:pPr>
+            <w:proofErr w:type="spellStart"/>
+            <w:r>
+              <w:lastRenderedPageBreak/>
+              <w:t>log_path</w:t>
+            </w:r>
+            <w:proofErr w:type="spellEnd"/>
+          </w:p>
+        </w:tc>
+        <w:tc>
+          <w:tcPr>
+            <w:tcW w:w="6517" w:type="dxa"/>
+          </w:tcPr>
+          <w:p>
+            <w:pPr>
+              <w:ind w:left="0" w:firstLine="0"/>
+            </w:pPr>
+            <w:r>
+              <w:t>A path to a directory where the Sidecar can store the output of each running collector backend</w:t>
+            </w:r>
+          </w:p>
+        </w:tc>
+      </w:tr>
+      <w:tr>
+        <w:tc>
+          <w:tcPr>
+            <w:tcW w:w="2263" w:type="dxa"/>
+          </w:tcPr>
+          <w:p>
+            <w:pPr>
+              <w:ind w:left="0" w:firstLine="0"/>
+            </w:pPr>
+            <w:proofErr w:type="spellStart"/>
+            <w:r>
+              <w:t>log_rotation_time</w:t>
+            </w:r>
+            <w:proofErr w:type="spellEnd"/>
+          </w:p>
+        </w:tc>
+        <w:tc>
+          <w:tcPr>
+            <w:tcW w:w="6517" w:type="dxa"/>
+          </w:tcPr>
+          <w:p>
+            <w:pPr>
+              <w:ind w:left="0" w:firstLine="0"/>
+            </w:pPr>
+            <w:r>
+              <w:t xml:space="preserve">Rotate the </w:t>
+            </w:r>
+            <w:proofErr w:type="spellStart"/>
+            <w:r>
+              <w:t>stdout</w:t>
+            </w:r>
+            <w:proofErr w:type="spellEnd"/>
+            <w:r>
+              <w:t xml:space="preserve"> and stderr logs of each collector after X seconds</w:t>
+            </w:r>
+          </w:p>
+        </w:tc>
+      </w:tr>
+      <w:tr>
+        <w:tc>
+          <w:tcPr>
+            <w:tcW w:w="2263" w:type="dxa"/>
+          </w:tcPr>
+          <w:p>
+            <w:pPr>
+              <w:ind w:left="0" w:firstLine="0"/>
+            </w:pPr>
+            <w:proofErr w:type="spellStart"/>
+            <w:r>
+              <w:t>log_max_age</w:t>
+            </w:r>
+            <w:proofErr w:type="spellEnd"/>
+          </w:p>
+        </w:tc>
+        <w:tc>
+          <w:tcPr>
+            <w:tcW w:w="6517" w:type="dxa"/>
+          </w:tcPr>
+          <w:p>
+            <w:pPr>
+              <w:ind w:left="0" w:firstLine="0"/>
+            </w:pPr>
+            <w:r>
+              <w:t>Delete rotated log files older than Y seconds</w:t>
+            </w:r>
+          </w:p>
+        </w:tc>
+      </w:tr>
+      <w:tr>
+        <w:tc>
+          <w:tcPr>
+            <w:tcW w:w="2263" w:type="dxa"/>
+          </w:tcPr>
+          <w:p>
+            <w:pPr>
+              <w:ind w:left="0" w:firstLine="0"/>
+            </w:pPr>
+            <w:r>
+              <w:t>tags</w:t>
+            </w:r>
+          </w:p>
+        </w:tc>
+        <w:tc>
+          <w:tcPr>
+            <w:tcW w:w="6517" w:type="dxa"/>
+          </w:tcPr>
+          <w:p>
+            <w:pPr>
+              <w:ind w:left="0" w:firstLine="0"/>
+            </w:pPr>
+            <w:r>
+              <w:t>List of configuration tags. All configurations on the server side that match the tag list will be fetched and merged by this instance</w:t>
+            </w:r>
+          </w:p>
+        </w:tc>
+      </w:tr>
+      <w:tr>
+        <w:tc>
+          <w:tcPr>
+            <w:tcW w:w="2263" w:type="dxa"/>
+          </w:tcPr>
+          <w:p>
+            <w:pPr>
+              <w:ind w:left="0" w:firstLine="0"/>
+            </w:pPr>
+            <w:r>
+              <w:t>backends</w:t>
+            </w:r>
+          </w:p>
+        </w:tc>
+        <w:tc>
+          <w:tcPr>
+            <w:tcW w:w="6517" w:type="dxa"/>
+          </w:tcPr>
+          <w:p>
+            <w:pPr>
+              <w:keepNext/>
+              <w:ind w:left="0" w:firstLine="0"/>
+            </w:pPr>
+            <w:r>
+              <w:t>A list of collector backends the user wants to run on the target host</w:t>
+            </w:r>
+          </w:p>
+        </w:tc>
+      </w:tr>
+    </w:tbl>
+    <w:p>
+      <w:pPr>
+        <w:pStyle w:val="Caption"/>
+        <w:spacing w:before="240" w:after="0"/>
+        <w:jc w:val="center"/>
+      </w:pPr>
+      <w:r>
+        <w:t xml:space="preserve">Figure </w:t>
+      </w:r>
+      <w:r>
+        <w:fldChar w:fldCharType="begin"/>
+      </w:r>
+      <w:r>
+        <w:instrText xml:space="preserve"> STYLEREF 1 \s </w:instrText>
+      </w:r>
+      <w:r>
+        <w:fldChar w:fldCharType="separate"/>
+      </w:r>
+      <w:r>
+        <w:rPr>
+          <w:noProof/>
+        </w:rPr>
+        <w:t>2</w:t>
+      </w:r>
+      <w:r>
+        <w:fldChar w:fldCharType="end"/>
+      </w:r>
+      <w:r>
+        <w:t>.</w:t>
+      </w:r>
+      <w:r>
+        <w:fldChar w:fldCharType="begin"/>
+      </w:r>
+      <w:r>
+        <w:instrText xml:space="preserve"> SEQ Figure \* ARABIC \s 1 </w:instrText>
+      </w:r>
+      <w:r>
+        <w:fldChar w:fldCharType="separate"/>
+      </w:r>
+      <w:r>
+        <w:rPr>
+          <w:noProof/>
+        </w:rPr>
+        <w:t>10</w:t>
+      </w:r>
+      <w:r>
+        <w:fldChar w:fldCharType="end"/>
+      </w:r>
+      <w:r>
+        <w:t xml:space="preserve"> Graylog Collector Sidecar configuration parameters and their descriptions.</w:t>
+      </w:r>
+      <w:bookmarkStart w:id="50" w:name="_GoBack"/>
       <w:bookmarkEnd w:id="50"/>
-      <w:proofErr w:type="spellEnd"/>
+    </w:p>
+    <w:p>
+      <w:pPr>
+        <w:pStyle w:val="Caption"/>
+        <w:jc w:val="center"/>
+      </w:pPr>
+      <w:r>
+        <w:t xml:space="preserve">From: </w:t>
+      </w:r>
+      <w:hyperlink r:id="rId33" w:history="1">
+        <w:r>
+          <w:rPr>
+            <w:rStyle w:val="Hyperlink"/>
+          </w:rPr>
+          <w:t>http://docs.graylog.org/en/2.2/pages/collector_sidecar.html</w:t>
+        </w:r>
+      </w:hyperlink>
+    </w:p>
+    <w:p>
+      <w:pPr>
+        <w:ind w:left="0" w:firstLine="0"/>
+      </w:pPr>
+      <w:r>
+        <w:t xml:space="preserve">Graylog server can function individually, or can be </w:t>
+      </w:r>
+      <w:proofErr w:type="gramStart"/>
+      <w:r>
+        <w:t>connect</w:t>
+      </w:r>
+      <w:r>
+        <w:t>ed</w:t>
+      </w:r>
+      <w:r>
+        <w:t xml:space="preserve"> together</w:t>
+      </w:r>
+      <w:proofErr w:type="gramEnd"/>
+      <w:r>
+        <w:t xml:space="preserve"> by configuring them to work in cluster environments. In cluster mode, Graylog servers </w:t>
+      </w:r>
+      <w:proofErr w:type="gramStart"/>
+      <w:r>
+        <w:t>connect together</w:t>
+      </w:r>
+      <w:proofErr w:type="gramEnd"/>
+      <w:r>
+        <w:t xml:space="preserve"> by using the operation of Rest API</w:t>
+      </w:r>
+      <w:r>
+        <w:t>, each server now becomes a node, and those nodes share information together. Each node own</w:t>
+      </w:r>
+      <w:r>
+        <w:t>s</w:t>
+      </w:r>
+      <w:r>
+        <w:t xml:space="preserve"> its MongoDB separately, but Elasticsearch servers now cluster together, and many Graylog servers can query their log simultaneously on one Elasticsearch server, or many Elasticsearch server at the same time. The figure below explains that theory in a graphical way.</w:t>
+      </w:r>
+    </w:p>
+    <w:p>
+      <w:pPr>
+        <w:keepNext/>
+        <w:ind w:left="0" w:firstLine="0"/>
+      </w:pPr>
+      <w:r>
+        <w:rPr>
+          <w:noProof/>
+        </w:rPr>
+        <w:lastRenderedPageBreak/>
+        <w:drawing>
+          <wp:inline distT="0" distB="0" distL="0" distR="0" wp14:anchorId="1E80265E" wp14:editId="7543C5FB">
+            <wp:extent cx="5581650" cy="3936365"/>
+            <wp:effectExtent l="0" t="0" r="0" b="6985"/>
+            <wp:docPr id="12" name="Picture 12"/>
+            <wp:cNvGraphicFramePr>
+              <a:graphicFrameLocks xmlns:a="http://schemas.openxmlformats.org/drawingml/2006/main" noChangeAspect="1"/>
+            </wp:cNvGraphicFramePr>
+            <a:graphic xmlns:a="http://schemas.openxmlformats.org/drawingml/2006/main">
+              <a:graphicData uri="http://schemas.openxmlformats.org/drawingml/2006/picture">
+                <pic:pic xmlns:pic="http://schemas.openxmlformats.org/drawingml/2006/picture">
+                  <pic:nvPicPr>
+                    <pic:cNvPr id="1" name=""/>
+                    <pic:cNvPicPr/>
+                  </pic:nvPicPr>
+                  <pic:blipFill>
+                    <a:blip r:embed="rId34"/>
+                    <a:stretch>
+                      <a:fillRect/>
+                    </a:stretch>
+                  </pic:blipFill>
+                  <pic:spPr>
+                    <a:xfrm>
+                      <a:off x="0" y="0"/>
+                      <a:ext cx="5581650" cy="3936365"/>
+                    </a:xfrm>
+                    <a:prstGeom prst="rect">
+                      <a:avLst/>
+                    </a:prstGeom>
+                  </pic:spPr>
+                </pic:pic>
+              </a:graphicData>
+            </a:graphic>
+          </wp:inline>
+        </w:drawing>
+      </w:r>
+    </w:p>
+    <w:p>
+      <w:pPr>
+        <w:pStyle w:val="Caption"/>
+        <w:spacing w:before="240" w:after="0"/>
+        <w:jc w:val="center"/>
+      </w:pPr>
+      <w:r>
+        <w:t xml:space="preserve">Figure </w:t>
+      </w:r>
+      <w:r>
+        <w:fldChar w:fldCharType="begin"/>
+      </w:r>
+      <w:r>
+        <w:instrText xml:space="preserve"> STYLEREF 1 \s </w:instrText>
+      </w:r>
+      <w:r>
+        <w:fldChar w:fldCharType="separate"/>
+      </w:r>
+      <w:r>
+        <w:rPr>
+          <w:noProof/>
+        </w:rPr>
+        <w:t>2</w:t>
+      </w:r>
+      <w:r>
+        <w:fldChar w:fldCharType="end"/>
+      </w:r>
+      <w:r>
+        <w:t>.</w:t>
+      </w:r>
+      <w:r>
+        <w:fldChar w:fldCharType="begin"/>
+      </w:r>
+      <w:r>
+        <w:instrText xml:space="preserve"> SEQ Figure \* ARABIC \s 1 </w:instrText>
+      </w:r>
+      <w:r>
+        <w:fldChar w:fldCharType="separate"/>
+      </w:r>
+      <w:r>
+        <w:rPr>
+          <w:noProof/>
+        </w:rPr>
+        <w:t>11</w:t>
+      </w:r>
+      <w:r>
+        <w:fldChar w:fldCharType="end"/>
+      </w:r>
+      <w:r>
+        <w:t xml:space="preserve"> Graylog servers and Elasticsearch servers deployed in Cluster mode.</w:t>
+      </w:r>
+    </w:p>
+    <w:p>
+      <w:pPr>
+        <w:pStyle w:val="Caption"/>
+        <w:jc w:val="center"/>
+      </w:pPr>
+      <w:r>
+        <w:t xml:space="preserve">From: </w:t>
+      </w:r>
+      <w:hyperlink r:id="rId35" w:history="1">
+        <w:r>
+          <w:rPr>
+            <w:rStyle w:val="Hyperlink"/>
+          </w:rPr>
+          <w:t>http://docs.graylog.org/en/2.2/pages/architecture.html</w:t>
+        </w:r>
+      </w:hyperlink>
     </w:p>
     <w:p/>
     <w:p>
-      <w:r>
-        <w:t xml:space="preserve"> </w:t>
-      </w:r>
-      <w:r>
-        <w:t xml:space="preserve"> </w:t>
-      </w:r>
-      <w:r>
-        <w:t xml:space="preserve"> </w:t>
-      </w:r>
-      <w:r>
-        <w:t xml:space="preserve">   </w:t>
-      </w:r>
+      <w:pPr>
+        <w:ind w:left="0" w:firstLine="0"/>
+      </w:pPr>
+      <w:r>
+        <w:t xml:space="preserve">  </w:t>
+      </w:r>
+    </w:p>
+    <w:p>
+      <w:pPr>
+        <w:ind w:left="0" w:firstLine="0"/>
+      </w:pPr>
+    </w:p>
+    <w:p>
+      <w:pPr>
+        <w:ind w:left="0" w:firstLine="0"/>
+      </w:pPr>
+    </w:p>
+    <w:p>
+      <w:pPr>
+        <w:ind w:left="0" w:firstLine="0"/>
+      </w:pPr>
+    </w:p>
+    <w:p/>
+    <w:p/>
+    <w:p>
+      <w:pPr>
+        <w:ind w:left="0" w:firstLine="0"/>
+      </w:pPr>
     </w:p>
     <w:sectPr>
-      <w:footerReference w:type="default" r:id="rId26"/>
+      <w:footerReference w:type="default" r:id="rId36"/>
       <w:pgSz w:w="11909" w:h="16834" w:code="9"/>
       <w:pgMar w:top="1588" w:right="1134" w:bottom="1871" w:left="1985" w:header="720" w:footer="720" w:gutter="0"/>
       <w:pgNumType w:start="1"/>
@@ -11960,7 +14454,7 @@
           <w:rPr>
             <w:noProof/>
           </w:rPr>
-          <w:t>17</w:t>
+          <w:t>33</w:t>
         </w:r>
         <w:r>
           <w:rPr>
@@ -14823,11 +17317,53 @@
     <b:URL>https://msdn.microsoft.com/en-us/library/ms970651.aspx</b:URL>
     <b:RefOrder>9</b:RefOrder>
   </b:Source>
+  <b:Source>
+    <b:Tag>Gra</b:Tag>
+    <b:SourceType>InternetSite</b:SourceType>
+    <b:Guid>{97E1DF7C-6054-403B-A489-52752B29CEA0}</b:Guid>
+    <b:Author>
+      <b:Author>
+        <b:NameList>
+          <b:Person>
+            <b:Last>Team</b:Last>
+            <b:First>Graylog</b:First>
+            <b:Middle>Developer</b:Middle>
+          </b:Person>
+        </b:NameList>
+      </b:Author>
+    </b:Author>
+    <b:Title>Processing Pipelines</b:Title>
+    <b:InternetSiteTitle>Graylog Document</b:InternetSiteTitle>
+    <b:ProductionCompany>Graylog, Inc</b:ProductionCompany>
+    <b:URL>http://docs.graylog.org/en/2.2/pages/pipelines/pipelines.html</b:URL>
+    <b:RefOrder>15</b:RefOrder>
+  </b:Source>
+  <b:Source>
+    <b:Tag>Gra1</b:Tag>
+    <b:SourceType>InternetSite</b:SourceType>
+    <b:Guid>{37A879D6-4709-4721-987E-60B8DDD68F48}</b:Guid>
+    <b:Author>
+      <b:Author>
+        <b:NameList>
+          <b:Person>
+            <b:Last>Team</b:Last>
+            <b:First>Graylog</b:First>
+            <b:Middle>Developer</b:Middle>
+          </b:Person>
+        </b:NameList>
+      </b:Author>
+    </b:Author>
+    <b:Title>Graylog Collector Sidecar</b:Title>
+    <b:InternetSiteTitle>Graylog Document</b:InternetSiteTitle>
+    <b:ProductionCompany>Graylog, Inc.</b:ProductionCompany>
+    <b:URL>http://docs.graylog.org/en/2.2/pages/collector_sidecar.html</b:URL>
+    <b:RefOrder>16</b:RefOrder>
+  </b:Source>
 </b:Sources>
 </file>
 
 <file path=customXml/itemProps1.xml><?xml version="1.0" encoding="utf-8"?>
-<ds:datastoreItem xmlns:ds="http://schemas.openxmlformats.org/officeDocument/2006/customXml" ds:itemID="{BCECFFDE-508A-4E07-BB2A-51955EF0C816}">
+<ds:datastoreItem xmlns:ds="http://schemas.openxmlformats.org/officeDocument/2006/customXml" ds:itemID="{D5A6283F-8930-4183-9FC7-C89C1B14249A}">
   <ds:schemaRefs>
     <ds:schemaRef ds:uri="http://schemas.openxmlformats.org/officeDocument/2006/bibliography"/>
   </ds:schemaRefs>

</xml_diff>

<commit_message>
Update Registry Monitor and Save Luận Văn
</commit_message>
<xml_diff>
--- a/Luận Văn/Luận Văn.docx
+++ b/Luận Văn/Luận Văn.docx
@@ -2,6 +2,7 @@
 <file path=word/document.xml><?xml version="1.0" encoding="utf-8"?>
 <w:document xmlns:wpc="http://schemas.microsoft.com/office/word/2010/wordprocessingCanvas" xmlns:cx="http://schemas.microsoft.com/office/drawing/2014/chartex" xmlns:cx1="http://schemas.microsoft.com/office/drawing/2015/9/8/chartex" xmlns:cx2="http://schemas.microsoft.com/office/drawing/2015/10/21/chartex" xmlns:cx3="http://schemas.microsoft.com/office/drawing/2016/5/9/chartex" xmlns:cx4="http://schemas.microsoft.com/office/drawing/2016/5/10/chartex" xmlns:cx5="http://schemas.microsoft.com/office/drawing/2016/5/11/chartex" xmlns:cx6="http://schemas.microsoft.com/office/drawing/2016/5/12/chartex" xmlns:cx7="http://schemas.microsoft.com/office/drawing/2016/5/13/chartex" xmlns:cx8="http://schemas.microsoft.com/office/drawing/2016/5/14/chartex" xmlns:mc="http://schemas.openxmlformats.org/markup-compatibility/2006" xmlns:aink="http://schemas.microsoft.com/office/drawing/2016/ink" xmlns:o="urn:schemas-microsoft-com:office:office" xmlns:r="http://schemas.openxmlformats.org/officeDocument/2006/relationships" xmlns:m="http://schemas.openxmlformats.org/officeDocument/2006/math" xmlns:v="urn:schemas-microsoft-com:vml" xmlns:wp14="http://schemas.microsoft.com/office/word/2010/wordprocessingDrawing" xmlns:wp="http://schemas.openxmlformats.org/drawingml/2006/wordprocessingDrawing" xmlns:w10="urn:schemas-microsoft-com:office:word" xmlns:w="http://schemas.openxmlformats.org/wordprocessingml/2006/main" xmlns:w14="http://schemas.microsoft.com/office/word/2010/wordml" xmlns:w15="http://schemas.microsoft.com/office/word/2012/wordml" xmlns:w16se="http://schemas.microsoft.com/office/word/2015/wordml/symex" xmlns:wpg="http://schemas.microsoft.com/office/word/2010/wordprocessingGroup" xmlns:wpi="http://schemas.microsoft.com/office/word/2010/wordprocessingInk" xmlns:wne="http://schemas.microsoft.com/office/word/2006/wordml" xmlns:wps="http://schemas.microsoft.com/office/word/2010/wordprocessingShape" mc:Ignorable="w14 w15 w16se wp14">
   <w:body>
+    <w:bookmarkStart w:id="0" w:name="_Hlk483998759"/>
     <w:p>
       <w:pPr>
         <w:shd w:val="clear" w:color="auto" w:fill="FFFFFF" w:themeFill="background1"/>
@@ -730,9 +731,9 @@
         </w:rPr>
         <w:t xml:space="preserve"> </w:t>
       </w:r>
-      <w:bookmarkStart w:id="0" w:name="OLE_LINK2"/>
-      <w:bookmarkStart w:id="1" w:name="OLE_LINK3"/>
-      <w:bookmarkStart w:id="2" w:name="OLE_LINK4"/>
+      <w:bookmarkStart w:id="1" w:name="OLE_LINK2"/>
+      <w:bookmarkStart w:id="2" w:name="OLE_LINK3"/>
+      <w:bookmarkStart w:id="3" w:name="OLE_LINK4"/>
       <w:r>
         <w:rPr>
           <w:b/>
@@ -741,9 +742,9 @@
         </w:rPr>
         <w:t>MALICIOUS</w:t>
       </w:r>
-      <w:bookmarkEnd w:id="0"/>
       <w:bookmarkEnd w:id="1"/>
       <w:bookmarkEnd w:id="2"/>
+      <w:bookmarkEnd w:id="3"/>
       <w:r>
         <w:rPr>
           <w:b/>
@@ -958,9 +959,9 @@
           <w:b/>
         </w:rPr>
       </w:pPr>
-      <w:bookmarkStart w:id="3" w:name="_Toc483575477"/>
-      <w:bookmarkStart w:id="4" w:name="_Toc483676740"/>
-      <w:bookmarkStart w:id="5" w:name="_Toc483834684"/>
+      <w:bookmarkStart w:id="4" w:name="_Toc483575477"/>
+      <w:bookmarkStart w:id="5" w:name="_Toc483676740"/>
+      <w:bookmarkStart w:id="6" w:name="_Toc483834684"/>
       <w:r>
         <w:rPr>
           <w:b/>
@@ -968,9 +969,9 @@
         <w:lastRenderedPageBreak/>
         <w:t>DANH SÁCH HỘI ĐỒNG BẢO VỆ KHÓA LUẬN</w:t>
       </w:r>
-      <w:bookmarkEnd w:id="3"/>
       <w:bookmarkEnd w:id="4"/>
       <w:bookmarkEnd w:id="5"/>
+      <w:bookmarkEnd w:id="6"/>
     </w:p>
     <w:p>
       <w:pPr>
@@ -1198,7 +1199,7 @@
         </w:numPr>
         <w:spacing w:after="164" w:line="359" w:lineRule="auto"/>
       </w:pPr>
-      <w:bookmarkStart w:id="6" w:name="OLE_LINK1"/>
+      <w:bookmarkStart w:id="7" w:name="OLE_LINK1"/>
       <w:r>
         <w:t>……………………………………………</w:t>
       </w:r>
@@ -1220,7 +1221,7 @@
       </w:r>
       <w:proofErr w:type="spellEnd"/>
     </w:p>
-    <w:bookmarkEnd w:id="6"/>
+    <w:bookmarkEnd w:id="7"/>
     <w:p>
       <w:pPr>
         <w:pStyle w:val="ListParagraph"/>
@@ -1334,9 +1335,9 @@
           <w:b/>
         </w:rPr>
       </w:pPr>
-      <w:bookmarkStart w:id="7" w:name="_Toc483575478"/>
-      <w:bookmarkStart w:id="8" w:name="_Toc483676741"/>
-      <w:bookmarkStart w:id="9" w:name="_Toc483834685"/>
+      <w:bookmarkStart w:id="8" w:name="_Toc483575478"/>
+      <w:bookmarkStart w:id="9" w:name="_Toc483676741"/>
+      <w:bookmarkStart w:id="10" w:name="_Toc483834685"/>
       <w:r>
         <w:rPr>
           <w:b/>
@@ -1344,9 +1345,9 @@
         <w:lastRenderedPageBreak/>
         <w:t>COMMENT OF INSTRUCTOR</w:t>
       </w:r>
-      <w:bookmarkEnd w:id="7"/>
       <w:bookmarkEnd w:id="8"/>
       <w:bookmarkEnd w:id="9"/>
+      <w:bookmarkEnd w:id="10"/>
     </w:p>
     <w:p>
       <w:pPr>
@@ -1451,9 +1452,9 @@
           <w:b/>
         </w:rPr>
       </w:pPr>
-      <w:bookmarkStart w:id="10" w:name="_Toc483575479"/>
-      <w:bookmarkStart w:id="11" w:name="_Toc483676742"/>
-      <w:bookmarkStart w:id="12" w:name="_Toc483834686"/>
+      <w:bookmarkStart w:id="11" w:name="_Toc483575479"/>
+      <w:bookmarkStart w:id="12" w:name="_Toc483676742"/>
+      <w:bookmarkStart w:id="13" w:name="_Toc483834686"/>
       <w:r>
         <w:rPr>
           <w:b/>
@@ -1461,9 +1462,9 @@
         <w:lastRenderedPageBreak/>
         <w:t>COMMENT OF REVIEWER</w:t>
       </w:r>
-      <w:bookmarkEnd w:id="10"/>
       <w:bookmarkEnd w:id="11"/>
       <w:bookmarkEnd w:id="12"/>
+      <w:bookmarkEnd w:id="13"/>
     </w:p>
     <w:p>
       <w:pPr>
@@ -1567,9 +1568,9 @@
           <w:b/>
         </w:rPr>
       </w:pPr>
-      <w:bookmarkStart w:id="13" w:name="_Toc483575480"/>
-      <w:bookmarkStart w:id="14" w:name="_Toc483676743"/>
-      <w:bookmarkStart w:id="15" w:name="_Toc483834687"/>
+      <w:bookmarkStart w:id="14" w:name="_Toc483575480"/>
+      <w:bookmarkStart w:id="15" w:name="_Toc483676743"/>
+      <w:bookmarkStart w:id="16" w:name="_Toc483834687"/>
       <w:r>
         <w:rPr>
           <w:b/>
@@ -1577,9 +1578,9 @@
         <w:lastRenderedPageBreak/>
         <w:t>ACKNOWLEDGEMENT</w:t>
       </w:r>
-      <w:bookmarkEnd w:id="13"/>
       <w:bookmarkEnd w:id="14"/>
       <w:bookmarkEnd w:id="15"/>
+      <w:bookmarkEnd w:id="16"/>
     </w:p>
     <w:p>
       <w:r>
@@ -4206,7 +4207,7 @@
       <w:r>
         <w:br w:type="page"/>
       </w:r>
-      <w:bookmarkStart w:id="16" w:name="_Toc483575481"/>
+      <w:bookmarkStart w:id="17" w:name="_Toc483575481"/>
     </w:p>
     <w:p>
       <w:pPr>
@@ -4814,13 +4815,20 @@
         <w:tc>
           <w:tcPr>
             <w:tcW w:w="4390" w:type="dxa"/>
+            <w:shd w:val="clear" w:color="auto" w:fill="D0CECE" w:themeFill="background2" w:themeFillShade="E6"/>
           </w:tcPr>
           <w:p>
             <w:pPr>
               <w:spacing w:after="0" w:line="360" w:lineRule="auto"/>
               <w:ind w:left="0" w:firstLine="0"/>
+              <w:rPr>
+                <w:b/>
+              </w:rPr>
             </w:pPr>
             <w:r>
+              <w:rPr>
+                <w:b/>
+              </w:rPr>
               <w:t>Abbreviation</w:t>
             </w:r>
           </w:p>
@@ -4828,13 +4836,20 @@
         <w:tc>
           <w:tcPr>
             <w:tcW w:w="4390" w:type="dxa"/>
+            <w:shd w:val="clear" w:color="auto" w:fill="D0CECE" w:themeFill="background2" w:themeFillShade="E6"/>
           </w:tcPr>
           <w:p>
             <w:pPr>
               <w:spacing w:after="0" w:line="360" w:lineRule="auto"/>
               <w:ind w:left="0" w:firstLine="0"/>
+              <w:rPr>
+                <w:b/>
+              </w:rPr>
             </w:pPr>
             <w:r>
+              <w:rPr>
+                <w:b/>
+              </w:rPr>
               <w:t>Expansion</w:t>
             </w:r>
           </w:p>
@@ -5141,6 +5156,36 @@
           </w:p>
         </w:tc>
       </w:tr>
+      <w:tr>
+        <w:tc>
+          <w:tcPr>
+            <w:tcW w:w="4390" w:type="dxa"/>
+          </w:tcPr>
+          <w:p>
+            <w:pPr>
+              <w:spacing w:after="0" w:line="360" w:lineRule="auto"/>
+              <w:ind w:left="0" w:firstLine="0"/>
+            </w:pPr>
+            <w:r>
+              <w:t>FIM</w:t>
+            </w:r>
+          </w:p>
+        </w:tc>
+        <w:tc>
+          <w:tcPr>
+            <w:tcW w:w="4390" w:type="dxa"/>
+          </w:tcPr>
+          <w:p>
+            <w:pPr>
+              <w:spacing w:after="0" w:line="360" w:lineRule="auto"/>
+              <w:ind w:left="0" w:firstLine="0"/>
+            </w:pPr>
+            <w:r>
+              <w:t>File Integrity Monitoring</w:t>
+            </w:r>
+          </w:p>
+        </w:tc>
+      </w:tr>
     </w:tbl>
     <w:p>
       <w:pPr>
@@ -5192,7 +5237,7 @@
         </w:rPr>
         <w:br w:type="page"/>
       </w:r>
-      <w:bookmarkEnd w:id="16"/>
+      <w:bookmarkEnd w:id="17"/>
     </w:p>
     <w:p>
       <w:pPr>
@@ -5355,33 +5400,23 @@
     <w:p>
       <w:pPr>
         <w:pStyle w:val="Heading1"/>
-        <w:numPr>
-          <w:ilvl w:val="0"/>
-          <w:numId w:val="13"/>
-        </w:numPr>
-        <w:rPr>
-          <w:b/>
-        </w:rPr>
-      </w:pPr>
-      <w:bookmarkStart w:id="17" w:name="_Toc483835835"/>
-      <w:r>
-        <w:rPr>
-          <w:b/>
-        </w:rPr>
+      </w:pPr>
+      <w:bookmarkStart w:id="18" w:name="_Toc483835835"/>
+      <w:r>
         <w:lastRenderedPageBreak/>
         <w:t>INTRODUCTION</w:t>
       </w:r>
-      <w:bookmarkEnd w:id="17"/>
+      <w:bookmarkEnd w:id="18"/>
     </w:p>
     <w:p>
       <w:pPr>
         <w:pStyle w:val="Heading2"/>
       </w:pPr>
-      <w:bookmarkStart w:id="18" w:name="_Toc483835836"/>
+      <w:bookmarkStart w:id="19" w:name="_Toc483835836"/>
       <w:r>
         <w:t>Motivation</w:t>
       </w:r>
-      <w:bookmarkEnd w:id="18"/>
+      <w:bookmarkEnd w:id="19"/>
     </w:p>
     <w:p>
       <w:r>
@@ -5509,11 +5544,11 @@
       <w:pPr>
         <w:pStyle w:val="Heading2"/>
       </w:pPr>
-      <w:bookmarkStart w:id="19" w:name="_Toc483835837"/>
+      <w:bookmarkStart w:id="20" w:name="_Toc483835837"/>
       <w:r>
         <w:t>Thesis’ statement</w:t>
       </w:r>
-      <w:bookmarkEnd w:id="19"/>
+      <w:bookmarkEnd w:id="20"/>
     </w:p>
     <w:p>
       <w:r>
@@ -5541,11 +5576,11 @@
       <w:pPr>
         <w:pStyle w:val="Heading2"/>
       </w:pPr>
-      <w:bookmarkStart w:id="20" w:name="_Toc483835838"/>
+      <w:bookmarkStart w:id="21" w:name="_Toc483835838"/>
       <w:r>
         <w:t>Subject</w:t>
       </w:r>
-      <w:bookmarkEnd w:id="20"/>
+      <w:bookmarkEnd w:id="21"/>
     </w:p>
     <w:p>
       <w:r>
@@ -5555,15 +5590,7 @@
         <w:t>Windows</w:t>
       </w:r>
       <w:r>
-        <w:t xml:space="preserve"> System for running on start up. In addition, research on how </w:t>
-      </w:r>
-      <w:bookmarkStart w:id="21" w:name="_GoBack"/>
-      <w:r>
-        <w:t xml:space="preserve">Graylog </w:t>
-      </w:r>
-      <w:bookmarkEnd w:id="21"/>
-      <w:r>
-        <w:t>work</w:t>
+        <w:t xml:space="preserve"> System for running on start up. In addition, research on how Graylog work</w:t>
       </w:r>
       <w:r>
         <w:t>s</w:t>
@@ -5930,23 +5957,14 @@
     <w:p>
       <w:pPr>
         <w:pStyle w:val="Heading1"/>
-        <w:rPr>
-          <w:b/>
-        </w:rPr>
       </w:pPr>
       <w:bookmarkStart w:id="27" w:name="_Toc483835844"/>
       <w:r>
-        <w:rPr>
-          <w:b/>
-        </w:rPr>
         <w:lastRenderedPageBreak/>
         <w:t>BACKGROUND AND RELATED WORKS</w:t>
       </w:r>
       <w:bookmarkEnd w:id="27"/>
       <w:r>
-        <w:rPr>
-          <w:b/>
-        </w:rPr>
         <w:t xml:space="preserve">  </w:t>
       </w:r>
     </w:p>
@@ -6081,9 +6099,6 @@
       </w:r>
       <w:proofErr w:type="spellEnd"/>
       <w:r>
-        <w:t>…</w:t>
-      </w:r>
-      <w:r>
         <w:t xml:space="preserve"> </w:t>
       </w:r>
       <w:sdt>
@@ -6131,13 +6146,11 @@
         <w:t>as a distributed log collector</w:t>
       </w:r>
       <w:r>
-        <w:t xml:space="preserve">, it </w:t>
-      </w:r>
-      <w:proofErr w:type="gramStart"/>
-      <w:r>
-        <w:t>store</w:t>
-      </w:r>
-      <w:proofErr w:type="gramEnd"/>
+        <w:t>, it store</w:t>
+      </w:r>
+      <w:r>
+        <w:t>s</w:t>
+      </w:r>
       <w:r>
         <w:t xml:space="preserve"> log received from the agents and alert upon those received logs.</w:t>
       </w:r>
@@ -6370,7 +6383,7 @@
     </w:p>
     <w:p>
       <w:r>
-        <w:t xml:space="preserve">Samhain is a multi-platform, opensource host-based HIDS for POSIX </w:t>
+        <w:t xml:space="preserve">Samhain is a multi-platform, opensource HIDS for POSIX </w:t>
       </w:r>
       <w:sdt>
         <w:sdtPr>
@@ -6398,6 +6411,118 @@
           </w:r>
         </w:sdtContent>
       </w:sdt>
+      <w:r>
+        <w:t>. When an attacker accesses to our system, he wants to modify the functions of the system to work in the wait that suitable for his purpose. Therefore, beside service and network operation, his job is to modify system files those are essential for the operation. System administrators should be alert as soon as possible upon any change in any system files.</w:t>
+      </w:r>
+      <w:r>
+        <w:t xml:space="preserve"> </w:t>
+      </w:r>
+    </w:p>
+    <w:p>
+      <w:r>
+        <w:t xml:space="preserve">Samhain has been developed mainly </w:t>
+      </w:r>
+      <w:proofErr w:type="gramStart"/>
+      <w:r>
+        <w:t>for the purpose of</w:t>
+      </w:r>
+      <w:proofErr w:type="gramEnd"/>
+      <w:r>
+        <w:t xml:space="preserve"> File Integrity Monitoring (FIM).</w:t>
+      </w:r>
+      <w:r>
+        <w:t xml:space="preserve"> </w:t>
+      </w:r>
+      <w:r>
+        <w:t>Like most IDS, Samhain can also be centrally managed via a web console.</w:t>
+      </w:r>
+      <w:r>
+        <w:t xml:space="preserve"> Samhain has configurable rules that administrator can configure for the baseline of operations in FIM. When the rules are set, the tool then scan all the pre-defined file periodically, depends on configurations and then whether any change occurs, the tool capture it and sends alert immediately. </w:t>
+      </w:r>
+      <w:r>
+        <w:t>Samhain supports for various reporting options such as log file, direct e-mail or custom script.</w:t>
+      </w:r>
+    </w:p>
+    <w:p>
+      <w:r>
+        <w:t xml:space="preserve">There are many HIDS present on the market too day, but what makes Samhain stand out of the crowd is that Samhain focus on FIM as a point for development. Samhain does not try to become a full feature and multi-function HIDS or SIEM. Samhain’s FIM function has many features that it becomes the most popular FIM software that is trusted and used worldwide. Samhain can even be used to support the Payment Card Industry Data Security Standard (PCI DSS) </w:t>
+      </w:r>
+      <w:r>
+        <w:t>(or other compliance policies) that require the monitor of growing log files</w:t>
+      </w:r>
+      <w:r>
+        <w:t xml:space="preserve">. </w:t>
+      </w:r>
+      <w:r>
+        <w:t xml:space="preserve">To minimize the impact on the disk IO and get immediate notifications, Samhain can leverage the </w:t>
+      </w:r>
+      <w:proofErr w:type="spellStart"/>
+      <w:r>
+        <w:t>inotify</w:t>
+      </w:r>
+      <w:proofErr w:type="spellEnd"/>
+      <w:r>
+        <w:t xml:space="preserve"> function in Linux kernel system. </w:t>
+      </w:r>
+      <w:proofErr w:type="spellStart"/>
+      <w:r>
+        <w:t>Inotify</w:t>
+      </w:r>
+      <w:proofErr w:type="spellEnd"/>
+      <w:r>
+        <w:t xml:space="preserve"> is </w:t>
+      </w:r>
+      <w:proofErr w:type="gramStart"/>
+      <w:r>
+        <w:t>an</w:t>
+      </w:r>
+      <w:proofErr w:type="gramEnd"/>
+      <w:r>
+        <w:t xml:space="preserve"> Unix API provides a mechanism for monitoring filesystem events </w:t>
+      </w:r>
+      <w:sdt>
+        <w:sdtPr>
+          <w:id w:val="1239133370"/>
+          <w:citation/>
+        </w:sdtPr>
+        <w:sdtContent>
+          <w:r>
+            <w:fldChar w:fldCharType="begin"/>
+          </w:r>
+          <w:r>
+            <w:instrText xml:space="preserve"> CITATION Lin \l 1033 </w:instrText>
+          </w:r>
+          <w:r>
+            <w:fldChar w:fldCharType="separate"/>
+          </w:r>
+          <w:r>
+            <w:rPr>
+              <w:noProof/>
+            </w:rPr>
+            <w:t>(5)</w:t>
+          </w:r>
+          <w:r>
+            <w:fldChar w:fldCharType="end"/>
+          </w:r>
+        </w:sdtContent>
+      </w:sdt>
+      <w:r>
+        <w:t xml:space="preserve">. </w:t>
+      </w:r>
+      <w:r>
+        <w:t xml:space="preserve">Samhain also implement various stealth techniques that will be used to obfuscate the binary and configuration data. Further obfuscation could be implement in case an attacker gets on to the system without let him know FIM is running. </w:t>
+      </w:r>
+    </w:p>
+    <w:p>
+      <w:r>
+        <w:t xml:space="preserve"> </w:t>
+      </w:r>
+      <w:r>
+        <w:t xml:space="preserve"> </w:t>
+      </w:r>
+      <w:r>
+        <w:t xml:space="preserve"> </w:t>
+      </w:r>
     </w:p>
     <w:p>
       <w:pPr>
@@ -13061,21 +13186,8 @@
       <w:r>
         <w:t xml:space="preserve"> in his free time, nowadays Gray log has become one of the best opensource SIEM and Log Monitor that is used worldwide by enterprises and corporations around the world. </w:t>
       </w:r>
-      <w:proofErr w:type="spellStart"/>
-      <w:r>
-        <w:t>Graylog’s</w:t>
-      </w:r>
-      <w:proofErr w:type="spellEnd"/>
-      <w:r>
-        <w:t xml:space="preserve"> first version was published in Mach, 2015 as an </w:t>
-      </w:r>
-      <w:proofErr w:type="spellStart"/>
-      <w:r>
-        <w:t>opensouce</w:t>
-      </w:r>
-      <w:proofErr w:type="spellEnd"/>
-      <w:r>
-        <w:t xml:space="preserve"> software that is supported by community and a purchased solution to support large enterprises and campuses. </w:t>
+      <w:r>
+        <w:t xml:space="preserve">Graylog’s first version was published in Mach, 2015 as an opensouce software that is supported by community and a purchased solution to support large enterprises and campuses. </w:t>
       </w:r>
     </w:p>
     <w:p>
@@ -13097,15 +13209,7 @@
         <w:t>by</w:t>
       </w:r>
       <w:r>
-        <w:t xml:space="preserve"> Java for working on </w:t>
-      </w:r>
-      <w:proofErr w:type="spellStart"/>
-      <w:r>
-        <w:t>linux</w:t>
-      </w:r>
-      <w:proofErr w:type="spellEnd"/>
-      <w:r>
-        <w:t xml:space="preserve"> operation system, </w:t>
+        <w:t xml:space="preserve"> Java for working on linux operation system, </w:t>
       </w:r>
       <w:r>
         <w:t>Graylog inherits from Unix all the best of this famous operation system. Working as a software that has abilities of flexibility, adaptability, high availability and its supporting community, Graylog can support large enterprises and campuses those has</w:t>
@@ -13194,15 +13298,7 @@
         <w:t xml:space="preserve">, </w:t>
       </w:r>
       <w:r>
-        <w:t xml:space="preserve">Graylog provides an ability called “Pipelines”, which is an essential concept in </w:t>
-      </w:r>
-      <w:proofErr w:type="spellStart"/>
-      <w:r>
-        <w:t>Graylog’s</w:t>
-      </w:r>
-      <w:proofErr w:type="spellEnd"/>
-      <w:r>
-        <w:t xml:space="preserve"> operation </w:t>
+        <w:t xml:space="preserve">Graylog provides an ability called “Pipelines”, which is an essential concept in Graylog’s operation </w:t>
       </w:r>
       <w:sdt>
         <w:sdtPr>
@@ -14097,15 +14193,7 @@
         <w:t xml:space="preserve">A Graylog server is a </w:t>
       </w:r>
       <w:r>
-        <w:t xml:space="preserve">system that runs separately. It has a server for collecting log, a MongoDB database for storing log data and Elasticsearch Server for processing and searching for log contents. </w:t>
-      </w:r>
-      <w:proofErr w:type="spellStart"/>
-      <w:r>
-        <w:t>Graylog’s</w:t>
-      </w:r>
-      <w:proofErr w:type="spellEnd"/>
-      <w:r>
-        <w:t xml:space="preserve"> clients install an agent for interacting and sending log to the server, and an administrator of the system can config and setup the server via a Web GUI that was built into the Graylog server. </w:t>
+        <w:t xml:space="preserve">system that runs separately. It has a server for collecting log, a MongoDB database for storing log data and Elasticsearch Server for processing and searching for log contents. Graylog’s clients install an agent for interacting and sending log to the server, and an administrator of the system can config and setup the server via a Web GUI that was built into the Graylog server. </w:t>
       </w:r>
     </w:p>
     <w:p>
@@ -16339,22 +16427,13 @@
     <w:p>
       <w:pPr>
         <w:pStyle w:val="Heading1"/>
-        <w:rPr>
-          <w:b/>
-        </w:rPr>
       </w:pPr>
       <w:bookmarkStart w:id="66" w:name="_Toc483835852"/>
       <w:r>
-        <w:rPr>
-          <w:b/>
-        </w:rPr>
         <w:lastRenderedPageBreak/>
         <w:t>PROJECT</w:t>
       </w:r>
       <w:r>
-        <w:rPr>
-          <w:b/>
-        </w:rPr>
         <w:t xml:space="preserve"> ARCHITECTURE</w:t>
       </w:r>
       <w:bookmarkEnd w:id="66"/>
@@ -16381,6 +16460,51 @@
       </w:r>
       <w:r>
         <w:t xml:space="preserve"> (31/5)</w:t>
+      </w:r>
+    </w:p>
+    <w:p>
+      <w:r>
+        <w:t>After getting into the system operations, a</w:t>
+      </w:r>
+      <w:r>
+        <w:t>ttacker usually wants to leave a</w:t>
+      </w:r>
+      <w:r>
+        <w:t xml:space="preserve"> persistent running program </w:t>
+      </w:r>
+      <w:r>
+        <w:t xml:space="preserve">for running at system boot. Deploying a malware for manipulating and controlling system operations, as well as doing espionage tasks, attacker also adds that system into his bot network. When being run on a system, a malware executes it operations for completing the pre-defined tasks. One of its operation is maintain a persistent executable that helps run the malware at system startup. Malware chooses Windows Registry as one of its possible hive to hide its configurations and executable program file path </w:t>
+      </w:r>
+      <w:sdt>
+        <w:sdtPr>
+          <w:id w:val="1997150461"/>
+          <w:citation/>
+        </w:sdtPr>
+        <w:sdtContent>
+          <w:r>
+            <w:fldChar w:fldCharType="begin"/>
+          </w:r>
+          <w:r>
+            <w:instrText xml:space="preserve"> CITATION Sik12 \l 1033 </w:instrText>
+          </w:r>
+          <w:r>
+            <w:fldChar w:fldCharType="separate"/>
+          </w:r>
+          <w:r>
+            <w:rPr>
+              <w:noProof/>
+            </w:rPr>
+            <w:t>(20)</w:t>
+          </w:r>
+          <w:r>
+            <w:fldChar w:fldCharType="end"/>
+          </w:r>
+        </w:sdtContent>
+      </w:sdt>
+      <w:bookmarkStart w:id="67" w:name="_GoBack"/>
+      <w:bookmarkEnd w:id="67"/>
+      <w:r>
+        <w:t xml:space="preserve"> . </w:t>
       </w:r>
     </w:p>
     <w:p>
@@ -16428,20 +16552,15 @@
     <w:p>
       <w:pPr>
         <w:pStyle w:val="Heading1"/>
-        <w:rPr>
-          <w:b/>
-        </w:rPr>
-      </w:pPr>
-      <w:r>
-        <w:rPr>
-          <w:b/>
-        </w:rPr>
+      </w:pPr>
+      <w:r>
         <w:lastRenderedPageBreak/>
         <w:t xml:space="preserve">IMPLEMENTATION </w:t>
       </w:r>
     </w:p>
     <w:p/>
     <w:p/>
+    <w:bookmarkEnd w:id="0"/>
     <w:p>
       <w:pPr>
         <w:ind w:left="0" w:firstLine="0"/>
@@ -16657,7 +16776,7 @@
           <w:rPr>
             <w:noProof/>
           </w:rPr>
-          <w:t>4</w:t>
+          <w:t>38</w:t>
         </w:r>
         <w:r>
           <w:rPr>
@@ -16914,11 +17033,10 @@
   <w:abstractNum w:abstractNumId="2" w15:restartNumberingAfterBreak="0">
     <w:nsid w:val="1D4400E9"/>
     <w:multiLevelType w:val="multilevel"/>
-    <w:tmpl w:val="5FA6F8A2"/>
+    <w:tmpl w:val="12D24BA0"/>
     <w:lvl w:ilvl="0">
       <w:start w:val="1"/>
       <w:numFmt w:val="decimal"/>
-      <w:pStyle w:val="Heading1"/>
       <w:lvlText w:val="Chapter %1."/>
       <w:lvlJc w:val="left"/>
       <w:pPr>
@@ -16985,7 +17103,6 @@
     <w:lvl w:ilvl="1">
       <w:start w:val="1"/>
       <w:numFmt w:val="decimal"/>
-      <w:pStyle w:val="Heading2"/>
       <w:lvlText w:val="%1.%2"/>
       <w:lvlJc w:val="left"/>
       <w:pPr>
@@ -16995,7 +17112,6 @@
     <w:lvl w:ilvl="2">
       <w:start w:val="1"/>
       <w:numFmt w:val="decimal"/>
-      <w:pStyle w:val="Heading3"/>
       <w:lvlText w:val="%1.%2.%3"/>
       <w:lvlJc w:val="left"/>
       <w:pPr>
@@ -17005,7 +17121,6 @@
     <w:lvl w:ilvl="3">
       <w:start w:val="1"/>
       <w:numFmt w:val="decimal"/>
-      <w:pStyle w:val="Heading4"/>
       <w:lvlText w:val="%1.%2.%3.%4"/>
       <w:lvlJc w:val="left"/>
       <w:pPr>
@@ -17015,7 +17130,6 @@
     <w:lvl w:ilvl="4">
       <w:start w:val="1"/>
       <w:numFmt w:val="decimal"/>
-      <w:pStyle w:val="Heading5"/>
       <w:lvlText w:val="%1.%2.%3.%4.%5"/>
       <w:lvlJc w:val="left"/>
       <w:pPr>
@@ -17025,7 +17139,6 @@
     <w:lvl w:ilvl="5">
       <w:start w:val="1"/>
       <w:numFmt w:val="decimal"/>
-      <w:pStyle w:val="Heading6"/>
       <w:lvlText w:val="%1.%2.%3.%4.%5.%6"/>
       <w:lvlJc w:val="left"/>
       <w:pPr>
@@ -17035,7 +17148,6 @@
     <w:lvl w:ilvl="6">
       <w:start w:val="1"/>
       <w:numFmt w:val="decimal"/>
-      <w:pStyle w:val="Heading7"/>
       <w:lvlText w:val="%1.%2.%3.%4.%5.%6.%7"/>
       <w:lvlJc w:val="left"/>
       <w:pPr>
@@ -17045,7 +17157,6 @@
     <w:lvl w:ilvl="7">
       <w:start w:val="1"/>
       <w:numFmt w:val="decimal"/>
-      <w:pStyle w:val="Heading8"/>
       <w:lvlText w:val="%1.%2.%3.%4.%5.%6.%7.%8"/>
       <w:lvlJc w:val="left"/>
       <w:pPr>
@@ -17055,7 +17166,6 @@
     <w:lvl w:ilvl="8">
       <w:start w:val="1"/>
       <w:numFmt w:val="decimal"/>
-      <w:pStyle w:val="Heading9"/>
       <w:lvlText w:val="%1.%2.%3.%4.%5.%6.%7.%8.%9"/>
       <w:lvlJc w:val="left"/>
       <w:pPr>
@@ -17410,6 +17520,104 @@
     </w:lvl>
   </w:abstractNum>
   <w:abstractNum w:abstractNumId="6" w15:restartNumberingAfterBreak="0">
+    <w:nsid w:val="347F1CA3"/>
+    <w:multiLevelType w:val="multilevel"/>
+    <w:tmpl w:val="CC8CCB14"/>
+    <w:lvl w:ilvl="0">
+      <w:start w:val="1"/>
+      <w:numFmt w:val="decimal"/>
+      <w:pStyle w:val="Heading1"/>
+      <w:lvlText w:val="Chapter %1."/>
+      <w:lvlJc w:val="left"/>
+      <w:pPr>
+        <w:ind w:left="360" w:hanging="360"/>
+      </w:pPr>
+      <w:rPr>
+        <w:rFonts w:hint="default"/>
+      </w:rPr>
+    </w:lvl>
+    <w:lvl w:ilvl="1">
+      <w:start w:val="1"/>
+      <w:numFmt w:val="decimal"/>
+      <w:pStyle w:val="Heading2"/>
+      <w:lvlText w:val="%1.%2"/>
+      <w:lvlJc w:val="left"/>
+      <w:pPr>
+        <w:ind w:left="576" w:hanging="576"/>
+      </w:pPr>
+    </w:lvl>
+    <w:lvl w:ilvl="2">
+      <w:start w:val="1"/>
+      <w:numFmt w:val="decimal"/>
+      <w:pStyle w:val="Heading3"/>
+      <w:lvlText w:val="%1.%2.%3"/>
+      <w:lvlJc w:val="left"/>
+      <w:pPr>
+        <w:ind w:left="720" w:hanging="720"/>
+      </w:pPr>
+    </w:lvl>
+    <w:lvl w:ilvl="3">
+      <w:start w:val="1"/>
+      <w:numFmt w:val="decimal"/>
+      <w:pStyle w:val="Heading4"/>
+      <w:lvlText w:val="%1.%2.%3.%4"/>
+      <w:lvlJc w:val="left"/>
+      <w:pPr>
+        <w:ind w:left="864" w:hanging="864"/>
+      </w:pPr>
+    </w:lvl>
+    <w:lvl w:ilvl="4">
+      <w:start w:val="1"/>
+      <w:numFmt w:val="decimal"/>
+      <w:pStyle w:val="Heading5"/>
+      <w:lvlText w:val="%1.%2.%3.%4.%5"/>
+      <w:lvlJc w:val="left"/>
+      <w:pPr>
+        <w:ind w:left="1008" w:hanging="1008"/>
+      </w:pPr>
+    </w:lvl>
+    <w:lvl w:ilvl="5">
+      <w:start w:val="1"/>
+      <w:numFmt w:val="decimal"/>
+      <w:pStyle w:val="Heading6"/>
+      <w:lvlText w:val="%1.%2.%3.%4.%5.%6"/>
+      <w:lvlJc w:val="left"/>
+      <w:pPr>
+        <w:ind w:left="1152" w:hanging="1152"/>
+      </w:pPr>
+    </w:lvl>
+    <w:lvl w:ilvl="6">
+      <w:start w:val="1"/>
+      <w:numFmt w:val="decimal"/>
+      <w:pStyle w:val="Heading7"/>
+      <w:lvlText w:val="%1.%2.%3.%4.%5.%6.%7"/>
+      <w:lvlJc w:val="left"/>
+      <w:pPr>
+        <w:ind w:left="1296" w:hanging="1296"/>
+      </w:pPr>
+    </w:lvl>
+    <w:lvl w:ilvl="7">
+      <w:start w:val="1"/>
+      <w:numFmt w:val="decimal"/>
+      <w:pStyle w:val="Heading8"/>
+      <w:lvlText w:val="%1.%2.%3.%4.%5.%6.%7.%8"/>
+      <w:lvlJc w:val="left"/>
+      <w:pPr>
+        <w:ind w:left="1440" w:hanging="1440"/>
+      </w:pPr>
+    </w:lvl>
+    <w:lvl w:ilvl="8">
+      <w:start w:val="1"/>
+      <w:numFmt w:val="decimal"/>
+      <w:pStyle w:val="Heading9"/>
+      <w:lvlText w:val="%1.%2.%3.%4.%5.%6.%7.%8.%9"/>
+      <w:lvlJc w:val="left"/>
+      <w:pPr>
+        <w:ind w:left="1584" w:hanging="1584"/>
+      </w:pPr>
+    </w:lvl>
+  </w:abstractNum>
+  <w:abstractNum w:abstractNumId="7" w15:restartNumberingAfterBreak="0">
     <w:nsid w:val="514F7DBD"/>
     <w:multiLevelType w:val="hybridMultilevel"/>
     <w:tmpl w:val="8B8886A4"/>
@@ -17498,7 +17706,7 @@
       </w:pPr>
     </w:lvl>
   </w:abstractNum>
-  <w:abstractNum w:abstractNumId="7" w15:restartNumberingAfterBreak="0">
+  <w:abstractNum w:abstractNumId="8" w15:restartNumberingAfterBreak="0">
     <w:nsid w:val="526B14AA"/>
     <w:multiLevelType w:val="hybridMultilevel"/>
     <w:tmpl w:val="51860532"/>
@@ -17587,7 +17795,7 @@
       </w:pPr>
     </w:lvl>
   </w:abstractNum>
-  <w:abstractNum w:abstractNumId="8" w15:restartNumberingAfterBreak="0">
+  <w:abstractNum w:abstractNumId="9" w15:restartNumberingAfterBreak="0">
     <w:nsid w:val="5791239A"/>
     <w:multiLevelType w:val="hybridMultilevel"/>
     <w:tmpl w:val="2E8624E0"/>
@@ -17700,7 +17908,7 @@
       </w:rPr>
     </w:lvl>
   </w:abstractNum>
-  <w:abstractNum w:abstractNumId="9" w15:restartNumberingAfterBreak="0">
+  <w:abstractNum w:abstractNumId="10" w15:restartNumberingAfterBreak="0">
     <w:nsid w:val="64816235"/>
     <w:multiLevelType w:val="hybridMultilevel"/>
     <w:tmpl w:val="2B862078"/>
@@ -17805,19 +18013,19 @@
     <w:abstractNumId w:val="5"/>
   </w:num>
   <w:num w:numId="6">
-    <w:abstractNumId w:val="7"/>
+    <w:abstractNumId w:val="8"/>
   </w:num>
   <w:num w:numId="7">
-    <w:abstractNumId w:val="7"/>
+    <w:abstractNumId w:val="8"/>
   </w:num>
   <w:num w:numId="8">
-    <w:abstractNumId w:val="7"/>
+    <w:abstractNumId w:val="8"/>
   </w:num>
   <w:num w:numId="9">
     <w:abstractNumId w:val="1"/>
   </w:num>
   <w:num w:numId="10">
-    <w:abstractNumId w:val="9"/>
+    <w:abstractNumId w:val="10"/>
   </w:num>
   <w:num w:numId="11">
     <w:abstractNumId w:val="0"/>
@@ -17856,16 +18064,19 @@
     </w:lvlOverride>
   </w:num>
   <w:num w:numId="14">
-    <w:abstractNumId w:val="8"/>
+    <w:abstractNumId w:val="9"/>
   </w:num>
   <w:num w:numId="15">
     <w:abstractNumId w:val="3"/>
   </w:num>
   <w:num w:numId="16">
-    <w:abstractNumId w:val="6"/>
+    <w:abstractNumId w:val="7"/>
   </w:num>
   <w:num w:numId="17">
     <w:abstractNumId w:val="4"/>
+  </w:num>
+  <w:num w:numId="18">
+    <w:abstractNumId w:val="6"/>
   </w:num>
 </w:numbering>
 </file>
@@ -18285,19 +18496,19 @@
     <w:link w:val="Heading1Char"/>
     <w:uiPriority w:val="9"/>
     <w:qFormat/>
-    <w:rsid w:val="00E445CE"/>
+    <w:rsid w:val="00E90A36"/>
     <w:pPr>
       <w:keepNext/>
       <w:keepLines/>
       <w:numPr>
-        <w:numId w:val="12"/>
+        <w:numId w:val="18"/>
       </w:numPr>
       <w:spacing w:before="240" w:after="0" w:line="360" w:lineRule="auto"/>
       <w:outlineLvl w:val="0"/>
     </w:pPr>
     <w:rPr>
       <w:rFonts w:eastAsiaTheme="majorEastAsia" w:cstheme="majorBidi"/>
-      <w:color w:val="2F5496" w:themeColor="accent1" w:themeShade="BF"/>
+      <w:color w:val="4472C4" w:themeColor="accent1"/>
       <w:sz w:val="32"/>
       <w:szCs w:val="32"/>
     </w:rPr>
@@ -18316,7 +18527,7 @@
       <w:keepLines/>
       <w:numPr>
         <w:ilvl w:val="1"/>
-        <w:numId w:val="12"/>
+        <w:numId w:val="18"/>
       </w:numPr>
       <w:spacing w:before="40" w:after="0" w:line="360" w:lineRule="auto"/>
       <w:outlineLvl w:val="1"/>
@@ -18341,7 +18552,7 @@
       <w:keepLines/>
       <w:numPr>
         <w:ilvl w:val="2"/>
-        <w:numId w:val="12"/>
+        <w:numId w:val="18"/>
       </w:numPr>
       <w:spacing w:before="40" w:after="0"/>
       <w:outlineLvl w:val="2"/>
@@ -18367,7 +18578,7 @@
       <w:keepLines/>
       <w:numPr>
         <w:ilvl w:val="3"/>
-        <w:numId w:val="12"/>
+        <w:numId w:val="18"/>
       </w:numPr>
       <w:spacing w:before="40" w:after="0"/>
       <w:outlineLvl w:val="3"/>
@@ -18393,7 +18604,7 @@
       <w:keepLines/>
       <w:numPr>
         <w:ilvl w:val="4"/>
-        <w:numId w:val="12"/>
+        <w:numId w:val="18"/>
       </w:numPr>
       <w:spacing w:before="40" w:after="0"/>
       <w:outlineLvl w:val="4"/>
@@ -18418,7 +18629,7 @@
       <w:keepLines/>
       <w:numPr>
         <w:ilvl w:val="5"/>
-        <w:numId w:val="12"/>
+        <w:numId w:val="18"/>
       </w:numPr>
       <w:spacing w:before="40" w:after="0"/>
       <w:outlineLvl w:val="5"/>
@@ -18443,7 +18654,7 @@
       <w:keepLines/>
       <w:numPr>
         <w:ilvl w:val="6"/>
-        <w:numId w:val="12"/>
+        <w:numId w:val="18"/>
       </w:numPr>
       <w:spacing w:before="40" w:after="0"/>
       <w:outlineLvl w:val="6"/>
@@ -18470,7 +18681,7 @@
       <w:keepLines/>
       <w:numPr>
         <w:ilvl w:val="7"/>
-        <w:numId w:val="12"/>
+        <w:numId w:val="18"/>
       </w:numPr>
       <w:spacing w:before="40" w:after="0"/>
       <w:outlineLvl w:val="7"/>
@@ -18497,7 +18708,7 @@
       <w:keepLines/>
       <w:numPr>
         <w:ilvl w:val="8"/>
-        <w:numId w:val="12"/>
+        <w:numId w:val="18"/>
       </w:numPr>
       <w:spacing w:before="40" w:after="0"/>
       <w:outlineLvl w:val="8"/>
@@ -18576,10 +18787,10 @@
     <w:basedOn w:val="DefaultParagraphFont"/>
     <w:link w:val="Heading1"/>
     <w:uiPriority w:val="9"/>
-    <w:rsid w:val="00E445CE"/>
+    <w:rsid w:val="00E90A36"/>
     <w:rPr>
       <w:rFonts w:eastAsiaTheme="majorEastAsia" w:cstheme="majorBidi"/>
-      <w:color w:val="2F5496" w:themeColor="accent1" w:themeShade="BF"/>
+      <w:color w:val="4472C4" w:themeColor="accent1"/>
       <w:sz w:val="32"/>
       <w:szCs w:val="32"/>
     </w:rPr>
@@ -19376,7 +19587,7 @@
     <b:InternetSiteTitle>Windows Dev Center</b:InternetSiteTitle>
     <b:ProductionCompany>Microsoft</b:ProductionCompany>
     <b:URL>https://msdn.microsoft.com/en-us/library/windows/desktop/ms724946(v=vs.85).aspx</b:URL>
-    <b:RefOrder>5</b:RefOrder>
+    <b:RefOrder>6</b:RefOrder>
   </b:Source>
   <b:Source>
     <b:Tag>MSD</b:Tag>
@@ -19395,7 +19606,7 @@
     <b:InternetSiteTitle>Windows Dev Center </b:InternetSiteTitle>
     <b:ProductionCompany>Microsoft</b:ProductionCompany>
     <b:URL>https://msdn.microsoft.com/en-us/library/windows/desktop/aa378651(v=vs.85).aspx</b:URL>
-    <b:RefOrder>12</b:RefOrder>
+    <b:RefOrder>13</b:RefOrder>
   </b:Source>
   <b:Source>
     <b:Tag>MSD1</b:Tag>
@@ -19414,7 +19625,7 @@
     <b:InternetSiteTitle>Windows Dev Center </b:InternetSiteTitle>
     <b:ProductionCompany>Microsoft</b:ProductionCompany>
     <b:URL>https://msdn.microsoft.com/en-us/library/windows/desktop/aa373935(v=vs.85).aspx</b:URL>
-    <b:RefOrder>11</b:RefOrder>
+    <b:RefOrder>12</b:RefOrder>
   </b:Source>
   <b:Source>
     <b:Tag>Mic03</b:Tag>
@@ -19436,7 +19647,7 @@
     <b:Month>March</b:Month>
     <b:Day>28</b:Day>
     <b:URL>https://technet.microsoft.com/en-us/library/cc783557(v=ws.10).aspx</b:URL>
-    <b:RefOrder>14</b:RefOrder>
+    <b:RefOrder>15</b:RefOrder>
   </b:Source>
   <b:Source>
     <b:Tag>Tec05</b:Tag>
@@ -19458,7 +19669,7 @@
     <b:Month>May</b:Month>
     <b:Day>23</b:Day>
     <b:URL>https://technet.microsoft.com/en-us/library/881d8b23-d274-4313-a666-88f80c2cfd92.aspx</b:URL>
-    <b:RefOrder>13</b:RefOrder>
+    <b:RefOrder>14</b:RefOrder>
   </b:Source>
   <b:Source>
     <b:Tag>Mic</b:Tag>
@@ -19477,7 +19688,7 @@
     <b:InternetSiteTitle>Microsoft Developer Network </b:InternetSiteTitle>
     <b:ProductionCompany>Microsoft</b:ProductionCompany>
     <b:URL>https://msdn.microsoft.com/en-us/library/windows/desktop/ms681921(v=vs.85).aspx</b:URL>
-    <b:RefOrder>10</b:RefOrder>
+    <b:RefOrder>11</b:RefOrder>
   </b:Source>
   <b:Source>
     <b:Tag>Mic97</b:Tag>
@@ -19499,7 +19710,7 @@
     <b:Year>1997</b:Year>
     <b:Month>April</b:Month>
     <b:URL>https://technet.microsoft.com/en-us/library/cc750583.aspx</b:URL>
-    <b:RefOrder>6</b:RefOrder>
+    <b:RefOrder>7</b:RefOrder>
   </b:Source>
   <b:Source>
     <b:Tag>Mic2</b:Tag>
@@ -19518,7 +19729,7 @@
     <b:InternetSiteTitle>Hardware Dev Center</b:InternetSiteTitle>
     <b:ProductionCompany>Microsoft</b:ProductionCompany>
     <b:URL>https://msdn.microsoft.com/en-us/library/windows/hardware/ff565712(v=vs.85).aspx</b:URL>
-    <b:RefOrder>7</b:RefOrder>
+    <b:RefOrder>8</b:RefOrder>
   </b:Source>
   <b:Source>
     <b:Tag>Mic14</b:Tag>
@@ -19551,7 +19762,7 @@
       </b:Author>
     </b:Author>
     <b:City>United States of America</b:City>
-    <b:RefOrder>8</b:RefOrder>
+    <b:RefOrder>9</b:RefOrder>
   </b:Source>
   <b:Source>
     <b:Tag>Mic3</b:Tag>
@@ -19570,7 +19781,7 @@
     <b:InternetSiteTitle>Microsoft Developer Network </b:InternetSiteTitle>
     <b:ProductionCompany>Microsoft Coporation </b:ProductionCompany>
     <b:URL>https://msdn.microsoft.com/en-us/library/ms970651.aspx</b:URL>
-    <b:RefOrder>9</b:RefOrder>
+    <b:RefOrder>10</b:RefOrder>
   </b:Source>
   <b:Source>
     <b:Tag>Gra</b:Tag>
@@ -19591,7 +19802,7 @@
     <b:InternetSiteTitle>Graylog Document</b:InternetSiteTitle>
     <b:ProductionCompany>Graylog, Inc</b:ProductionCompany>
     <b:URL>http://docs.graylog.org/en/2.2/pages/pipelines/pipelines.html</b:URL>
-    <b:RefOrder>15</b:RefOrder>
+    <b:RefOrder>16</b:RefOrder>
   </b:Source>
   <b:Source>
     <b:Tag>Gra1</b:Tag>
@@ -19612,7 +19823,7 @@
     <b:InternetSiteTitle>Graylog Document</b:InternetSiteTitle>
     <b:ProductionCompany>Graylog, Inc.</b:ProductionCompany>
     <b:URL>http://docs.graylog.org/en/2.2/pages/collector_sidecar.html</b:URL>
-    <b:RefOrder>16</b:RefOrder>
+    <b:RefOrder>17</b:RefOrder>
   </b:Source>
   <b:Source>
     <b:Tag>Gra2</b:Tag>
@@ -19633,7 +19844,7 @@
     <b:InternetSiteTitle>Graylog Document </b:InternetSiteTitle>
     <b:ProductionCompany>Graylog, Inc</b:ProductionCompany>
     <b:URL>http://docs.graylog.org/en/2.2/pages/streams.html</b:URL>
-    <b:RefOrder>17</b:RefOrder>
+    <b:RefOrder>18</b:RefOrder>
   </b:Source>
   <b:Source>
     <b:Tag>Gra3</b:Tag>
@@ -19654,13 +19865,57 @@
     <b:InternetSiteTitle>Graylog Document</b:InternetSiteTitle>
     <b:ProductionCompany>Graylog, Inc.</b:ProductionCompany>
     <b:URL>http://docs.graylog.org/en/2.2/pages/streams/alerts.html</b:URL>
-    <b:RefOrder>18</b:RefOrder>
+    <b:RefOrder>19</b:RefOrder>
+  </b:Source>
+  <b:Source>
+    <b:Tag>Lin</b:Tag>
+    <b:SourceType>InternetSite</b:SourceType>
+    <b:Guid>{A22852ED-8732-49C1-B476-A0095600533B}</b:Guid>
+    <b:Author>
+      <b:Author>
+        <b:NameList>
+          <b:Person>
+            <b:Last>Developer</b:Last>
+            <b:First>Linux</b:First>
+          </b:Person>
+        </b:NameList>
+      </b:Author>
+    </b:Author>
+    <b:Title>INOTIFY</b:Title>
+    <b:InternetSiteTitle>Linux Programmer's Manual</b:InternetSiteTitle>
+    <b:URL>http://man7.org/linux/man-pages/man7/inotify.7.html</b:URL>
+    <b:RefOrder>5</b:RefOrder>
+  </b:Source>
+  <b:Source>
+    <b:Tag>Sik12</b:Tag>
+    <b:SourceType>Book</b:SourceType>
+    <b:Guid>{67462DCC-87C1-4AA8-8667-2DE5D8CB3B52}</b:Guid>
+    <b:Author>
+      <b:Author>
+        <b:NameList>
+          <b:Person>
+            <b:Last>Sikorski</b:Last>
+            <b:First>Michael</b:First>
+          </b:Person>
+          <b:Person>
+            <b:Last>Honig</b:Last>
+            <b:First>Andrew</b:First>
+          </b:Person>
+        </b:NameList>
+      </b:Author>
+    </b:Author>
+    <b:Title>Practical Malware Analysis: The Hands-On Guide to Dissecting Malicious Software</b:Title>
+    <b:Year>2012</b:Year>
+    <b:StandardNumber>ISBN-10: 1-59327-290-1 / ISBN-13: 978-1-59327-290-6</b:StandardNumber>
+    <b:City>San Francisco</b:City>
+    <b:Publisher>William Pollock</b:Publisher>
+    <b:RefOrder>20</b:RefOrder>
   </b:Source>
 </b:Sources>
 </file>
 
 <file path=customXml/itemProps1.xml><?xml version="1.0" encoding="utf-8"?>
-<ds:datastoreItem xmlns:ds="http://schemas.openxmlformats.org/officeDocument/2006/customXml" ds:itemID="{DE6A68CF-10D1-41F9-8B0A-7E8B0AC3947D}">
+<ds:datastoreItem xmlns:ds="http://schemas.openxmlformats.org/officeDocument/2006/customXml" ds:itemID="{08EB3A21-26EE-4AD5-B1D6-9C742CA80730}">
   <ds:schemaRefs>
     <ds:schemaRef ds:uri="http://schemas.openxmlformats.org/officeDocument/2006/bibliography"/>
   </ds:schemaRefs>

</xml_diff>

<commit_message>
Update name from ThreatMonitor to APTIDS
also save Luan Van
</commit_message>
<xml_diff>
--- a/Luận Văn/Luận Văn.docx
+++ b/Luận Văn/Luận Văn.docx
@@ -16459,6 +16459,15 @@
         <w:t>Registry Monitor</w:t>
       </w:r>
       <w:r>
+        <w:t xml:space="preserve"> O</w:t>
+      </w:r>
+      <w:r>
+        <w:t>peration</w:t>
+      </w:r>
+      <w:r>
+        <w:t>s</w:t>
+      </w:r>
+      <w:r>
         <w:t xml:space="preserve"> (31/5)</w:t>
       </w:r>
     </w:p>
@@ -16501,11 +16510,43 @@
           </w:r>
         </w:sdtContent>
       </w:sdt>
+      <w:r>
+        <w:t xml:space="preserve">. </w:t>
+      </w:r>
+      <w:r>
+        <w:t xml:space="preserve">Therefore, to detect that any malicious executable program that has written its configurations and executable file path in to Registry Hive, we </w:t>
+      </w:r>
+      <w:proofErr w:type="gramStart"/>
+      <w:r>
+        <w:t>have to</w:t>
+      </w:r>
+      <w:proofErr w:type="gramEnd"/>
+      <w:r>
+        <w:t xml:space="preserve"> deploy a real-time monitor application that always monitors the Registry for any pre-defined change, and alert upon those critical change. Though this approach leads to high rate of false-positive alarm, however it also concludes we will not miss any critical event happened.</w:t>
+      </w:r>
+    </w:p>
+    <w:p>
+      <w:r>
+        <w:t>There are some Registry keys that store the information for executable programs those want to start the system boot. In this case, APTIDS implements a solution for monitoring these essential keys for detecting any change happening, and triggers alert to administrators. In monitoring registry operations, we have developed APTIDS for detecting Registry</w:t>
+      </w:r>
+      <w:r>
+        <w:t xml:space="preserve"> keys and values that are added, modified or value data that has been modified, in the Registry hive. </w:t>
+      </w:r>
+      <w:r>
+        <w:t>Since a deleted Registry key is not as harmful to system operations as an added malicious key, and since system has abilities to recover from any essential key that has been deleted which make the system unable to boot, we do not deploy a function for detecting operation that delete Registry keys.</w:t>
+      </w:r>
+    </w:p>
+    <w:p>
+      <w:pPr>
+        <w:pStyle w:val="Heading3"/>
+      </w:pPr>
+      <w:r>
+        <w:t>Registry Monitor Architecture</w:t>
+      </w:r>
+    </w:p>
+    <w:p>
       <w:bookmarkStart w:id="67" w:name="_GoBack"/>
       <w:bookmarkEnd w:id="67"/>
-      <w:r>
-        <w:t xml:space="preserve"> . </w:t>
-      </w:r>
     </w:p>
     <w:p>
       <w:pPr>
@@ -16776,7 +16817,7 @@
           <w:rPr>
             <w:noProof/>
           </w:rPr>
-          <w:t>38</w:t>
+          <w:t>39</w:t>
         </w:r>
         <w:r>
           <w:rPr>
@@ -19915,7 +19956,7 @@
 </file>
 
 <file path=customXml/itemProps1.xml><?xml version="1.0" encoding="utf-8"?>
-<ds:datastoreItem xmlns:ds="http://schemas.openxmlformats.org/officeDocument/2006/customXml" ds:itemID="{08EB3A21-26EE-4AD5-B1D6-9C742CA80730}">
+<ds:datastoreItem xmlns:ds="http://schemas.openxmlformats.org/officeDocument/2006/customXml" ds:itemID="{95194B18-76E7-436D-B106-5B72CCE1067A}">
   <ds:schemaRefs>
     <ds:schemaRef ds:uri="http://schemas.openxmlformats.org/officeDocument/2006/bibliography"/>
   </ds:schemaRefs>

</xml_diff>

<commit_message>
Update Registry and Save Luận Văn
</commit_message>
<xml_diff>
--- a/Luận Văn/Luận Văn.docx
+++ b/Luận Văn/Luận Văn.docx
@@ -5429,13 +5429,26 @@
         <w:t>.</w:t>
       </w:r>
       <w:r>
-        <w:t xml:space="preserve"> From the most complicated malwares those can transform themselves to create many variants, to those that encrypt the whole computer and keep our information as hostage. For fighting back those advanced threats that are terrorizing the Internet, many company have developed antivirus software</w:t>
+        <w:t xml:space="preserve"> From the most complicated malwares those can transform themselves to create many variants, to those that encrypt the whole computer and keep our information as hostage. For fighting back those advanced threats that are terrorizing the Internet, many company have developed antivirus </w:t>
+      </w:r>
+      <w:proofErr w:type="spellStart"/>
+      <w:r>
+        <w:t>software</w:t>
       </w:r>
       <w:r>
         <w:t>s</w:t>
       </w:r>
-      <w:r>
-        <w:t xml:space="preserve">. To protect the innocent Internet civilians from the cyberwar that are taking place, antivirus softwares come from a free price for basic protection, to some hundred dollars for full protection against most modern attack vectors. </w:t>
+      <w:proofErr w:type="spellEnd"/>
+      <w:r>
+        <w:t xml:space="preserve">. To protect the innocent Internet civilians from the cyberwar that are taking place, antivirus </w:t>
+      </w:r>
+      <w:proofErr w:type="spellStart"/>
+      <w:r>
+        <w:t>softwares</w:t>
+      </w:r>
+      <w:proofErr w:type="spellEnd"/>
+      <w:r>
+        <w:t xml:space="preserve"> come from a free price for basic protection, to some hundred dollars for full protection against most modern attack vectors. </w:t>
       </w:r>
       <w:r>
         <w:t>Personal Antivirus software is very powerful for protecting a normal user from many security threats. But their shortcoming is that they can only protect a sin</w:t>
@@ -5449,7 +5462,15 @@
       </w:r>
       <w:proofErr w:type="gramEnd"/>
       <w:r>
-        <w:t xml:space="preserve"> buy more than one AV software, install them separately and there is no way to monitor and manage logs from all those softwares simultaneously. </w:t>
+        <w:t xml:space="preserve"> buy more than one AV software, install them separately and there is no way to monitor and manage logs from all those </w:t>
+      </w:r>
+      <w:proofErr w:type="spellStart"/>
+      <w:r>
+        <w:t>softwares</w:t>
+      </w:r>
+      <w:proofErr w:type="spellEnd"/>
+      <w:r>
+        <w:t xml:space="preserve"> simultaneously. </w:t>
       </w:r>
     </w:p>
     <w:p>
@@ -5534,7 +5555,15 @@
         <w:t xml:space="preserve">From all those shortcomings </w:t>
       </w:r>
       <w:r>
-        <w:t>of modern Antivirus Softwares an</w:t>
+        <w:t xml:space="preserve">of modern Antivirus </w:t>
+      </w:r>
+      <w:proofErr w:type="spellStart"/>
+      <w:r>
+        <w:t>Softwares</w:t>
+      </w:r>
+      <w:proofErr w:type="spellEnd"/>
+      <w:r>
+        <w:t xml:space="preserve"> an</w:t>
       </w:r>
       <w:r>
         <w:t>d Security Protection Systems, we want to develop a solution for helping small companies and households to protect themselves against advance threats.</w:t>
@@ -5564,7 +5593,15 @@
         <w:t>Registry</w:t>
       </w:r>
       <w:r>
-        <w:t xml:space="preserve"> and service for detecting softwares that are trying to write the path of their executable files. </w:t>
+        <w:t xml:space="preserve"> and service for detecting </w:t>
+      </w:r>
+      <w:proofErr w:type="spellStart"/>
+      <w:r>
+        <w:t>softwares</w:t>
+      </w:r>
+      <w:proofErr w:type="spellEnd"/>
+      <w:r>
+        <w:t xml:space="preserve"> that are trying to write the path of their executable files. </w:t>
       </w:r>
     </w:p>
     <w:p>
@@ -5648,7 +5685,15 @@
         <w:t>s</w:t>
       </w:r>
       <w:r>
-        <w:t xml:space="preserve"> well-known antivirus softwares.</w:t>
+        <w:t xml:space="preserve"> well-known antivirus </w:t>
+      </w:r>
+      <w:proofErr w:type="spellStart"/>
+      <w:r>
+        <w:t>softwares</w:t>
+      </w:r>
+      <w:proofErr w:type="spellEnd"/>
+      <w:r>
+        <w:t>.</w:t>
       </w:r>
       <w:r>
         <w:t xml:space="preserve"> </w:t>
@@ -6412,7 +6457,15 @@
         </w:sdtContent>
       </w:sdt>
       <w:r>
-        <w:t>. When an attacker accesses to our system, he wants to modify the functions of the system to work in the wait that suitable for his purpose. Therefore, beside service and network operation, his job is to modify system files those are essential for the operation. System administrators should be alert as soon as possible upon any change in any system files.</w:t>
+        <w:t xml:space="preserve">. When </w:t>
+      </w:r>
+      <w:proofErr w:type="gramStart"/>
+      <w:r>
+        <w:t>an attacker accesses</w:t>
+      </w:r>
+      <w:proofErr w:type="gramEnd"/>
+      <w:r>
+        <w:t xml:space="preserve"> to our system, he wants to modify the functions of the system to work in the wait that suitable for his purpose. Therefore, beside service and network operation, his job is to modify system files those are essential for the operation. System administrators should be alert as soon as possible upon any change in any system files.</w:t>
       </w:r>
       <w:r>
         <w:t xml:space="preserve"> </w:t>
@@ -14709,11 +14762,16 @@
         <w:t xml:space="preserve">any third </w:t>
       </w:r>
       <w:r>
-        <w:t>party software</w:t>
+        <w:t xml:space="preserve">party </w:t>
+      </w:r>
+      <w:proofErr w:type="spellStart"/>
+      <w:r>
+        <w:t>software</w:t>
       </w:r>
       <w:r>
         <w:t>s</w:t>
       </w:r>
+      <w:proofErr w:type="spellEnd"/>
       <w:r>
         <w:t xml:space="preserve"> while they want to protect their system. And for other</w:t>
       </w:r>
@@ -15664,7 +15722,7 @@
           <w:sz w:val="26"/>
           <w:szCs w:val="26"/>
         </w:rPr>
-        <w:t>11</w:t>
+        <w:t>10</w:t>
       </w:r>
       <w:r>
         <w:rPr>
@@ -15907,7 +15965,7 @@
           <w:sz w:val="26"/>
           <w:szCs w:val="26"/>
         </w:rPr>
-        <w:t>12</w:t>
+        <w:t>11</w:t>
       </w:r>
       <w:r>
         <w:rPr>
@@ -15987,7 +16045,15 @@
         <w:t>Graylog streams</w:t>
       </w:r>
       <w:r>
-        <w:t xml:space="preserve"> are a mechanism to route messages into categories in realtime while they are processed </w:t>
+        <w:t xml:space="preserve"> are a mechanism to route messages into categories in </w:t>
+      </w:r>
+      <w:proofErr w:type="spellStart"/>
+      <w:r>
+        <w:t>realtime</w:t>
+      </w:r>
+      <w:proofErr w:type="spellEnd"/>
+      <w:r>
+        <w:t xml:space="preserve"> while they are processed </w:t>
       </w:r>
       <w:sdt>
         <w:sdtPr>
@@ -16025,7 +16091,15 @@
         <w:t xml:space="preserve"> a rule that any message which matches the rules will be route directly to the stream.</w:t>
       </w:r>
       <w:r>
-        <w:t xml:space="preserve"> Therefore, stream can be defined as a flow of messages those has similar content.  Streams are processed in realtime by the help of pipelines. </w:t>
+        <w:t xml:space="preserve"> Therefore, stream can be defined as a flow of messages those has similar content.  Streams are processed in </w:t>
+      </w:r>
+      <w:proofErr w:type="spellStart"/>
+      <w:r>
+        <w:t>realtime</w:t>
+      </w:r>
+      <w:proofErr w:type="spellEnd"/>
+      <w:r>
+        <w:t xml:space="preserve"> by the help of pipelines. </w:t>
       </w:r>
       <w:r>
         <w:t xml:space="preserve">Every message that comes in is matched against the rules of a stream. For message that match any or </w:t>
@@ -16211,7 +16285,7 @@
           <w:sz w:val="26"/>
           <w:szCs w:val="26"/>
         </w:rPr>
-        <w:t>13</w:t>
+        <w:t>12</w:t>
       </w:r>
       <w:r>
         <w:rPr>
@@ -16453,19 +16527,31 @@
     </w:p>
     <w:p>
       <w:pPr>
+        <w:spacing w:after="0" w:line="360" w:lineRule="auto"/>
+        <w:ind w:left="0" w:firstLine="567"/>
+        <w:rPr>
+          <w:rFonts w:asciiTheme="majorHAnsi" w:eastAsiaTheme="majorEastAsia" w:hAnsiTheme="majorHAnsi" w:cstheme="majorBidi"/>
+          <w:color w:val="2F5496" w:themeColor="accent1" w:themeShade="BF"/>
+          <w:szCs w:val="26"/>
+        </w:rPr>
+      </w:pPr>
+      <w:r>
+        <w:br w:type="page"/>
+      </w:r>
+    </w:p>
+    <w:p>
+      <w:pPr>
         <w:pStyle w:val="Heading2"/>
       </w:pPr>
       <w:r>
+        <w:lastRenderedPageBreak/>
         <w:t>Registry Monitor</w:t>
       </w:r>
       <w:r>
-        <w:t xml:space="preserve"> O</w:t>
-      </w:r>
-      <w:r>
-        <w:t>peration</w:t>
-      </w:r>
-      <w:r>
-        <w:t>s</w:t>
+        <w:t xml:space="preserve"> </w:t>
+      </w:r>
+      <w:r>
+        <w:t>Module</w:t>
       </w:r>
       <w:r>
         <w:t xml:space="preserve"> (31/5)</w:t>
@@ -16538,21 +16624,738 @@
     </w:p>
     <w:p>
       <w:pPr>
+        <w:spacing w:after="0" w:line="360" w:lineRule="auto"/>
+        <w:ind w:left="0" w:firstLine="567"/>
+        <w:rPr>
+          <w:rFonts w:asciiTheme="majorHAnsi" w:eastAsiaTheme="majorEastAsia" w:hAnsiTheme="majorHAnsi" w:cstheme="majorBidi"/>
+          <w:color w:val="1F3763" w:themeColor="accent1" w:themeShade="7F"/>
+          <w:sz w:val="24"/>
+          <w:szCs w:val="24"/>
+        </w:rPr>
+      </w:pPr>
+      <w:r>
+        <w:br w:type="page"/>
+      </w:r>
+    </w:p>
+    <w:p>
+      <w:pPr>
         <w:pStyle w:val="Heading3"/>
       </w:pPr>
       <w:r>
+        <w:lastRenderedPageBreak/>
         <w:t>Registry Monitor Architecture</w:t>
       </w:r>
     </w:p>
     <w:p>
+      <w:r>
+        <w:t xml:space="preserve">The Registry Monitor Architecture can be </w:t>
+      </w:r>
+      <w:r>
+        <w:t>graphically present in the following figure.</w:t>
+      </w:r>
+    </w:p>
+    <w:p>
+      <w:pPr>
+        <w:keepNext/>
+      </w:pPr>
+      <w:r>
+        <w:rPr>
+          <w:noProof/>
+        </w:rPr>
+        <w:drawing>
+          <wp:inline distT="0" distB="0" distL="0" distR="0" wp14:anchorId="74046B5B" wp14:editId="72E4CAFE">
+            <wp:extent cx="5581650" cy="6040755"/>
+            <wp:effectExtent l="0" t="0" r="0" b="0"/>
+            <wp:docPr id="19" name="Picture 19"/>
+            <wp:cNvGraphicFramePr>
+              <a:graphicFrameLocks xmlns:a="http://schemas.openxmlformats.org/drawingml/2006/main" noChangeAspect="1"/>
+            </wp:cNvGraphicFramePr>
+            <a:graphic xmlns:a="http://schemas.openxmlformats.org/drawingml/2006/main">
+              <a:graphicData uri="http://schemas.openxmlformats.org/drawingml/2006/picture">
+                <pic:pic xmlns:pic="http://schemas.openxmlformats.org/drawingml/2006/picture">
+                  <pic:nvPicPr>
+                    <pic:cNvPr id="1" name=""/>
+                    <pic:cNvPicPr/>
+                  </pic:nvPicPr>
+                  <pic:blipFill>
+                    <a:blip r:embed="rId41"/>
+                    <a:stretch>
+                      <a:fillRect/>
+                    </a:stretch>
+                  </pic:blipFill>
+                  <pic:spPr>
+                    <a:xfrm>
+                      <a:off x="0" y="0"/>
+                      <a:ext cx="5581650" cy="6040755"/>
+                    </a:xfrm>
+                    <a:prstGeom prst="rect">
+                      <a:avLst/>
+                    </a:prstGeom>
+                  </pic:spPr>
+                </pic:pic>
+              </a:graphicData>
+            </a:graphic>
+          </wp:inline>
+        </w:drawing>
+      </w:r>
+    </w:p>
+    <w:p>
+      <w:pPr>
+        <w:pStyle w:val="Caption"/>
+        <w:jc w:val="center"/>
+        <w:rPr>
+          <w:sz w:val="26"/>
+          <w:szCs w:val="26"/>
+        </w:rPr>
+      </w:pPr>
+      <w:r>
+        <w:rPr>
+          <w:sz w:val="26"/>
+          <w:szCs w:val="26"/>
+        </w:rPr>
+        <w:t xml:space="preserve">Figure </w:t>
+      </w:r>
+      <w:r>
+        <w:rPr>
+          <w:sz w:val="26"/>
+          <w:szCs w:val="26"/>
+        </w:rPr>
+        <w:fldChar w:fldCharType="begin"/>
+      </w:r>
+      <w:r>
+        <w:rPr>
+          <w:sz w:val="26"/>
+          <w:szCs w:val="26"/>
+        </w:rPr>
+        <w:instrText xml:space="preserve"> STYLEREF 1 \s </w:instrText>
+      </w:r>
+      <w:r>
+        <w:rPr>
+          <w:sz w:val="26"/>
+          <w:szCs w:val="26"/>
+        </w:rPr>
+        <w:fldChar w:fldCharType="separate"/>
+      </w:r>
+      <w:r>
+        <w:rPr>
+          <w:noProof/>
+          <w:sz w:val="26"/>
+          <w:szCs w:val="26"/>
+        </w:rPr>
+        <w:t>3</w:t>
+      </w:r>
+      <w:r>
+        <w:rPr>
+          <w:sz w:val="26"/>
+          <w:szCs w:val="26"/>
+        </w:rPr>
+        <w:fldChar w:fldCharType="end"/>
+      </w:r>
+      <w:r>
+        <w:rPr>
+          <w:sz w:val="26"/>
+          <w:szCs w:val="26"/>
+        </w:rPr>
+        <w:t>.</w:t>
+      </w:r>
+      <w:r>
+        <w:rPr>
+          <w:sz w:val="26"/>
+          <w:szCs w:val="26"/>
+        </w:rPr>
+        <w:fldChar w:fldCharType="begin"/>
+      </w:r>
+      <w:r>
+        <w:rPr>
+          <w:sz w:val="26"/>
+          <w:szCs w:val="26"/>
+        </w:rPr>
+        <w:instrText xml:space="preserve"> SEQ Figure \* ARABIC \s 1 </w:instrText>
+      </w:r>
+      <w:r>
+        <w:rPr>
+          <w:sz w:val="26"/>
+          <w:szCs w:val="26"/>
+        </w:rPr>
+        <w:fldChar w:fldCharType="separate"/>
+      </w:r>
+      <w:r>
+        <w:rPr>
+          <w:noProof/>
+          <w:sz w:val="26"/>
+          <w:szCs w:val="26"/>
+        </w:rPr>
+        <w:t>1</w:t>
+      </w:r>
+      <w:r>
+        <w:rPr>
+          <w:sz w:val="26"/>
+          <w:szCs w:val="26"/>
+        </w:rPr>
+        <w:fldChar w:fldCharType="end"/>
+      </w:r>
+      <w:r>
+        <w:rPr>
+          <w:sz w:val="26"/>
+          <w:szCs w:val="26"/>
+        </w:rPr>
+        <w:t xml:space="preserve"> Registry Monitor architecture diagram</w:t>
+      </w:r>
+    </w:p>
+    <w:p>
+      <w:r>
+        <w:t>“APTIDS.exe” is a program that runs at background of an operating system. APTIDS then creates a thread for Registry Monitor when running. Registry Monitor run as an independent thread that real-time performs operations for detecting any critical change to the pre-defined registry keys those are defined in a configuration file called “RegConfig.conf”.</w:t>
+      </w:r>
+    </w:p>
+    <w:p>
+      <w:pPr>
+        <w:spacing w:after="0" w:line="360" w:lineRule="auto"/>
+        <w:ind w:left="0" w:firstLine="567"/>
+      </w:pPr>
+      <w:r>
+        <w:br w:type="page"/>
+      </w:r>
+    </w:p>
+    <w:p>
+      <w:pPr>
+        <w:pStyle w:val="Heading3"/>
+        <w:rPr>
+          <w:color w:val="2F5496" w:themeColor="accent1" w:themeShade="BF"/>
+          <w:szCs w:val="26"/>
+        </w:rPr>
+      </w:pPr>
+      <w:r>
+        <w:lastRenderedPageBreak/>
+        <w:t>Registry Monitor Workflow</w:t>
+      </w:r>
+    </w:p>
+    <w:p>
+      <w:r>
+        <w:t>APTIDS.exe takes “RegMon” as an argument function for starting an independent thread. RegMon then runs in background performing real-time Registry Monitor operations</w:t>
+      </w:r>
+      <w:r>
+        <w:t xml:space="preserve"> </w:t>
+      </w:r>
+      <w:r>
+        <w:t>present in figure 3.1</w:t>
+      </w:r>
+      <w:r>
+        <w:t>:</w:t>
+      </w:r>
+    </w:p>
+    <w:p>
+      <w:pPr>
+        <w:pStyle w:val="ListParagraph"/>
+        <w:numPr>
+          <w:ilvl w:val="0"/>
+          <w:numId w:val="19"/>
+        </w:numPr>
+        <w:rPr>
+          <w:rFonts w:eastAsiaTheme="majorEastAsia"/>
+          <w:color w:val="2F5496" w:themeColor="accent1" w:themeShade="BF"/>
+          <w:szCs w:val="26"/>
+        </w:rPr>
+      </w:pPr>
+      <w:r>
+        <w:t>RegMon is run as an independent thread by APTIDS.exe</w:t>
+      </w:r>
+    </w:p>
+    <w:p>
+      <w:pPr>
+        <w:pStyle w:val="ListParagraph"/>
+        <w:numPr>
+          <w:ilvl w:val="0"/>
+          <w:numId w:val="19"/>
+        </w:numPr>
+        <w:rPr>
+          <w:rFonts w:eastAsiaTheme="majorEastAsia"/>
+          <w:color w:val="2F5496" w:themeColor="accent1" w:themeShade="BF"/>
+          <w:szCs w:val="26"/>
+        </w:rPr>
+      </w:pPr>
+      <w:r>
+        <w:t>RegMon reads essential Registry keys in a configuration file called “RegConfig.conf”. Those keys are predefined Registry keys that an administrator want APTIDS to perform its real-time monitor on. RegConfig.conf is a plaintext file which has a XML-like format in which key is stored between an opening tag “&lt;Key&gt;” and a closing tag “&lt;/Key&gt;”.</w:t>
+      </w:r>
+    </w:p>
+    <w:p>
+      <w:pPr>
+        <w:pStyle w:val="ListParagraph"/>
+        <w:numPr>
+          <w:ilvl w:val="0"/>
+          <w:numId w:val="19"/>
+        </w:numPr>
+        <w:rPr>
+          <w:rFonts w:eastAsiaTheme="majorEastAsia"/>
+          <w:color w:val="2F5496" w:themeColor="accent1" w:themeShade="BF"/>
+          <w:szCs w:val="26"/>
+        </w:rPr>
+      </w:pPr>
+      <w:r>
+        <w:t>After receiving information about which key to monitor, RegMon passes the information to a function called “RegMonitor” for performing real-time monitor operations.</w:t>
+      </w:r>
+      <w:r>
+        <w:t xml:space="preserve"> RegMon creates and handles each separated thread, which take RegMonitor as thread function, for each key defined in RegConfig.conf. For example, if there are 4 registry keys defined, RegMon creates 4 independent RegMonitor thread, each for a monitor key.</w:t>
+      </w:r>
+    </w:p>
+    <w:p>
+      <w:pPr>
+        <w:pStyle w:val="ListParagraph"/>
+        <w:numPr>
+          <w:ilvl w:val="0"/>
+          <w:numId w:val="19"/>
+        </w:numPr>
+        <w:rPr>
+          <w:rFonts w:eastAsiaTheme="majorEastAsia"/>
+          <w:color w:val="2F5496" w:themeColor="accent1" w:themeShade="BF"/>
+          <w:szCs w:val="26"/>
+        </w:rPr>
+      </w:pPr>
+      <w:r>
+        <w:t>RegMonitor</w:t>
+      </w:r>
+      <w:r>
+        <w:t xml:space="preserve"> thread passed the Registry Key information to </w:t>
+      </w:r>
+      <w:r>
+        <w:t>“RegQuery”</w:t>
+      </w:r>
+      <w:r>
+        <w:t xml:space="preserve">, </w:t>
+      </w:r>
+      <w:r>
+        <w:t xml:space="preserve">which is a function that reads into the registry keys and queries the current Registry Key information and value data. </w:t>
+      </w:r>
+      <w:r>
+        <w:t xml:space="preserve">At that time, RegMonitor set a special argument (which is defined to indicate whether there is any change happened) to be </w:t>
+      </w:r>
+      <w:r>
+        <w:rPr>
+          <w:i/>
+        </w:rPr>
+        <w:t>false</w:t>
+      </w:r>
+      <w:r>
+        <w:t xml:space="preserve"> to tell RegQuery that there was not any change happened in the Registry for this current call. Therefore, RegQuery read the </w:t>
+      </w:r>
+      <w:r>
+        <w:t>specified key information and return</w:t>
+      </w:r>
+      <w:r>
+        <w:t>s to RegMonitor</w:t>
+      </w:r>
+      <w:r>
+        <w:t xml:space="preserve"> the number of subkeys along with the number of values stored in that key.</w:t>
+      </w:r>
+    </w:p>
+    <w:p>
+      <w:pPr>
+        <w:pStyle w:val="ListParagraph"/>
+        <w:numPr>
+          <w:ilvl w:val="0"/>
+          <w:numId w:val="19"/>
+        </w:numPr>
+        <w:rPr>
+          <w:rFonts w:eastAsiaTheme="majorEastAsia"/>
+        </w:rPr>
+      </w:pPr>
+      <w:r>
+        <w:rPr>
+          <w:rFonts w:eastAsiaTheme="majorEastAsia"/>
+        </w:rPr>
+        <w:t>RegMonitor calls a Windows API named “RegNotifyChangeKeyValue”, which API runs as a separated thread and waiting for any change event that happened in the specified Registry (detail about “RegNotifyChange KeyValue” will be discussed late</w:t>
+      </w:r>
+      <w:r>
+        <w:rPr>
+          <w:rFonts w:eastAsiaTheme="majorEastAsia"/>
+        </w:rPr>
+        <w:t>r</w:t>
+      </w:r>
+      <w:r>
+        <w:rPr>
+          <w:rFonts w:eastAsiaTheme="majorEastAsia"/>
+        </w:rPr>
+        <w:t xml:space="preserve">). </w:t>
+      </w:r>
+    </w:p>
+    <w:p>
+      <w:pPr>
+        <w:pStyle w:val="ListParagraph"/>
+        <w:numPr>
+          <w:ilvl w:val="0"/>
+          <w:numId w:val="19"/>
+        </w:numPr>
+        <w:rPr>
+          <w:rFonts w:eastAsiaTheme="majorEastAsia"/>
+        </w:rPr>
+      </w:pPr>
+      <w:r>
+        <w:rPr>
+          <w:rFonts w:eastAsiaTheme="majorEastAsia"/>
+        </w:rPr>
+        <w:t>RegNotifyChangeKeyValue receive an argument for a handle Windows Event. That event handle will</w:t>
+      </w:r>
+      <w:r>
+        <w:rPr>
+          <w:rFonts w:eastAsiaTheme="majorEastAsia"/>
+        </w:rPr>
+        <w:t xml:space="preserve"> be</w:t>
+      </w:r>
+      <w:r>
+        <w:rPr>
+          <w:rFonts w:eastAsiaTheme="majorEastAsia"/>
+        </w:rPr>
+        <w:t xml:space="preserve"> pass</w:t>
+      </w:r>
+      <w:r>
+        <w:rPr>
+          <w:rFonts w:eastAsiaTheme="majorEastAsia"/>
+        </w:rPr>
+        <w:t xml:space="preserve">ed, along to the flow control of the running process, </w:t>
+      </w:r>
+      <w:r>
+        <w:rPr>
+          <w:rFonts w:eastAsiaTheme="majorEastAsia"/>
+        </w:rPr>
+        <w:t>to a Windows API called “WaitForSingleObject” to wait for change happened. When change happe</w:t>
+      </w:r>
+      <w:r>
+        <w:rPr>
+          <w:rFonts w:eastAsiaTheme="majorEastAsia"/>
+        </w:rPr>
+        <w:t>ns</w:t>
+      </w:r>
+      <w:r>
+        <w:rPr>
+          <w:rFonts w:eastAsiaTheme="majorEastAsia"/>
+        </w:rPr>
+        <w:t>, WaiforSingleObject return and handle the flow control back to RegMonitor</w:t>
+      </w:r>
+    </w:p>
+    <w:p>
+      <w:pPr>
+        <w:pStyle w:val="ListParagraph"/>
+        <w:numPr>
+          <w:ilvl w:val="0"/>
+          <w:numId w:val="19"/>
+        </w:numPr>
+        <w:rPr>
+          <w:rFonts w:eastAsiaTheme="majorEastAsia"/>
+        </w:rPr>
+      </w:pPr>
+      <w:r>
+        <w:rPr>
+          <w:rFonts w:eastAsiaTheme="majorEastAsia"/>
+        </w:rPr>
+        <w:t xml:space="preserve">When any change takes place in the specified Registry key that is indicated by RegNotifyChangeKeyValue, RegMonitor now set the special argument to </w:t>
+      </w:r>
+      <w:r>
+        <w:rPr>
+          <w:rFonts w:eastAsiaTheme="majorEastAsia"/>
+          <w:i/>
+        </w:rPr>
+        <w:t>true</w:t>
+      </w:r>
+      <w:r>
+        <w:rPr>
+          <w:rFonts w:eastAsiaTheme="majorEastAsia"/>
+        </w:rPr>
+        <w:t xml:space="preserve"> and calls RegQuery to get the information of that changed key. </w:t>
+      </w:r>
+    </w:p>
+    <w:p>
+      <w:pPr>
+        <w:pStyle w:val="ListParagraph"/>
+        <w:numPr>
+          <w:ilvl w:val="0"/>
+          <w:numId w:val="19"/>
+        </w:numPr>
+        <w:rPr>
+          <w:rFonts w:eastAsiaTheme="majorEastAsia"/>
+        </w:rPr>
+      </w:pPr>
+      <w:r>
+        <w:rPr>
+          <w:rFonts w:eastAsiaTheme="majorEastAsia"/>
+        </w:rPr>
+        <w:t xml:space="preserve">RegQuery then compare the number of keys and values that returned from step 4 to the number of current keys and values. In case there is a key or value added, based on the working concept of Windows Registry in Chapter 2, that new key or value should be added to the last chain of storing keys or values. </w:t>
+      </w:r>
+      <w:r>
+        <w:rPr>
+          <w:rFonts w:eastAsiaTheme="majorEastAsia"/>
+        </w:rPr>
+        <w:lastRenderedPageBreak/>
+        <w:t>Therefore, to read the added information, we only need to read the final information of key or value in the appropriated key or value chain.</w:t>
+      </w:r>
+    </w:p>
+    <w:p>
+      <w:pPr>
+        <w:pStyle w:val="ListParagraph"/>
+        <w:numPr>
+          <w:ilvl w:val="0"/>
+          <w:numId w:val="19"/>
+        </w:numPr>
+        <w:rPr>
+          <w:rFonts w:eastAsiaTheme="majorEastAsia"/>
+        </w:rPr>
+      </w:pPr>
+      <w:r>
+        <w:rPr>
+          <w:rFonts w:eastAsiaTheme="majorEastAsia"/>
+        </w:rPr>
+        <w:t xml:space="preserve"> </w:t>
+      </w:r>
+      <w:r>
+        <w:rPr>
+          <w:rFonts w:eastAsiaTheme="majorEastAsia"/>
+        </w:rPr>
+        <w:t>After identifying which change occur to the Registry, RegQuery calls “WriteLog” which is a function for writing Registry Monitor logs into system disk and then sends log to the distributed log collector hardware.</w:t>
+      </w:r>
+    </w:p>
+    <w:p>
+      <w:pPr>
+        <w:pStyle w:val="ListParagraph"/>
+        <w:numPr>
+          <w:ilvl w:val="0"/>
+          <w:numId w:val="19"/>
+        </w:numPr>
+        <w:rPr>
+          <w:rFonts w:eastAsiaTheme="majorEastAsia"/>
+        </w:rPr>
+      </w:pPr>
+      <w:r>
+        <w:rPr>
+          <w:rFonts w:eastAsiaTheme="majorEastAsia"/>
+        </w:rPr>
+        <w:t>When finishing writing log, RegQuery return to RegMonitor to start again at step 4.</w:t>
+      </w:r>
+    </w:p>
+    <w:p>
+      <w:pPr>
+        <w:pStyle w:val="Heading3"/>
+      </w:pPr>
+      <w:r>
+        <w:t>Identifying Registry Change</w:t>
+      </w:r>
+    </w:p>
+    <w:p>
+      <w:r>
+        <w:t>For identifying added key or value in Registry, RegQuery performs the following steps:</w:t>
+      </w:r>
+    </w:p>
+    <w:p>
+      <w:pPr>
+        <w:pStyle w:val="ListParagraph"/>
+        <w:numPr>
+          <w:ilvl w:val="0"/>
+          <w:numId w:val="14"/>
+        </w:numPr>
+      </w:pPr>
+      <w:r>
+        <w:t xml:space="preserve">When calling RegQuery, RegMonitor declare a variable called “aft” which stands for “After”. At the first called, RegMonitor set “aft” to </w:t>
+      </w:r>
+      <w:r>
+        <w:rPr>
+          <w:i/>
+        </w:rPr>
+        <w:t>false</w:t>
+      </w:r>
+      <w:r>
+        <w:t xml:space="preserve"> indicates that this is the first call for query the number of subkeys and values. The key is now separated into the hive and the key of that hive, both are also passed to RegQuery by RegMonitor. By defined of RegMon, each RegMonitor is responsible for a key, which is passed to </w:t>
+      </w:r>
+      <w:r>
+        <w:t>RegQuery.</w:t>
+      </w:r>
+    </w:p>
+    <w:p>
+      <w:pPr>
+        <w:pStyle w:val="ListParagraph"/>
+        <w:numPr>
+          <w:ilvl w:val="0"/>
+          <w:numId w:val="14"/>
+        </w:numPr>
+        <w:rPr>
+          <w:rFonts w:asciiTheme="majorHAnsi" w:eastAsiaTheme="majorEastAsia" w:hAnsiTheme="majorHAnsi" w:cstheme="majorBidi"/>
+          <w:color w:val="2F5496" w:themeColor="accent1" w:themeShade="BF"/>
+          <w:szCs w:val="26"/>
+        </w:rPr>
+      </w:pPr>
+      <w:r>
+        <w:t xml:space="preserve">At the first time RegQuery reads in the Registry key </w:t>
+      </w:r>
+      <w:r>
+        <w:t>for its subkeys and</w:t>
+      </w:r>
+      <w:r>
+        <w:t xml:space="preserve"> values, RegQuery return</w:t>
+      </w:r>
+      <w:r>
+        <w:t>s</w:t>
+      </w:r>
+      <w:r>
+        <w:t xml:space="preserve"> two integer values: a value that identifies the number of </w:t>
+      </w:r>
+      <w:r>
+        <w:t>s</w:t>
+      </w:r>
+      <w:r>
+        <w:t>ubkeys belong to that key and a value identifies the nu</w:t>
+      </w:r>
+      <w:r>
+        <w:t>mber of v</w:t>
+      </w:r>
+      <w:r>
+        <w:t xml:space="preserve">alues belong to that key. </w:t>
+      </w:r>
+      <w:r>
+        <w:t>We called these two values as the names “nSubkeys” and “nValues”.</w:t>
+      </w:r>
+      <w:r>
+        <w:t xml:space="preserve"> Along with these values, RegQuery also return names of the last subkey and value in chain. </w:t>
+      </w:r>
+      <w:r>
+        <w:t>Since Configuration Manager store registry keys in chain of bins and cells, query the last value in chain let us know the last thing that has been added to that key or value chain.</w:t>
+      </w:r>
+    </w:p>
+    <w:p>
+      <w:pPr>
+        <w:pStyle w:val="ListParagraph"/>
+        <w:numPr>
+          <w:ilvl w:val="0"/>
+          <w:numId w:val="14"/>
+        </w:numPr>
+        <w:rPr>
+          <w:rFonts w:asciiTheme="majorHAnsi" w:eastAsiaTheme="majorEastAsia" w:hAnsiTheme="majorHAnsi" w:cstheme="majorBidi"/>
+          <w:color w:val="2F5496" w:themeColor="accent1" w:themeShade="BF"/>
+          <w:szCs w:val="26"/>
+        </w:rPr>
+      </w:pPr>
+      <w:r>
+        <w:t xml:space="preserve">When change takes place, RegMonitor calls RegQuery again, “aft” is now set to </w:t>
+      </w:r>
+      <w:r>
+        <w:rPr>
+          <w:i/>
+        </w:rPr>
+        <w:t>true</w:t>
+      </w:r>
+      <w:r>
+        <w:t xml:space="preserve"> indicates that there was any change happened to the monitoring keys.</w:t>
+      </w:r>
+      <w:r>
+        <w:t xml:space="preserve"> RegQuery now queries the specified registry key again to get the current number of subkeys and values, stores in “cSubkeys” and “cValues”. </w:t>
+      </w:r>
+    </w:p>
+    <w:p>
+      <w:pPr>
+        <w:pStyle w:val="ListParagraph"/>
+        <w:numPr>
+          <w:ilvl w:val="0"/>
+          <w:numId w:val="14"/>
+        </w:numPr>
+        <w:rPr>
+          <w:rFonts w:asciiTheme="majorHAnsi" w:eastAsiaTheme="majorEastAsia" w:hAnsiTheme="majorHAnsi" w:cstheme="majorBidi"/>
+          <w:color w:val="2F5496" w:themeColor="accent1" w:themeShade="BF"/>
+          <w:szCs w:val="26"/>
+        </w:rPr>
+      </w:pPr>
+      <w:r>
+        <w:t xml:space="preserve">RegQuery checks for identifying </w:t>
+      </w:r>
+      <w:r>
+        <w:t>registry change as follow:</w:t>
+      </w:r>
+    </w:p>
+    <w:p>
+      <w:pPr>
+        <w:pStyle w:val="ListParagraph"/>
+        <w:numPr>
+          <w:ilvl w:val="1"/>
+          <w:numId w:val="14"/>
+        </w:numPr>
+        <w:rPr>
+          <w:rFonts w:asciiTheme="majorHAnsi" w:eastAsiaTheme="majorEastAsia" w:hAnsiTheme="majorHAnsi" w:cstheme="majorBidi"/>
+          <w:color w:val="2F5496" w:themeColor="accent1" w:themeShade="BF"/>
+          <w:szCs w:val="26"/>
+        </w:rPr>
+      </w:pPr>
+      <w:r>
+        <w:t xml:space="preserve">If cSubkeys &gt; nSubkeys, there was a subkey added to the specified key. Also check whether cValues &gt; nValues. For getting the added value or subkey, just get the last subkey or value in the subkey or value chain, using APIs as </w:t>
+      </w:r>
+      <w:proofErr w:type="spellStart"/>
+      <w:r>
+        <w:t>RegEnumKeyEx</w:t>
+      </w:r>
+      <w:proofErr w:type="spellEnd"/>
+      <w:r>
+        <w:t xml:space="preserve"> or </w:t>
+      </w:r>
+      <w:proofErr w:type="spellStart"/>
+      <w:r>
+        <w:t>RegEnumValue</w:t>
+      </w:r>
+      <w:proofErr w:type="spellEnd"/>
+      <w:r>
+        <w:t xml:space="preserve">. </w:t>
+      </w:r>
+    </w:p>
+    <w:p>
+      <w:pPr>
+        <w:pStyle w:val="ListParagraph"/>
+        <w:numPr>
+          <w:ilvl w:val="1"/>
+          <w:numId w:val="14"/>
+        </w:numPr>
+        <w:rPr>
+          <w:rFonts w:asciiTheme="majorHAnsi" w:eastAsiaTheme="majorEastAsia" w:hAnsiTheme="majorHAnsi" w:cstheme="majorBidi"/>
+          <w:color w:val="2F5496" w:themeColor="accent1" w:themeShade="BF"/>
+          <w:szCs w:val="26"/>
+        </w:rPr>
+      </w:pPr>
+      <w:r>
+        <w:t>If cSubkeys == nSubkeys, RegQuery checks whether the name of the last subkey in chain match the name return in the previous query. If they do not match, a change has happened and RegQuery query the last subkey in chain which is the subkey has been changed. RegQuery also do that for key’s values.</w:t>
+      </w:r>
+    </w:p>
+    <w:p>
+      <w:pPr>
+        <w:pStyle w:val="ListParagraph"/>
+        <w:numPr>
+          <w:ilvl w:val="1"/>
+          <w:numId w:val="14"/>
+        </w:numPr>
+        <w:rPr>
+          <w:rFonts w:asciiTheme="majorHAnsi" w:eastAsiaTheme="majorEastAsia" w:hAnsiTheme="majorHAnsi" w:cstheme="majorBidi"/>
+          <w:color w:val="2F5496" w:themeColor="accent1" w:themeShade="BF"/>
+          <w:szCs w:val="26"/>
+        </w:rPr>
+      </w:pPr>
+      <w:r>
+        <w:t>Finally, if cSubkeys &lt; nSubkeys, a subkey was deleted. RegQuery do nothing in this case.</w:t>
+      </w:r>
+    </w:p>
+    <w:p>
+      <w:pPr>
+        <w:rPr>
+          <w:rFonts w:asciiTheme="majorHAnsi" w:eastAsiaTheme="majorEastAsia" w:hAnsiTheme="majorHAnsi" w:cstheme="majorBidi"/>
+          <w:color w:val="2F5496" w:themeColor="accent1" w:themeShade="BF"/>
+          <w:szCs w:val="26"/>
+        </w:rPr>
+      </w:pPr>
       <w:bookmarkStart w:id="67" w:name="_GoBack"/>
       <w:bookmarkEnd w:id="67"/>
+      <w:r>
+        <w:lastRenderedPageBreak/>
+        <w:t xml:space="preserve">    </w:t>
+      </w:r>
+      <w:r>
+        <w:br w:type="page"/>
+      </w:r>
     </w:p>
     <w:p>
       <w:pPr>
         <w:pStyle w:val="Heading2"/>
       </w:pPr>
       <w:r>
+        <w:lastRenderedPageBreak/>
         <w:t>Service Monitor</w:t>
       </w:r>
       <w:r>
@@ -16608,7 +17411,7 @@
       </w:pPr>
     </w:p>
     <w:sectPr>
-      <w:footerReference w:type="default" r:id="rId41"/>
+      <w:footerReference w:type="default" r:id="rId42"/>
       <w:pgSz w:w="11909" w:h="16834" w:code="9"/>
       <w:pgMar w:top="1588" w:right="1134" w:bottom="1871" w:left="1985" w:header="720" w:footer="720" w:gutter="0"/>
       <w:pgNumType w:start="1"/>
@@ -16817,7 +17620,7 @@
           <w:rPr>
             <w:noProof/>
           </w:rPr>
-          <w:t>39</w:t>
+          <w:t>44</w:t>
         </w:r>
         <w:r>
           <w:rPr>
@@ -17837,6 +18640,96 @@
     </w:lvl>
   </w:abstractNum>
   <w:abstractNum w:abstractNumId="9" w15:restartNumberingAfterBreak="0">
+    <w:nsid w:val="53B93A15"/>
+    <w:multiLevelType w:val="hybridMultilevel"/>
+    <w:tmpl w:val="785A90AA"/>
+    <w:lvl w:ilvl="0" w:tplc="97948EAA">
+      <w:start w:val="1"/>
+      <w:numFmt w:val="decimal"/>
+      <w:lvlText w:val="%1."/>
+      <w:lvlJc w:val="left"/>
+      <w:pPr>
+        <w:ind w:left="720" w:hanging="360"/>
+      </w:pPr>
+      <w:rPr>
+        <w:rFonts w:eastAsia="Times New Roman" w:hint="default"/>
+        <w:color w:val="000000"/>
+      </w:rPr>
+    </w:lvl>
+    <w:lvl w:ilvl="1" w:tplc="04090019" w:tentative="1">
+      <w:start w:val="1"/>
+      <w:numFmt w:val="lowerLetter"/>
+      <w:lvlText w:val="%2."/>
+      <w:lvlJc w:val="left"/>
+      <w:pPr>
+        <w:ind w:left="1440" w:hanging="360"/>
+      </w:pPr>
+    </w:lvl>
+    <w:lvl w:ilvl="2" w:tplc="0409001B" w:tentative="1">
+      <w:start w:val="1"/>
+      <w:numFmt w:val="lowerRoman"/>
+      <w:lvlText w:val="%3."/>
+      <w:lvlJc w:val="right"/>
+      <w:pPr>
+        <w:ind w:left="2160" w:hanging="180"/>
+      </w:pPr>
+    </w:lvl>
+    <w:lvl w:ilvl="3" w:tplc="0409000F" w:tentative="1">
+      <w:start w:val="1"/>
+      <w:numFmt w:val="decimal"/>
+      <w:lvlText w:val="%4."/>
+      <w:lvlJc w:val="left"/>
+      <w:pPr>
+        <w:ind w:left="2880" w:hanging="360"/>
+      </w:pPr>
+    </w:lvl>
+    <w:lvl w:ilvl="4" w:tplc="04090019" w:tentative="1">
+      <w:start w:val="1"/>
+      <w:numFmt w:val="lowerLetter"/>
+      <w:lvlText w:val="%5."/>
+      <w:lvlJc w:val="left"/>
+      <w:pPr>
+        <w:ind w:left="3600" w:hanging="360"/>
+      </w:pPr>
+    </w:lvl>
+    <w:lvl w:ilvl="5" w:tplc="0409001B" w:tentative="1">
+      <w:start w:val="1"/>
+      <w:numFmt w:val="lowerRoman"/>
+      <w:lvlText w:val="%6."/>
+      <w:lvlJc w:val="right"/>
+      <w:pPr>
+        <w:ind w:left="4320" w:hanging="180"/>
+      </w:pPr>
+    </w:lvl>
+    <w:lvl w:ilvl="6" w:tplc="0409000F" w:tentative="1">
+      <w:start w:val="1"/>
+      <w:numFmt w:val="decimal"/>
+      <w:lvlText w:val="%7."/>
+      <w:lvlJc w:val="left"/>
+      <w:pPr>
+        <w:ind w:left="5040" w:hanging="360"/>
+      </w:pPr>
+    </w:lvl>
+    <w:lvl w:ilvl="7" w:tplc="04090019" w:tentative="1">
+      <w:start w:val="1"/>
+      <w:numFmt w:val="lowerLetter"/>
+      <w:lvlText w:val="%8."/>
+      <w:lvlJc w:val="left"/>
+      <w:pPr>
+        <w:ind w:left="5760" w:hanging="360"/>
+      </w:pPr>
+    </w:lvl>
+    <w:lvl w:ilvl="8" w:tplc="0409001B" w:tentative="1">
+      <w:start w:val="1"/>
+      <w:numFmt w:val="lowerRoman"/>
+      <w:lvlText w:val="%9."/>
+      <w:lvlJc w:val="right"/>
+      <w:pPr>
+        <w:ind w:left="6480" w:hanging="180"/>
+      </w:pPr>
+    </w:lvl>
+  </w:abstractNum>
+  <w:abstractNum w:abstractNumId="10" w15:restartNumberingAfterBreak="0">
     <w:nsid w:val="5791239A"/>
     <w:multiLevelType w:val="hybridMultilevel"/>
     <w:tmpl w:val="2E8624E0"/>
@@ -17852,7 +18745,7 @@
         <w:rFonts w:ascii="Times New Roman" w:eastAsia="Times New Roman" w:hAnsi="Times New Roman" w:cs="Times New Roman" w:hint="default"/>
       </w:rPr>
     </w:lvl>
-    <w:lvl w:ilvl="1" w:tplc="04090003" w:tentative="1">
+    <w:lvl w:ilvl="1" w:tplc="04090003">
       <w:start w:val="1"/>
       <w:numFmt w:val="bullet"/>
       <w:lvlText w:val="o"/>
@@ -17949,7 +18842,7 @@
       </w:rPr>
     </w:lvl>
   </w:abstractNum>
-  <w:abstractNum w:abstractNumId="10" w15:restartNumberingAfterBreak="0">
+  <w:abstractNum w:abstractNumId="11" w15:restartNumberingAfterBreak="0">
     <w:nsid w:val="64816235"/>
     <w:multiLevelType w:val="hybridMultilevel"/>
     <w:tmpl w:val="2B862078"/>
@@ -18066,7 +18959,7 @@
     <w:abstractNumId w:val="1"/>
   </w:num>
   <w:num w:numId="10">
-    <w:abstractNumId w:val="10"/>
+    <w:abstractNumId w:val="11"/>
   </w:num>
   <w:num w:numId="11">
     <w:abstractNumId w:val="0"/>
@@ -18105,7 +18998,7 @@
     </w:lvlOverride>
   </w:num>
   <w:num w:numId="14">
-    <w:abstractNumId w:val="9"/>
+    <w:abstractNumId w:val="10"/>
   </w:num>
   <w:num w:numId="15">
     <w:abstractNumId w:val="3"/>
@@ -18118,6 +19011,9 @@
   </w:num>
   <w:num w:numId="18">
     <w:abstractNumId w:val="6"/>
+  </w:num>
+  <w:num w:numId="19">
+    <w:abstractNumId w:val="9"/>
   </w:num>
 </w:numbering>
 </file>
@@ -19956,7 +20852,7 @@
 </file>
 
 <file path=customXml/itemProps1.xml><?xml version="1.0" encoding="utf-8"?>
-<ds:datastoreItem xmlns:ds="http://schemas.openxmlformats.org/officeDocument/2006/customXml" ds:itemID="{95194B18-76E7-436D-B106-5B72CCE1067A}">
+<ds:datastoreItem xmlns:ds="http://schemas.openxmlformats.org/officeDocument/2006/customXml" ds:itemID="{8734AC29-7E14-470F-8BEA-7D06A6FF6211}">
   <ds:schemaRefs>
     <ds:schemaRef ds:uri="http://schemas.openxmlformats.org/officeDocument/2006/bibliography"/>
   </ds:schemaRefs>

</xml_diff>

<commit_message>
Save Luan Van - Finish chapter 3
</commit_message>
<xml_diff>
--- a/Luận Văn/Luận Văn.docx
+++ b/Luận Văn/Luận Văn.docx
@@ -2423,7 +2423,15 @@
                 <w:rFonts w:eastAsiaTheme="majorEastAsia"/>
                 <w:noProof/>
               </w:rPr>
-              <w:t>The needs of Centralized Cloud Log Storage</w:t>
+              <w:t xml:space="preserve">The needs of </w:t>
+            </w:r>
+            <w:r>
+              <w:rPr>
+                <w:rStyle w:val="Hyperlink"/>
+                <w:rFonts w:eastAsiaTheme="majorEastAsia"/>
+                <w:noProof/>
+              </w:rPr>
+              <w:t>Centralized Log Storage System</w:t>
             </w:r>
             <w:r>
               <w:rPr>
@@ -6534,6 +6542,37 @@
           </w:p>
         </w:tc>
       </w:tr>
+      <w:tr>
+        <w:tc>
+          <w:tcPr>
+            <w:tcW w:w="4390" w:type="dxa"/>
+          </w:tcPr>
+          <w:p>
+            <w:pPr>
+              <w:spacing w:after="0" w:line="360" w:lineRule="auto"/>
+              <w:ind w:left="0" w:firstLine="0"/>
+            </w:pPr>
+            <w:r>
+              <w:t>CLSS</w:t>
+            </w:r>
+          </w:p>
+        </w:tc>
+        <w:tc>
+          <w:tcPr>
+            <w:tcW w:w="4390" w:type="dxa"/>
+          </w:tcPr>
+          <w:p>
+            <w:pPr>
+              <w:spacing w:after="0" w:line="360" w:lineRule="auto"/>
+              <w:ind w:left="0" w:firstLine="0"/>
+              <w:jc w:val="left"/>
+            </w:pPr>
+            <w:r>
+              <w:t>Centralize Log Storage System</w:t>
+            </w:r>
+          </w:p>
+        </w:tc>
+      </w:tr>
     </w:tbl>
     <w:p>
       <w:pPr>
@@ -6777,26 +6816,13 @@
         <w:t>.</w:t>
       </w:r>
       <w:r>
-        <w:t xml:space="preserve"> From the most complicated malwares those can transform themselves to create many variants, to those that encrypt the whole computer and keep our information as hostage. For fighting back those advanced threats that are terrorizing the Internet, many company have developed antivirus </w:t>
-      </w:r>
-      <w:proofErr w:type="spellStart"/>
-      <w:r>
-        <w:t>software</w:t>
+        <w:t xml:space="preserve"> From the most complicated malwares those can transform themselves to create many variants, to those that encrypt the whole computer and keep our information as hostage. For fighting back those advanced threats that are terrorizing the Internet, many company have developed antivirus software</w:t>
       </w:r>
       <w:r>
         <w:t>s</w:t>
       </w:r>
-      <w:proofErr w:type="spellEnd"/>
-      <w:r>
-        <w:t xml:space="preserve">. To protect the innocent Internet civilians from the cyberwar that are taking place, antivirus </w:t>
-      </w:r>
-      <w:proofErr w:type="spellStart"/>
-      <w:r>
-        <w:t>softwares</w:t>
-      </w:r>
-      <w:proofErr w:type="spellEnd"/>
-      <w:r>
-        <w:t xml:space="preserve"> come from a free price for basic protection, to some hundred dollars for full protection against most modern attack vectors. </w:t>
+      <w:r>
+        <w:t xml:space="preserve">. To protect the innocent Internet civilians from the cyberwar that are taking place, antivirus softwares come from a free price for basic protection, to some hundred dollars for full protection against most modern attack vectors. </w:t>
       </w:r>
       <w:r>
         <w:t>Personal Antivirus software is very powerful for protecting a normal user from many security threats. But their shortcoming is that they can only protect a sin</w:t>
@@ -6810,15 +6836,7 @@
       </w:r>
       <w:proofErr w:type="gramEnd"/>
       <w:r>
-        <w:t xml:space="preserve"> buy more than one AV software, install them separately and there is no way to monitor and manage logs from all those </w:t>
-      </w:r>
-      <w:proofErr w:type="spellStart"/>
-      <w:r>
-        <w:t>softwares</w:t>
-      </w:r>
-      <w:proofErr w:type="spellEnd"/>
-      <w:r>
-        <w:t xml:space="preserve"> simultaneously. </w:t>
+        <w:t xml:space="preserve"> buy more than one AV software, install them separately and there is no way to monitor and manage logs from all those softwares simultaneously. </w:t>
       </w:r>
     </w:p>
     <w:p>
@@ -6903,15 +6921,7 @@
         <w:t xml:space="preserve">From all those shortcomings </w:t>
       </w:r>
       <w:r>
-        <w:t xml:space="preserve">of modern Antivirus </w:t>
-      </w:r>
-      <w:proofErr w:type="spellStart"/>
-      <w:r>
-        <w:t>Softwares</w:t>
-      </w:r>
-      <w:proofErr w:type="spellEnd"/>
-      <w:r>
-        <w:t xml:space="preserve"> an</w:t>
+        <w:t>of modern Antivirus Softwares an</w:t>
       </w:r>
       <w:r>
         <w:t>d Security Protection Systems, we want to develop a solution for helping small companies and households to protect themselves against advance threats.</w:t>
@@ -6941,15 +6951,7 @@
         <w:t>Registry</w:t>
       </w:r>
       <w:r>
-        <w:t xml:space="preserve"> and service for detecting </w:t>
-      </w:r>
-      <w:proofErr w:type="spellStart"/>
-      <w:r>
-        <w:t>softwares</w:t>
-      </w:r>
-      <w:proofErr w:type="spellEnd"/>
-      <w:r>
-        <w:t xml:space="preserve"> that are trying to write the path of their executable files. </w:t>
+        <w:t xml:space="preserve"> and service for detecting softwares that are trying to write the path of their executable files. </w:t>
       </w:r>
     </w:p>
     <w:p>
@@ -7033,15 +7035,7 @@
         <w:t>s</w:t>
       </w:r>
       <w:r>
-        <w:t xml:space="preserve"> well-known antivirus </w:t>
-      </w:r>
-      <w:proofErr w:type="spellStart"/>
-      <w:r>
-        <w:t>softwares</w:t>
-      </w:r>
-      <w:proofErr w:type="spellEnd"/>
-      <w:r>
-        <w:t>.</w:t>
+        <w:t xml:space="preserve"> well-known antivirus softwares.</w:t>
       </w:r>
       <w:r>
         <w:t xml:space="preserve"> </w:t>
@@ -7284,10 +7278,7 @@
         <w:t xml:space="preserve">he needs of </w:t>
       </w:r>
       <w:r>
-        <w:t>Centralized Cloud Log S</w:t>
-      </w:r>
-      <w:r>
-        <w:t>torage</w:t>
+        <w:t>Centralized Log Storage System</w:t>
       </w:r>
       <w:bookmarkEnd w:id="26"/>
     </w:p>
@@ -7305,7 +7296,13 @@
         <w:t xml:space="preserve"> of</w:t>
       </w:r>
       <w:r>
-        <w:t xml:space="preserve"> agents, a centralized cloud log storage can store</w:t>
+        <w:t xml:space="preserve"> agents, a </w:t>
+      </w:r>
+      <w:r>
+        <w:t>Centralized Log Storage System</w:t>
+      </w:r>
+      <w:r>
+        <w:t xml:space="preserve"> can store</w:t>
       </w:r>
       <w:r>
         <w:t xml:space="preserve"> and manage</w:t>
@@ -7328,7 +7325,13 @@
       </w:r>
       <w:proofErr w:type="gramEnd"/>
       <w:r>
-        <w:t xml:space="preserve"> collector hardware. Each hardware is managed by an input stream, and can be monitor using a single dashboard. A centralized cloud log storage a low us to monitor hundreds of thousands machine in a large network.</w:t>
+        <w:t xml:space="preserve"> collector hardware. Each hardware is managed by an input stream, and can be monitor using a single dashboard. A </w:t>
+      </w:r>
+      <w:r>
+        <w:t>Centralized Log Storage System</w:t>
+      </w:r>
+      <w:r>
+        <w:t xml:space="preserve"> a low us to monitor hundreds of thousands machine in a large network.</w:t>
       </w:r>
     </w:p>
     <w:p/>
@@ -7446,11 +7449,9 @@
       <w:r>
         <w:t xml:space="preserve">A HIDS can work as a software that monitors events from inside the system rather than monitor the and inspect the network behaviors. Since from a viewpoint of the network, traffics that travel through network link might be encrypted and hard to be inspect. However, to OSSEC, any network traffics always </w:t>
       </w:r>
-      <w:proofErr w:type="gramStart"/>
-      <w:r>
-        <w:t>be seen as</w:t>
-      </w:r>
-      <w:proofErr w:type="gramEnd"/>
+      <w:r>
+        <w:t>is</w:t>
+      </w:r>
       <w:r>
         <w:t xml:space="preserve"> plaintext in the system viewpoint. Furthermore, OSSEC has a very sophisticated engine that can monitor system activities for recognize and alert upon any file system change, rootkit or malware infection. OSSEC also monitors log file, capture suspicious activities</w:t>
       </w:r>
@@ -16163,16 +16164,11 @@
         <w:t xml:space="preserve">any third </w:t>
       </w:r>
       <w:r>
-        <w:t xml:space="preserve">party </w:t>
-      </w:r>
-      <w:proofErr w:type="spellStart"/>
-      <w:r>
-        <w:t>software</w:t>
+        <w:t>party software</w:t>
       </w:r>
       <w:r>
         <w:t>s</w:t>
       </w:r>
-      <w:proofErr w:type="spellEnd"/>
       <w:r>
         <w:t xml:space="preserve"> while they want to protect their system. And for other</w:t>
       </w:r>
@@ -20539,33 +20535,282 @@
           <w:szCs w:val="26"/>
         </w:rPr>
       </w:pPr>
+      <w:r>
+        <w:t xml:space="preserve"> </w:t>
+      </w:r>
+      <w:r>
+        <w:br w:type="page"/>
+      </w:r>
+    </w:p>
+    <w:p>
+      <w:pPr>
+        <w:pStyle w:val="Heading2"/>
+      </w:pPr>
+      <w:r>
+        <w:lastRenderedPageBreak/>
+        <w:t xml:space="preserve">Centralized </w:t>
+      </w:r>
+      <w:r>
+        <w:t>Log</w:t>
+      </w:r>
+      <w:r>
+        <w:t xml:space="preserve"> Storage</w:t>
+      </w:r>
+      <w:r>
+        <w:t xml:space="preserve"> System</w:t>
+      </w:r>
+      <w:bookmarkEnd w:id="79"/>
+    </w:p>
+    <w:p>
+      <w:r>
+        <w:t>To collect log data from m</w:t>
+      </w:r>
+      <w:r>
+        <w:t>any DLCHs, we have developed a Centralized Log Storage System (CLSS)</w:t>
+      </w:r>
+      <w:r>
+        <w:t xml:space="preserve">. A </w:t>
+      </w:r>
+      <w:r>
+        <w:t>CLSS</w:t>
+      </w:r>
+      <w:r>
+        <w:t xml:space="preserve"> will be a Graylog server installed on a machine. In each DLCH, we have installed Graylog Collector Sidecar which can collect any information written to a specified type of log files and send that data to the Graylog server. On receiving the log data from DLCHs</w:t>
+      </w:r>
+      <w:r>
+        <w:t xml:space="preserve">, </w:t>
+      </w:r>
+      <w:r>
+        <w:t>CLSS stores the log data in its database and displays the information for administrator to monitor any anomaly behavior happened.</w:t>
+      </w:r>
+    </w:p>
+    <w:p>
+      <w:pPr>
+        <w:pStyle w:val="Heading3"/>
+      </w:pPr>
+      <w:r>
+        <w:t>CLSS Architecture</w:t>
+      </w:r>
+    </w:p>
+    <w:p>
+      <w:r>
+        <w:t>The Architecture that describes functionalities of CLSS is graphically demonstrated in the figure below.</w:t>
+      </w:r>
+    </w:p>
+    <w:p>
+      <w:pPr>
+        <w:keepNext/>
+      </w:pPr>
+      <w:r>
+        <w:rPr>
+          <w:noProof/>
+        </w:rPr>
+        <w:drawing>
+          <wp:inline distT="0" distB="0" distL="0" distR="0" wp14:anchorId="0BB5708B" wp14:editId="022B1C82">
+            <wp:extent cx="5581650" cy="2896870"/>
+            <wp:effectExtent l="0" t="0" r="0" b="0"/>
+            <wp:docPr id="14" name="Picture 14"/>
+            <wp:cNvGraphicFramePr>
+              <a:graphicFrameLocks xmlns:a="http://schemas.openxmlformats.org/drawingml/2006/main" noChangeAspect="1"/>
+            </wp:cNvGraphicFramePr>
+            <a:graphic xmlns:a="http://schemas.openxmlformats.org/drawingml/2006/main">
+              <a:graphicData uri="http://schemas.openxmlformats.org/drawingml/2006/picture">
+                <pic:pic xmlns:pic="http://schemas.openxmlformats.org/drawingml/2006/picture">
+                  <pic:nvPicPr>
+                    <pic:cNvPr id="1" name=""/>
+                    <pic:cNvPicPr/>
+                  </pic:nvPicPr>
+                  <pic:blipFill>
+                    <a:blip r:embed="rId46"/>
+                    <a:stretch>
+                      <a:fillRect/>
+                    </a:stretch>
+                  </pic:blipFill>
+                  <pic:spPr>
+                    <a:xfrm>
+                      <a:off x="0" y="0"/>
+                      <a:ext cx="5581650" cy="2896870"/>
+                    </a:xfrm>
+                    <a:prstGeom prst="rect">
+                      <a:avLst/>
+                    </a:prstGeom>
+                  </pic:spPr>
+                </pic:pic>
+              </a:graphicData>
+            </a:graphic>
+          </wp:inline>
+        </w:drawing>
+      </w:r>
+    </w:p>
+    <w:p>
+      <w:pPr>
+        <w:pStyle w:val="Caption"/>
+        <w:jc w:val="center"/>
+        <w:rPr>
+          <w:sz w:val="26"/>
+          <w:szCs w:val="26"/>
+        </w:rPr>
+      </w:pPr>
+      <w:r>
+        <w:rPr>
+          <w:sz w:val="26"/>
+          <w:szCs w:val="26"/>
+        </w:rPr>
+        <w:t xml:space="preserve">Figure </w:t>
+      </w:r>
+      <w:r>
+        <w:rPr>
+          <w:sz w:val="26"/>
+          <w:szCs w:val="26"/>
+        </w:rPr>
+        <w:fldChar w:fldCharType="begin"/>
+      </w:r>
+      <w:r>
+        <w:rPr>
+          <w:sz w:val="26"/>
+          <w:szCs w:val="26"/>
+        </w:rPr>
+        <w:instrText xml:space="preserve"> STYLEREF 1 \s </w:instrText>
+      </w:r>
+      <w:r>
+        <w:rPr>
+          <w:sz w:val="26"/>
+          <w:szCs w:val="26"/>
+        </w:rPr>
+        <w:fldChar w:fldCharType="separate"/>
+      </w:r>
+      <w:r>
+        <w:rPr>
+          <w:noProof/>
+          <w:sz w:val="26"/>
+          <w:szCs w:val="26"/>
+        </w:rPr>
+        <w:t>3</w:t>
+      </w:r>
+      <w:r>
+        <w:rPr>
+          <w:sz w:val="26"/>
+          <w:szCs w:val="26"/>
+        </w:rPr>
+        <w:fldChar w:fldCharType="end"/>
+      </w:r>
+      <w:r>
+        <w:rPr>
+          <w:sz w:val="26"/>
+          <w:szCs w:val="26"/>
+        </w:rPr>
+        <w:t>.</w:t>
+      </w:r>
+      <w:r>
+        <w:rPr>
+          <w:sz w:val="26"/>
+          <w:szCs w:val="26"/>
+        </w:rPr>
+        <w:fldChar w:fldCharType="begin"/>
+      </w:r>
+      <w:r>
+        <w:rPr>
+          <w:sz w:val="26"/>
+          <w:szCs w:val="26"/>
+        </w:rPr>
+        <w:instrText xml:space="preserve"> SEQ Figure \* ARABIC \s 1 </w:instrText>
+      </w:r>
+      <w:r>
+        <w:rPr>
+          <w:sz w:val="26"/>
+          <w:szCs w:val="26"/>
+        </w:rPr>
+        <w:fldChar w:fldCharType="separate"/>
+      </w:r>
+      <w:r>
+        <w:rPr>
+          <w:noProof/>
+          <w:sz w:val="26"/>
+          <w:szCs w:val="26"/>
+        </w:rPr>
+        <w:t>6</w:t>
+      </w:r>
+      <w:r>
+        <w:rPr>
+          <w:sz w:val="26"/>
+          <w:szCs w:val="26"/>
+        </w:rPr>
+        <w:fldChar w:fldCharType="end"/>
+      </w:r>
+      <w:r>
+        <w:rPr>
+          <w:sz w:val="26"/>
+          <w:szCs w:val="26"/>
+        </w:rPr>
+        <w:t xml:space="preserve"> Centralized Log Storage System architecture</w:t>
+      </w:r>
+    </w:p>
+    <w:p>
+      <w:pPr>
+        <w:pStyle w:val="Heading3"/>
+      </w:pPr>
+      <w:r>
+        <w:t xml:space="preserve"> </w:t>
+      </w:r>
+      <w:r>
+        <w:t>CLSS Workflows</w:t>
+      </w:r>
+    </w:p>
+    <w:p>
+      <w:r>
+        <w:t>DLCH is designed for storing information about anomaly activities that were monitor by APTIDS. But one DLCH can only handle some hundred monitored machines, and its limited capacity of local resource and storage cannot help it to become a full functional log storage system. For solving these issues, we make DLCH send log to CLSS. Since CLSS is implemented as an SIEM using Graylog, it is capable of handling thousand Gigabytes of data. It’s database and search engine play an essential gold helping us much in storing, querying and displaying the information. CLSS workflows for figure 3.6 can be described as:</w:t>
+      </w:r>
+    </w:p>
+    <w:p>
+      <w:pPr>
+        <w:pStyle w:val="ListParagraph"/>
+        <w:numPr>
+          <w:ilvl w:val="0"/>
+          <w:numId w:val="24"/>
+        </w:numPr>
+      </w:pPr>
+      <w:r>
+        <w:t>Graylog Collector Sidecar receive log information from DLCH. When DLCH writing log data into specified log files, Graylog Collector Sidecar capture this information on time.</w:t>
+      </w:r>
+    </w:p>
+    <w:p>
+      <w:pPr>
+        <w:pStyle w:val="ListParagraph"/>
+        <w:numPr>
+          <w:ilvl w:val="0"/>
+          <w:numId w:val="24"/>
+        </w:numPr>
+      </w:pPr>
+      <w:r>
+        <w:lastRenderedPageBreak/>
+        <w:t>Graylog Collector Sidecar sends log data to CLSS via Graylog Rest API.</w:t>
+      </w:r>
+    </w:p>
+    <w:p>
+      <w:pPr>
+        <w:pStyle w:val="ListParagraph"/>
+        <w:numPr>
+          <w:ilvl w:val="0"/>
+          <w:numId w:val="24"/>
+        </w:numPr>
+      </w:pPr>
+      <w:r>
+        <w:t>CLSS (or Graylog server) stores that data into its database</w:t>
+      </w:r>
+    </w:p>
+    <w:p>
+      <w:pPr>
+        <w:pStyle w:val="ListParagraph"/>
+        <w:numPr>
+          <w:ilvl w:val="0"/>
+          <w:numId w:val="24"/>
+        </w:numPr>
+      </w:pPr>
+      <w:r>
+        <w:t>Graylog Search Engine implemented in Graylog, which is built into CLSS, help administrator to query and display log information.</w:t>
+      </w:r>
       <w:bookmarkStart w:id="80" w:name="_GoBack"/>
       <w:bookmarkEnd w:id="80"/>
-      <w:r>
-        <w:t xml:space="preserve"> </w:t>
-      </w:r>
-      <w:r>
-        <w:br w:type="page"/>
-      </w:r>
-    </w:p>
-    <w:p>
-      <w:pPr>
-        <w:pStyle w:val="Heading2"/>
-      </w:pPr>
-      <w:r>
-        <w:lastRenderedPageBreak/>
-        <w:t>Cloud Log System</w:t>
-      </w:r>
-      <w:r>
-        <w:t xml:space="preserve"> (3/6)</w:t>
-      </w:r>
-      <w:bookmarkEnd w:id="79"/>
-    </w:p>
-    <w:p>
-      <w:pPr>
-        <w:spacing w:after="0" w:line="360" w:lineRule="auto"/>
-        <w:ind w:left="0" w:firstLine="567"/>
-      </w:pPr>
       <w:r>
         <w:br w:type="page"/>
       </w:r>
@@ -20593,7 +20838,7 @@
       </w:pPr>
     </w:p>
     <w:sectPr>
-      <w:footerReference w:type="default" r:id="rId46"/>
+      <w:footerReference w:type="default" r:id="rId47"/>
       <w:pgSz w:w="11909" w:h="16834" w:code="9"/>
       <w:pgMar w:top="1588" w:right="1134" w:bottom="1871" w:left="1985" w:header="720" w:footer="720" w:gutter="0"/>
       <w:pgNumType w:start="1"/>
@@ -20802,7 +21047,7 @@
           <w:rPr>
             <w:noProof/>
           </w:rPr>
-          <w:t>53</w:t>
+          <w:t>54</w:t>
         </w:r>
         <w:r>
           <w:rPr>
@@ -21467,6 +21712,184 @@
     </w:lvl>
   </w:abstractNum>
   <w:abstractNum w:abstractNumId="6" w15:restartNumberingAfterBreak="0">
+    <w:nsid w:val="2C044A13"/>
+    <w:multiLevelType w:val="hybridMultilevel"/>
+    <w:tmpl w:val="3F680E52"/>
+    <w:lvl w:ilvl="0" w:tplc="0409000F">
+      <w:start w:val="1"/>
+      <w:numFmt w:val="decimal"/>
+      <w:lvlText w:val="%1."/>
+      <w:lvlJc w:val="left"/>
+      <w:pPr>
+        <w:ind w:left="720" w:hanging="360"/>
+      </w:pPr>
+      <w:rPr>
+        <w:rFonts w:hint="default"/>
+      </w:rPr>
+    </w:lvl>
+    <w:lvl w:ilvl="1" w:tplc="04090019" w:tentative="1">
+      <w:start w:val="1"/>
+      <w:numFmt w:val="lowerLetter"/>
+      <w:lvlText w:val="%2."/>
+      <w:lvlJc w:val="left"/>
+      <w:pPr>
+        <w:ind w:left="1440" w:hanging="360"/>
+      </w:pPr>
+    </w:lvl>
+    <w:lvl w:ilvl="2" w:tplc="0409001B" w:tentative="1">
+      <w:start w:val="1"/>
+      <w:numFmt w:val="lowerRoman"/>
+      <w:lvlText w:val="%3."/>
+      <w:lvlJc w:val="right"/>
+      <w:pPr>
+        <w:ind w:left="2160" w:hanging="180"/>
+      </w:pPr>
+    </w:lvl>
+    <w:lvl w:ilvl="3" w:tplc="0409000F" w:tentative="1">
+      <w:start w:val="1"/>
+      <w:numFmt w:val="decimal"/>
+      <w:lvlText w:val="%4."/>
+      <w:lvlJc w:val="left"/>
+      <w:pPr>
+        <w:ind w:left="2880" w:hanging="360"/>
+      </w:pPr>
+    </w:lvl>
+    <w:lvl w:ilvl="4" w:tplc="04090019" w:tentative="1">
+      <w:start w:val="1"/>
+      <w:numFmt w:val="lowerLetter"/>
+      <w:lvlText w:val="%5."/>
+      <w:lvlJc w:val="left"/>
+      <w:pPr>
+        <w:ind w:left="3600" w:hanging="360"/>
+      </w:pPr>
+    </w:lvl>
+    <w:lvl w:ilvl="5" w:tplc="0409001B" w:tentative="1">
+      <w:start w:val="1"/>
+      <w:numFmt w:val="lowerRoman"/>
+      <w:lvlText w:val="%6."/>
+      <w:lvlJc w:val="right"/>
+      <w:pPr>
+        <w:ind w:left="4320" w:hanging="180"/>
+      </w:pPr>
+    </w:lvl>
+    <w:lvl w:ilvl="6" w:tplc="0409000F" w:tentative="1">
+      <w:start w:val="1"/>
+      <w:numFmt w:val="decimal"/>
+      <w:lvlText w:val="%7."/>
+      <w:lvlJc w:val="left"/>
+      <w:pPr>
+        <w:ind w:left="5040" w:hanging="360"/>
+      </w:pPr>
+    </w:lvl>
+    <w:lvl w:ilvl="7" w:tplc="04090019" w:tentative="1">
+      <w:start w:val="1"/>
+      <w:numFmt w:val="lowerLetter"/>
+      <w:lvlText w:val="%8."/>
+      <w:lvlJc w:val="left"/>
+      <w:pPr>
+        <w:ind w:left="5760" w:hanging="360"/>
+      </w:pPr>
+    </w:lvl>
+    <w:lvl w:ilvl="8" w:tplc="0409001B" w:tentative="1">
+      <w:start w:val="1"/>
+      <w:numFmt w:val="lowerRoman"/>
+      <w:lvlText w:val="%9."/>
+      <w:lvlJc w:val="right"/>
+      <w:pPr>
+        <w:ind w:left="6480" w:hanging="180"/>
+      </w:pPr>
+    </w:lvl>
+  </w:abstractNum>
+  <w:abstractNum w:abstractNumId="7" w15:restartNumberingAfterBreak="0">
+    <w:nsid w:val="2D25322B"/>
+    <w:multiLevelType w:val="hybridMultilevel"/>
+    <w:tmpl w:val="E57C5F76"/>
+    <w:lvl w:ilvl="0" w:tplc="62A02CFA">
+      <w:start w:val="1"/>
+      <w:numFmt w:val="decimal"/>
+      <w:lvlText w:val="%1-"/>
+      <w:lvlJc w:val="left"/>
+      <w:pPr>
+        <w:ind w:left="720" w:hanging="360"/>
+      </w:pPr>
+      <w:rPr>
+        <w:rFonts w:hint="default"/>
+      </w:rPr>
+    </w:lvl>
+    <w:lvl w:ilvl="1" w:tplc="04090019" w:tentative="1">
+      <w:start w:val="1"/>
+      <w:numFmt w:val="lowerLetter"/>
+      <w:lvlText w:val="%2."/>
+      <w:lvlJc w:val="left"/>
+      <w:pPr>
+        <w:ind w:left="1440" w:hanging="360"/>
+      </w:pPr>
+    </w:lvl>
+    <w:lvl w:ilvl="2" w:tplc="0409001B" w:tentative="1">
+      <w:start w:val="1"/>
+      <w:numFmt w:val="lowerRoman"/>
+      <w:lvlText w:val="%3."/>
+      <w:lvlJc w:val="right"/>
+      <w:pPr>
+        <w:ind w:left="2160" w:hanging="180"/>
+      </w:pPr>
+    </w:lvl>
+    <w:lvl w:ilvl="3" w:tplc="0409000F" w:tentative="1">
+      <w:start w:val="1"/>
+      <w:numFmt w:val="decimal"/>
+      <w:lvlText w:val="%4."/>
+      <w:lvlJc w:val="left"/>
+      <w:pPr>
+        <w:ind w:left="2880" w:hanging="360"/>
+      </w:pPr>
+    </w:lvl>
+    <w:lvl w:ilvl="4" w:tplc="04090019" w:tentative="1">
+      <w:start w:val="1"/>
+      <w:numFmt w:val="lowerLetter"/>
+      <w:lvlText w:val="%5."/>
+      <w:lvlJc w:val="left"/>
+      <w:pPr>
+        <w:ind w:left="3600" w:hanging="360"/>
+      </w:pPr>
+    </w:lvl>
+    <w:lvl w:ilvl="5" w:tplc="0409001B" w:tentative="1">
+      <w:start w:val="1"/>
+      <w:numFmt w:val="lowerRoman"/>
+      <w:lvlText w:val="%6."/>
+      <w:lvlJc w:val="right"/>
+      <w:pPr>
+        <w:ind w:left="4320" w:hanging="180"/>
+      </w:pPr>
+    </w:lvl>
+    <w:lvl w:ilvl="6" w:tplc="0409000F" w:tentative="1">
+      <w:start w:val="1"/>
+      <w:numFmt w:val="decimal"/>
+      <w:lvlText w:val="%7."/>
+      <w:lvlJc w:val="left"/>
+      <w:pPr>
+        <w:ind w:left="5040" w:hanging="360"/>
+      </w:pPr>
+    </w:lvl>
+    <w:lvl w:ilvl="7" w:tplc="04090019" w:tentative="1">
+      <w:start w:val="1"/>
+      <w:numFmt w:val="lowerLetter"/>
+      <w:lvlText w:val="%8."/>
+      <w:lvlJc w:val="left"/>
+      <w:pPr>
+        <w:ind w:left="5760" w:hanging="360"/>
+      </w:pPr>
+    </w:lvl>
+    <w:lvl w:ilvl="8" w:tplc="0409001B" w:tentative="1">
+      <w:start w:val="1"/>
+      <w:numFmt w:val="lowerRoman"/>
+      <w:lvlText w:val="%9."/>
+      <w:lvlJc w:val="right"/>
+      <w:pPr>
+        <w:ind w:left="6480" w:hanging="180"/>
+      </w:pPr>
+    </w:lvl>
+  </w:abstractNum>
+  <w:abstractNum w:abstractNumId="8" w15:restartNumberingAfterBreak="0">
     <w:nsid w:val="30573377"/>
     <w:multiLevelType w:val="multilevel"/>
     <w:tmpl w:val="7300461E"/>
@@ -21634,7 +22057,7 @@
       </w:rPr>
     </w:lvl>
   </w:abstractNum>
-  <w:abstractNum w:abstractNumId="7" w15:restartNumberingAfterBreak="0">
+  <w:abstractNum w:abstractNumId="9" w15:restartNumberingAfterBreak="0">
     <w:nsid w:val="347F1A0E"/>
     <w:multiLevelType w:val="hybridMultilevel"/>
     <w:tmpl w:val="DB783CBA"/>
@@ -21724,7 +22147,7 @@
       </w:pPr>
     </w:lvl>
   </w:abstractNum>
-  <w:abstractNum w:abstractNumId="8" w15:restartNumberingAfterBreak="0">
+  <w:abstractNum w:abstractNumId="10" w15:restartNumberingAfterBreak="0">
     <w:nsid w:val="347F1CA3"/>
     <w:multiLevelType w:val="multilevel"/>
     <w:tmpl w:val="CC8CCB14"/>
@@ -21822,7 +22245,7 @@
       </w:pPr>
     </w:lvl>
   </w:abstractNum>
-  <w:abstractNum w:abstractNumId="9" w15:restartNumberingAfterBreak="0">
+  <w:abstractNum w:abstractNumId="11" w15:restartNumberingAfterBreak="0">
     <w:nsid w:val="428074C0"/>
     <w:multiLevelType w:val="hybridMultilevel"/>
     <w:tmpl w:val="834C8D74"/>
@@ -21911,7 +22334,7 @@
       </w:pPr>
     </w:lvl>
   </w:abstractNum>
-  <w:abstractNum w:abstractNumId="10" w15:restartNumberingAfterBreak="0">
+  <w:abstractNum w:abstractNumId="12" w15:restartNumberingAfterBreak="0">
     <w:nsid w:val="514F7DBD"/>
     <w:multiLevelType w:val="hybridMultilevel"/>
     <w:tmpl w:val="8B8886A4"/>
@@ -22000,7 +22423,7 @@
       </w:pPr>
     </w:lvl>
   </w:abstractNum>
-  <w:abstractNum w:abstractNumId="11" w15:restartNumberingAfterBreak="0">
+  <w:abstractNum w:abstractNumId="13" w15:restartNumberingAfterBreak="0">
     <w:nsid w:val="526B14AA"/>
     <w:multiLevelType w:val="hybridMultilevel"/>
     <w:tmpl w:val="51860532"/>
@@ -22089,7 +22512,7 @@
       </w:pPr>
     </w:lvl>
   </w:abstractNum>
-  <w:abstractNum w:abstractNumId="12" w15:restartNumberingAfterBreak="0">
+  <w:abstractNum w:abstractNumId="14" w15:restartNumberingAfterBreak="0">
     <w:nsid w:val="53B93A15"/>
     <w:multiLevelType w:val="hybridMultilevel"/>
     <w:tmpl w:val="785A90AA"/>
@@ -22179,7 +22602,7 @@
       </w:pPr>
     </w:lvl>
   </w:abstractNum>
-  <w:abstractNum w:abstractNumId="13" w15:restartNumberingAfterBreak="0">
+  <w:abstractNum w:abstractNumId="15" w15:restartNumberingAfterBreak="0">
     <w:nsid w:val="5791239A"/>
     <w:multiLevelType w:val="hybridMultilevel"/>
     <w:tmpl w:val="2E8624E0"/>
@@ -22292,7 +22715,7 @@
       </w:rPr>
     </w:lvl>
   </w:abstractNum>
-  <w:abstractNum w:abstractNumId="14" w15:restartNumberingAfterBreak="0">
+  <w:abstractNum w:abstractNumId="16" w15:restartNumberingAfterBreak="0">
     <w:nsid w:val="64816235"/>
     <w:multiLevelType w:val="hybridMultilevel"/>
     <w:tmpl w:val="2B862078"/>
@@ -22382,34 +22805,34 @@
     </w:lvl>
   </w:abstractNum>
   <w:num w:numId="1">
-    <w:abstractNumId w:val="6"/>
+    <w:abstractNumId w:val="8"/>
   </w:num>
   <w:num w:numId="2">
-    <w:abstractNumId w:val="6"/>
+    <w:abstractNumId w:val="8"/>
   </w:num>
   <w:num w:numId="3">
-    <w:abstractNumId w:val="6"/>
+    <w:abstractNumId w:val="8"/>
   </w:num>
   <w:num w:numId="4">
-    <w:abstractNumId w:val="6"/>
+    <w:abstractNumId w:val="8"/>
   </w:num>
   <w:num w:numId="5">
-    <w:abstractNumId w:val="6"/>
+    <w:abstractNumId w:val="8"/>
   </w:num>
   <w:num w:numId="6">
-    <w:abstractNumId w:val="11"/>
+    <w:abstractNumId w:val="13"/>
   </w:num>
   <w:num w:numId="7">
-    <w:abstractNumId w:val="11"/>
+    <w:abstractNumId w:val="13"/>
   </w:num>
   <w:num w:numId="8">
-    <w:abstractNumId w:val="11"/>
+    <w:abstractNumId w:val="13"/>
   </w:num>
   <w:num w:numId="9">
     <w:abstractNumId w:val="1"/>
   </w:num>
   <w:num w:numId="10">
-    <w:abstractNumId w:val="14"/>
+    <w:abstractNumId w:val="16"/>
   </w:num>
   <w:num w:numId="11">
     <w:abstractNumId w:val="0"/>
@@ -22448,31 +22871,37 @@
     </w:lvlOverride>
   </w:num>
   <w:num w:numId="14">
-    <w:abstractNumId w:val="13"/>
+    <w:abstractNumId w:val="15"/>
   </w:num>
   <w:num w:numId="15">
     <w:abstractNumId w:val="4"/>
   </w:num>
   <w:num w:numId="16">
-    <w:abstractNumId w:val="10"/>
+    <w:abstractNumId w:val="12"/>
   </w:num>
   <w:num w:numId="17">
     <w:abstractNumId w:val="5"/>
   </w:num>
   <w:num w:numId="18">
-    <w:abstractNumId w:val="8"/>
+    <w:abstractNumId w:val="10"/>
   </w:num>
   <w:num w:numId="19">
-    <w:abstractNumId w:val="12"/>
+    <w:abstractNumId w:val="14"/>
   </w:num>
   <w:num w:numId="20">
-    <w:abstractNumId w:val="9"/>
+    <w:abstractNumId w:val="11"/>
   </w:num>
   <w:num w:numId="21">
     <w:abstractNumId w:val="2"/>
   </w:num>
   <w:num w:numId="22">
+    <w:abstractNumId w:val="9"/>
+  </w:num>
+  <w:num w:numId="23">
     <w:abstractNumId w:val="7"/>
+  </w:num>
+  <w:num w:numId="24">
+    <w:abstractNumId w:val="6"/>
   </w:num>
 </w:numbering>
 </file>
@@ -24375,7 +24804,7 @@
 </file>
 
 <file path=customXml/itemProps1.xml><?xml version="1.0" encoding="utf-8"?>
-<ds:datastoreItem xmlns:ds="http://schemas.openxmlformats.org/officeDocument/2006/customXml" ds:itemID="{1BBE83D6-D027-46F9-881D-F899AA820525}">
+<ds:datastoreItem xmlns:ds="http://schemas.openxmlformats.org/officeDocument/2006/customXml" ds:itemID="{7578A541-6254-47F4-A447-8E6D277695CE}">
   <ds:schemaRefs>
     <ds:schemaRef ds:uri="http://schemas.openxmlformats.org/officeDocument/2006/bibliography"/>
   </ds:schemaRefs>

</xml_diff>